<commit_message>
Update Success Prediction of Instagram Posts.docx
</commit_message>
<xml_diff>
--- a/Success Prediction of Instagram Posts.docx
+++ b/Success Prediction of Instagram Posts.docx
@@ -112,9 +112,11 @@
           <w:pPr>
             <w:pStyle w:val="Titolosommario"/>
           </w:pPr>
+          <w:proofErr w:type="spellStart"/>
           <w:r>
             <w:t>Summary</w:t>
           </w:r>
+          <w:proofErr w:type="spellEnd"/>
         </w:p>
         <w:p>
           <w:pPr>
@@ -123,7 +125,9 @@
               <w:tab w:val="right" w:leader="dot" w:pos="9628"/>
             </w:tabs>
             <w:rPr>
+              <w:rFonts w:eastAsiaTheme="minorEastAsia"/>
               <w:noProof/>
+              <w:lang w:val="it-IT" w:eastAsia="it-IT"/>
             </w:rPr>
           </w:pPr>
           <w:r>
@@ -135,7 +139,7 @@
           <w:r>
             <w:fldChar w:fldCharType="separate"/>
           </w:r>
-          <w:hyperlink w:anchor="_Toc94886019" w:history="1">
+          <w:hyperlink w:anchor="_Toc94892575" w:history="1">
             <w:r>
               <w:rPr>
                 <w:rStyle w:val="Collegamentoipertestuale"/>
@@ -162,7 +166,7 @@
                 <w:noProof/>
                 <w:webHidden/>
               </w:rPr>
-              <w:instrText xml:space="preserve"> PAGEREF _Toc94886019 \h </w:instrText>
+              <w:instrText xml:space="preserve"> PAGEREF _Toc94892575 \h </w:instrText>
             </w:r>
             <w:r>
               <w:rPr>
@@ -200,10 +204,12 @@
               <w:tab w:val="right" w:leader="dot" w:pos="9628"/>
             </w:tabs>
             <w:rPr>
+              <w:rFonts w:eastAsiaTheme="minorEastAsia"/>
               <w:noProof/>
+              <w:lang w:val="it-IT" w:eastAsia="it-IT"/>
             </w:rPr>
           </w:pPr>
-          <w:hyperlink w:anchor="_Toc94886020" w:history="1">
+          <w:hyperlink w:anchor="_Toc94892576" w:history="1">
             <w:r>
               <w:rPr>
                 <w:rStyle w:val="Collegamentoipertestuale"/>
@@ -230,7 +236,7 @@
                 <w:noProof/>
                 <w:webHidden/>
               </w:rPr>
-              <w:instrText xml:space="preserve"> PAGEREF _Toc94886020 \h </w:instrText>
+              <w:instrText xml:space="preserve"> PAGEREF _Toc94892576 \h </w:instrText>
             </w:r>
             <w:r>
               <w:rPr>
@@ -268,10 +274,82 @@
               <w:tab w:val="right" w:leader="dot" w:pos="9628"/>
             </w:tabs>
             <w:rPr>
+              <w:rFonts w:eastAsiaTheme="minorEastAsia"/>
               <w:noProof/>
+              <w:lang w:val="it-IT" w:eastAsia="it-IT"/>
             </w:rPr>
           </w:pPr>
-          <w:hyperlink w:anchor="_Toc94886021" w:history="1">
+          <w:hyperlink w:anchor="_Toc94892577" w:history="1">
+            <w:r>
+              <w:rPr>
+                <w:rStyle w:val="Collegamentoipertestuale"/>
+                <w:noProof/>
+              </w:rPr>
+              <w:t>Text pre-processing</w:t>
+            </w:r>
+            <w:r>
+              <w:rPr>
+                <w:noProof/>
+                <w:webHidden/>
+              </w:rPr>
+              <w:tab/>
+            </w:r>
+            <w:r>
+              <w:rPr>
+                <w:noProof/>
+                <w:webHidden/>
+              </w:rPr>
+              <w:fldChar w:fldCharType="begin"/>
+            </w:r>
+            <w:r>
+              <w:rPr>
+                <w:noProof/>
+                <w:webHidden/>
+              </w:rPr>
+              <w:instrText xml:space="preserve"> PAGEREF _Toc94892577 \h </w:instrText>
+            </w:r>
+            <w:r>
+              <w:rPr>
+                <w:noProof/>
+                <w:webHidden/>
+              </w:rPr>
+            </w:r>
+            <w:r>
+              <w:rPr>
+                <w:noProof/>
+                <w:webHidden/>
+              </w:rPr>
+              <w:fldChar w:fldCharType="separate"/>
+            </w:r>
+            <w:r>
+              <w:rPr>
+                <w:noProof/>
+                <w:webHidden/>
+              </w:rPr>
+              <w:t>3</w:t>
+            </w:r>
+            <w:r>
+              <w:rPr>
+                <w:noProof/>
+                <w:webHidden/>
+              </w:rPr>
+              <w:fldChar w:fldCharType="end"/>
+            </w:r>
+          </w:hyperlink>
+        </w:p>
+        <w:p>
+          <w:pPr>
+            <w:pStyle w:val="Sommario1"/>
+            <w:tabs>
+              <w:tab w:val="right" w:leader="dot" w:pos="9628"/>
+            </w:tabs>
+            <w:rPr>
+              <w:rFonts w:eastAsiaTheme="minorEastAsia"/>
+              <w:noProof/>
+              <w:lang w:val="it-IT" w:eastAsia="it-IT"/>
+            </w:rPr>
+          </w:pPr>
+          <w:hyperlink w:anchor="_Toc94892578" w:history="1">
             <w:r>
               <w:rPr>
                 <w:rStyle w:val="Collegamentoipertestuale"/>
@@ -298,7 +376,7 @@
                 <w:noProof/>
                 <w:webHidden/>
               </w:rPr>
-              <w:instrText xml:space="preserve"> PAGEREF _Toc94886021 \h </w:instrText>
+              <w:instrText xml:space="preserve"> PAGEREF _Toc94892578 \h </w:instrText>
             </w:r>
             <w:r>
               <w:rPr>
@@ -318,7 +396,7 @@
                 <w:noProof/>
                 <w:webHidden/>
               </w:rPr>
-              <w:t>4</w:t>
+              <w:t>5</w:t>
             </w:r>
             <w:r>
               <w:rPr>
@@ -367,21 +445,17 @@
     <w:p/>
     <w:p/>
     <w:p/>
-    <w:p/>
-    <w:p/>
-    <w:p/>
-    <w:p/>
-    <w:p/>
     <w:p>
       <w:pPr>
         <w:pStyle w:val="Titolo1"/>
       </w:pPr>
-      <w:bookmarkStart w:id="0" w:name="_Toc94886019"/>
+      <w:bookmarkStart w:id="0" w:name="_Toc94892575"/>
       <w:r>
         <w:t>Abstract</w:t>
       </w:r>
       <w:bookmarkEnd w:id="0"/>
     </w:p>
+    <w:p/>
     <w:p>
       <w:r>
         <w:t xml:space="preserve">In this work we aim to develop a predictor based on NLP understanding for social media content optimisation. </w:t>
@@ -422,7 +496,7 @@
       <w:pPr>
         <w:pStyle w:val="Titolo1"/>
       </w:pPr>
-      <w:bookmarkStart w:id="1" w:name="_Toc94886020"/>
+      <w:bookmarkStart w:id="1" w:name="_Toc94892576"/>
       <w:r>
         <w:t>Introduction</w:t>
       </w:r>
@@ -524,32 +598,815 @@
         <w:t>…</w:t>
       </w:r>
     </w:p>
-    <w:p/>
-    <w:p/>
-    <w:p/>
-    <w:p/>
-    <w:p/>
-    <w:p/>
-    <w:p/>
-    <w:p/>
-    <w:p/>
-    <w:p/>
-    <w:p/>
-    <w:p/>
-    <w:p/>
-    <w:p/>
-    <w:p/>
-    <w:p/>
-    <w:p/>
+    <w:p>
+      <w:pPr>
+        <w:pStyle w:val="Paragrafoelenco"/>
+        <w:numPr>
+          <w:ilvl w:val="0"/>
+          <w:numId w:val="1"/>
+        </w:numPr>
+      </w:pPr>
+      <w:r>
+        <w:t>…</w:t>
+      </w:r>
+    </w:p>
+    <w:p>
+      <w:pPr>
+        <w:pStyle w:val="Paragrafoelenco"/>
+        <w:numPr>
+          <w:ilvl w:val="0"/>
+          <w:numId w:val="1"/>
+        </w:numPr>
+      </w:pPr>
+      <w:r>
+        <w:t>…</w:t>
+      </w:r>
+    </w:p>
+    <w:p>
+      <w:pPr>
+        <w:pStyle w:val="Paragrafoelenco"/>
+        <w:numPr>
+          <w:ilvl w:val="0"/>
+          <w:numId w:val="1"/>
+        </w:numPr>
+      </w:pPr>
+      <w:r>
+        <w:t>Error Analysis</w:t>
+      </w:r>
+    </w:p>
+    <w:p>
+      <w:pPr>
+        <w:pStyle w:val="Paragrafoelenco"/>
+        <w:numPr>
+          <w:ilvl w:val="0"/>
+          <w:numId w:val="1"/>
+        </w:numPr>
+      </w:pPr>
+      <w:proofErr w:type="gramStart"/>
+      <w:r>
+        <w:t>Final Conclusion</w:t>
+      </w:r>
+      <w:proofErr w:type="gramEnd"/>
+    </w:p>
+    <w:p>
+      <w:r>
+        <w:t>However,</w:t>
+      </w:r>
+      <w:r>
+        <w:t xml:space="preserve"> we can scan our work in two macro steps</w:t>
+      </w:r>
+      <w:r>
+        <w:t xml:space="preserve">: The </w:t>
+      </w:r>
+      <w:r>
+        <w:t>Feature Engineering Stage</w:t>
+      </w:r>
+      <w:r>
+        <w:t xml:space="preserve"> and </w:t>
+      </w:r>
+      <w:r>
+        <w:t>Supervised Learning Step</w:t>
+      </w:r>
+      <w:r>
+        <w:t xml:space="preserve"> [Figure 1]. </w:t>
+      </w:r>
+      <w:r>
+        <w:t xml:space="preserve">The </w:t>
+      </w:r>
+      <w:r>
+        <w:t xml:space="preserve">first </w:t>
+      </w:r>
+      <w:r>
+        <w:t>includes the data pre-processing</w:t>
+      </w:r>
+      <w:r>
+        <w:t xml:space="preserve">, thus </w:t>
+      </w:r>
+      <w:r>
+        <w:t>we enriched the dataset with some derived information, as well as removing data whose contribution was negligible or not interesting for the class prediction purposes</w:t>
+      </w:r>
+      <w:r>
+        <w:t>. Instead, t</w:t>
+      </w:r>
+      <w:r>
+        <w:t xml:space="preserve">he Supervised Learning Step </w:t>
+      </w:r>
+      <w:r>
+        <w:t>include</w:t>
+      </w:r>
+      <w:r>
+        <w:t>s</w:t>
+      </w:r>
+      <w:r>
+        <w:t xml:space="preserve"> the classification model training and the </w:t>
+      </w:r>
+      <w:r>
+        <w:t xml:space="preserve">success </w:t>
+      </w:r>
+      <w:r>
+        <w:t>prediction</w:t>
+      </w:r>
+      <w:r>
+        <w:t xml:space="preserve"> of new posts.</w:t>
+      </w:r>
+    </w:p>
+    <w:p/>
+    <w:p>
+      <w:pPr>
+        <w:keepNext/>
+      </w:pPr>
+      <w:r>
+        <w:rPr>
+          <w:noProof/>
+        </w:rPr>
+        <mc:AlternateContent>
+          <mc:Choice Requires="wps">
+            <w:drawing>
+              <wp:anchor distT="0" distB="0" distL="114300" distR="114300" simplePos="0" relativeHeight="251654144" behindDoc="0" locked="0" layoutInCell="1" allowOverlap="1" wp14:anchorId="7609A777" wp14:editId="0A612269">
+                <wp:simplePos x="0" y="0"/>
+                <wp:positionH relativeFrom="column">
+                  <wp:posOffset>4892040</wp:posOffset>
+                </wp:positionH>
+                <wp:positionV relativeFrom="paragraph">
+                  <wp:posOffset>269875</wp:posOffset>
+                </wp:positionV>
+                <wp:extent cx="355600" cy="2209800"/>
+                <wp:effectExtent l="6350" t="0" r="12700" b="50800"/>
+                <wp:wrapNone/>
+                <wp:docPr id="3" name="Parentesi graffa aperta 3"/>
+                <wp:cNvGraphicFramePr/>
+                <a:graphic xmlns:a="http://schemas.openxmlformats.org/drawingml/2006/main">
+                  <a:graphicData uri="http://schemas.microsoft.com/office/word/2010/wordprocessingShape">
+                    <wps:wsp>
+                      <wps:cNvSpPr/>
+                      <wps:spPr>
+                        <a:xfrm rot="16200000">
+                          <a:off x="0" y="0"/>
+                          <a:ext cx="355600" cy="2209800"/>
+                        </a:xfrm>
+                        <a:prstGeom prst="leftBrace">
+                          <a:avLst>
+                            <a:gd name="adj1" fmla="val 8333"/>
+                            <a:gd name="adj2" fmla="val 51149"/>
+                          </a:avLst>
+                        </a:prstGeom>
+                      </wps:spPr>
+                      <wps:style>
+                        <a:lnRef idx="1">
+                          <a:schemeClr val="accent1"/>
+                        </a:lnRef>
+                        <a:fillRef idx="0">
+                          <a:schemeClr val="accent1"/>
+                        </a:fillRef>
+                        <a:effectRef idx="0">
+                          <a:schemeClr val="accent1"/>
+                        </a:effectRef>
+                        <a:fontRef idx="minor">
+                          <a:schemeClr val="tx1"/>
+                        </a:fontRef>
+                      </wps:style>
+                      <wps:bodyPr rot="0" spcFirstLastPara="0" vertOverflow="overflow" horzOverflow="overflow" vert="horz" wrap="square" lIns="91440" tIns="45720" rIns="91440" bIns="45720" numCol="1" spcCol="0" rtlCol="0" fromWordArt="0" anchor="ctr" anchorCtr="0" forceAA="0" compatLnSpc="1">
+                        <a:prstTxWarp prst="textNoShape">
+                          <a:avLst/>
+                        </a:prstTxWarp>
+                        <a:noAutofit/>
+                      </wps:bodyPr>
+                    </wps:wsp>
+                  </a:graphicData>
+                </a:graphic>
+                <wp14:sizeRelV relativeFrom="margin">
+                  <wp14:pctHeight>0</wp14:pctHeight>
+                </wp14:sizeRelV>
+              </wp:anchor>
+            </w:drawing>
+          </mc:Choice>
+          <mc:Fallback>
+            <w:pict>
+              <v:shapetype w14:anchorId="4FC16C64" id="_x0000_t87" coordsize="21600,21600" o:spt="87" adj="1800,10800" path="m21600,qx10800@0l10800@2qy0@11,10800@3l10800@1qy21600,21600e" filled="f">
+                <v:formulas>
+                  <v:f eqn="val #0"/>
+                  <v:f eqn="sum 21600 0 #0"/>
+                  <v:f eqn="sum #1 0 #0"/>
+                  <v:f eqn="sum #1 #0 0"/>
+                  <v:f eqn="prod #0 9598 32768"/>
+                  <v:f eqn="sum 21600 0 @4"/>
+                  <v:f eqn="sum 21600 0 #1"/>
+                  <v:f eqn="min #1 @6"/>
+                  <v:f eqn="prod @7 1 2"/>
+                  <v:f eqn="prod #0 2 1"/>
+                  <v:f eqn="sum 21600 0 @9"/>
+                  <v:f eqn="val #1"/>
+                </v:formulas>
+                <v:path arrowok="t" o:connecttype="custom" o:connectlocs="21600,0;0,10800;21600,21600" textboxrect="13963,@4,21600,@5"/>
+                <v:handles>
+                  <v:h position="center,#0" yrange="0,@8"/>
+                  <v:h position="topLeft,#1" yrange="@9,@10"/>
+                </v:handles>
+              </v:shapetype>
+              <v:shape id="Parentesi graffa aperta 3" o:spid="_x0000_s1026" type="#_x0000_t87" style="position:absolute;margin-left:385.2pt;margin-top:21.25pt;width:28pt;height:174pt;rotation:-90;z-index:251654144;visibility:visible;mso-wrap-style:square;mso-height-percent:0;mso-wrap-distance-left:9pt;mso-wrap-distance-top:0;mso-wrap-distance-right:9pt;mso-wrap-distance-bottom:0;mso-position-horizontal:absolute;mso-position-horizontal-relative:text;mso-position-vertical:absolute;mso-position-vertical-relative:text;mso-height-percent:0;mso-height-relative:margin;v-text-anchor:middle" o:gfxdata="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" adj="290,11048" strokecolor="#4472c4 [3204]" strokeweight=".5pt">
+                <v:stroke joinstyle="miter"/>
+              </v:shape>
+            </w:pict>
+          </mc:Fallback>
+        </mc:AlternateContent>
+      </w:r>
+      <w:r>
+        <w:rPr>
+          <w:noProof/>
+        </w:rPr>
+        <mc:AlternateContent>
+          <mc:Choice Requires="wps">
+            <w:drawing>
+              <wp:anchor distT="0" distB="0" distL="114300" distR="114300" simplePos="0" relativeHeight="251652096" behindDoc="0" locked="0" layoutInCell="1" allowOverlap="1" wp14:anchorId="3373F6B7" wp14:editId="66F30C90">
+                <wp:simplePos x="0" y="0"/>
+                <wp:positionH relativeFrom="column">
+                  <wp:posOffset>2289810</wp:posOffset>
+                </wp:positionH>
+                <wp:positionV relativeFrom="paragraph">
+                  <wp:posOffset>327025</wp:posOffset>
+                </wp:positionV>
+                <wp:extent cx="355600" cy="2209800"/>
+                <wp:effectExtent l="6350" t="0" r="12700" b="50800"/>
+                <wp:wrapNone/>
+                <wp:docPr id="2" name="Parentesi graffa aperta 2"/>
+                <wp:cNvGraphicFramePr/>
+                <a:graphic xmlns:a="http://schemas.openxmlformats.org/drawingml/2006/main">
+                  <a:graphicData uri="http://schemas.microsoft.com/office/word/2010/wordprocessingShape">
+                    <wps:wsp>
+                      <wps:cNvSpPr/>
+                      <wps:spPr>
+                        <a:xfrm rot="16200000">
+                          <a:off x="0" y="0"/>
+                          <a:ext cx="355600" cy="2209800"/>
+                        </a:xfrm>
+                        <a:prstGeom prst="leftBrace">
+                          <a:avLst>
+                            <a:gd name="adj1" fmla="val 8333"/>
+                            <a:gd name="adj2" fmla="val 51149"/>
+                          </a:avLst>
+                        </a:prstGeom>
+                      </wps:spPr>
+                      <wps:style>
+                        <a:lnRef idx="1">
+                          <a:schemeClr val="accent1"/>
+                        </a:lnRef>
+                        <a:fillRef idx="0">
+                          <a:schemeClr val="accent1"/>
+                        </a:fillRef>
+                        <a:effectRef idx="0">
+                          <a:schemeClr val="accent1"/>
+                        </a:effectRef>
+                        <a:fontRef idx="minor">
+                          <a:schemeClr val="tx1"/>
+                        </a:fontRef>
+                      </wps:style>
+                      <wps:bodyPr rot="0" spcFirstLastPara="0" vertOverflow="overflow" horzOverflow="overflow" vert="horz" wrap="square" lIns="91440" tIns="45720" rIns="91440" bIns="45720" numCol="1" spcCol="0" rtlCol="0" fromWordArt="0" anchor="ctr" anchorCtr="0" forceAA="0" compatLnSpc="1">
+                        <a:prstTxWarp prst="textNoShape">
+                          <a:avLst/>
+                        </a:prstTxWarp>
+                        <a:noAutofit/>
+                      </wps:bodyPr>
+                    </wps:wsp>
+                  </a:graphicData>
+                </a:graphic>
+                <wp14:sizeRelV relativeFrom="margin">
+                  <wp14:pctHeight>0</wp14:pctHeight>
+                </wp14:sizeRelV>
+              </wp:anchor>
+            </w:drawing>
+          </mc:Choice>
+          <mc:Fallback>
+            <w:pict>
+              <v:shape w14:anchorId="663F8681" id="Parentesi graffa aperta 2" o:spid="_x0000_s1026" type="#_x0000_t87" style="position:absolute;margin-left:180.3pt;margin-top:25.75pt;width:28pt;height:174pt;rotation:-90;z-index:251652096;visibility:visible;mso-wrap-style:square;mso-height-percent:0;mso-wrap-distance-left:9pt;mso-wrap-distance-top:0;mso-wrap-distance-right:9pt;mso-wrap-distance-bottom:0;mso-position-horizontal:absolute;mso-position-horizontal-relative:text;mso-position-vertical:absolute;mso-position-vertical-relative:text;mso-height-percent:0;mso-height-relative:margin;v-text-anchor:middle" o:gfxdata="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" adj="290,11048" strokecolor="#4472c4 [3204]" strokeweight=".5pt">
+                <v:stroke joinstyle="miter"/>
+              </v:shape>
+            </w:pict>
+          </mc:Fallback>
+        </mc:AlternateContent>
+      </w:r>
+      <w:r>
+        <w:drawing>
+          <wp:inline distT="0" distB="0" distL="0" distR="0" wp14:anchorId="20E83F78" wp14:editId="407C496E">
+            <wp:extent cx="6120130" cy="1358900"/>
+            <wp:effectExtent l="57150" t="0" r="52070" b="0"/>
+            <wp:docPr id="1" name="Diagramma 1">
+              <a:extLst xmlns:a="http://schemas.openxmlformats.org/drawingml/2006/main">
+                <a:ext uri="{FF2B5EF4-FFF2-40B4-BE49-F238E27FC236}">
+                  <a16:creationId xmlns:a16="http://schemas.microsoft.com/office/drawing/2014/main" id="{C3270999-E8A6-4EBB-9ABA-00D6B44A1AB7}"/>
+                </a:ext>
+              </a:extLst>
+            </wp:docPr>
+            <wp:cNvGraphicFramePr/>
+            <a:graphic xmlns:a="http://schemas.openxmlformats.org/drawingml/2006/main">
+              <a:graphicData uri="http://schemas.openxmlformats.org/drawingml/2006/diagram">
+                <dgm:relIds xmlns:dgm="http://schemas.openxmlformats.org/drawingml/2006/diagram" xmlns:r="http://schemas.openxmlformats.org/officeDocument/2006/relationships" r:dm="rId9" r:lo="rId10" r:qs="rId11" r:cs="rId12"/>
+              </a:graphicData>
+            </a:graphic>
+          </wp:inline>
+        </w:drawing>
+      </w:r>
+    </w:p>
+    <w:p>
+      <w:pPr>
+        <w:pStyle w:val="Didascalia"/>
+      </w:pPr>
+    </w:p>
+    <w:p>
+      <w:pPr>
+        <w:pStyle w:val="Didascalia"/>
+      </w:pPr>
+      <w:r>
+        <w:rPr>
+          <w:noProof/>
+        </w:rPr>
+        <mc:AlternateContent>
+          <mc:Choice Requires="wps">
+            <w:drawing>
+              <wp:anchor distT="0" distB="0" distL="114300" distR="114300" simplePos="0" relativeHeight="251663360" behindDoc="0" locked="0" layoutInCell="1" allowOverlap="1" wp14:anchorId="1F2B0A1E" wp14:editId="1A55D902">
+                <wp:simplePos x="0" y="0"/>
+                <wp:positionH relativeFrom="column">
+                  <wp:posOffset>4480560</wp:posOffset>
+                </wp:positionH>
+                <wp:positionV relativeFrom="paragraph">
+                  <wp:posOffset>8255</wp:posOffset>
+                </wp:positionV>
+                <wp:extent cx="1346200" cy="234950"/>
+                <wp:effectExtent l="0" t="0" r="6350" b="0"/>
+                <wp:wrapNone/>
+                <wp:docPr id="5" name="Casella di testo 5"/>
+                <wp:cNvGraphicFramePr/>
+                <a:graphic xmlns:a="http://schemas.openxmlformats.org/drawingml/2006/main">
+                  <a:graphicData uri="http://schemas.microsoft.com/office/word/2010/wordprocessingShape">
+                    <wps:wsp>
+                      <wps:cNvSpPr txBox="1"/>
+                      <wps:spPr>
+                        <a:xfrm>
+                          <a:off x="0" y="0"/>
+                          <a:ext cx="1346200" cy="234950"/>
+                        </a:xfrm>
+                        <a:prstGeom prst="rect">
+                          <a:avLst/>
+                        </a:prstGeom>
+                        <a:solidFill>
+                          <a:schemeClr val="lt1"/>
+                        </a:solidFill>
+                        <a:ln w="6350">
+                          <a:noFill/>
+                        </a:ln>
+                      </wps:spPr>
+                      <wps:txbx>
+                        <w:txbxContent>
+                          <w:p>
+                            <w:pPr>
+                              <w:rPr>
+                                <w:i/>
+                                <w:iCs/>
+                                <w:sz w:val="16"/>
+                                <w:szCs w:val="16"/>
+                              </w:rPr>
+                            </w:pPr>
+                            <w:r>
+                              <w:rPr>
+                                <w:i/>
+                                <w:iCs/>
+                                <w:sz w:val="16"/>
+                                <w:szCs w:val="16"/>
+                              </w:rPr>
+                              <w:t>Supervised learning stage</w:t>
+                            </w:r>
+                          </w:p>
+                        </w:txbxContent>
+                      </wps:txbx>
+                      <wps:bodyPr rot="0" spcFirstLastPara="0" vertOverflow="overflow" horzOverflow="overflow" vert="horz" wrap="square" lIns="91440" tIns="45720" rIns="91440" bIns="45720" numCol="1" spcCol="0" rtlCol="0" fromWordArt="0" anchor="t" anchorCtr="0" forceAA="0" compatLnSpc="1">
+                        <a:prstTxWarp prst="textNoShape">
+                          <a:avLst/>
+                        </a:prstTxWarp>
+                        <a:noAutofit/>
+                      </wps:bodyPr>
+                    </wps:wsp>
+                  </a:graphicData>
+                </a:graphic>
+                <wp14:sizeRelV relativeFrom="margin">
+                  <wp14:pctHeight>0</wp14:pctHeight>
+                </wp14:sizeRelV>
+              </wp:anchor>
+            </w:drawing>
+          </mc:Choice>
+          <mc:Fallback>
+            <w:pict>
+              <v:shapetype w14:anchorId="1F2B0A1E" id="_x0000_t202" coordsize="21600,21600" o:spt="202" path="m,l,21600r21600,l21600,xe">
+                <v:stroke joinstyle="miter"/>
+                <v:path gradientshapeok="t" o:connecttype="rect"/>
+              </v:shapetype>
+              <v:shape id="Casella di testo 5" o:spid="_x0000_s1026" type="#_x0000_t202" style="position:absolute;margin-left:352.8pt;margin-top:.65pt;width:106pt;height:18.5pt;z-index:251663360;visibility:visible;mso-wrap-style:square;mso-height-percent:0;mso-wrap-distance-left:9pt;mso-wrap-distance-top:0;mso-wrap-distance-right:9pt;mso-wrap-distance-bottom:0;mso-position-horizontal:absolute;mso-position-horizontal-relative:text;mso-position-vertical:absolute;mso-position-vertical-relative:text;mso-height-percent:0;mso-height-relative:margin;v-text-anchor:top" o:gfxdata="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" fillcolor="white [3201]" stroked="f" strokeweight=".5pt">
+                <v:textbox>
+                  <w:txbxContent>
+                    <w:p>
+                      <w:pPr>
+                        <w:rPr>
+                          <w:i/>
+                          <w:iCs/>
+                          <w:sz w:val="16"/>
+                          <w:szCs w:val="16"/>
+                        </w:rPr>
+                      </w:pPr>
+                      <w:r>
+                        <w:rPr>
+                          <w:i/>
+                          <w:iCs/>
+                          <w:sz w:val="16"/>
+                          <w:szCs w:val="16"/>
+                        </w:rPr>
+                        <w:t>Supervised learning stage</w:t>
+                      </w:r>
+                    </w:p>
+                  </w:txbxContent>
+                </v:textbox>
+              </v:shape>
+            </w:pict>
+          </mc:Fallback>
+        </mc:AlternateContent>
+      </w:r>
+      <w:r>
+        <w:rPr>
+          <w:noProof/>
+        </w:rPr>
+        <mc:AlternateContent>
+          <mc:Choice Requires="wps">
+            <w:drawing>
+              <wp:anchor distT="0" distB="0" distL="114300" distR="114300" simplePos="0" relativeHeight="251658240" behindDoc="0" locked="0" layoutInCell="1" allowOverlap="1" wp14:anchorId="7A815159" wp14:editId="4593B258">
+                <wp:simplePos x="0" y="0"/>
+                <wp:positionH relativeFrom="column">
+                  <wp:posOffset>1832610</wp:posOffset>
+                </wp:positionH>
+                <wp:positionV relativeFrom="paragraph">
+                  <wp:posOffset>8255</wp:posOffset>
+                </wp:positionV>
+                <wp:extent cx="1346200" cy="222250"/>
+                <wp:effectExtent l="0" t="0" r="6350" b="6350"/>
+                <wp:wrapNone/>
+                <wp:docPr id="4" name="Casella di testo 4"/>
+                <wp:cNvGraphicFramePr/>
+                <a:graphic xmlns:a="http://schemas.openxmlformats.org/drawingml/2006/main">
+                  <a:graphicData uri="http://schemas.microsoft.com/office/word/2010/wordprocessingShape">
+                    <wps:wsp>
+                      <wps:cNvSpPr txBox="1"/>
+                      <wps:spPr>
+                        <a:xfrm>
+                          <a:off x="0" y="0"/>
+                          <a:ext cx="1346200" cy="222250"/>
+                        </a:xfrm>
+                        <a:prstGeom prst="rect">
+                          <a:avLst/>
+                        </a:prstGeom>
+                        <a:solidFill>
+                          <a:schemeClr val="lt1"/>
+                        </a:solidFill>
+                        <a:ln w="6350">
+                          <a:noFill/>
+                        </a:ln>
+                      </wps:spPr>
+                      <wps:txbx>
+                        <w:txbxContent>
+                          <w:p>
+                            <w:pPr>
+                              <w:rPr>
+                                <w:i/>
+                                <w:iCs/>
+                                <w:sz w:val="16"/>
+                                <w:szCs w:val="16"/>
+                              </w:rPr>
+                            </w:pPr>
+                            <w:r>
+                              <w:rPr>
+                                <w:i/>
+                                <w:iCs/>
+                                <w:sz w:val="16"/>
+                                <w:szCs w:val="16"/>
+                              </w:rPr>
+                              <w:t>Feature engineering stage</w:t>
+                            </w:r>
+                          </w:p>
+                        </w:txbxContent>
+                      </wps:txbx>
+                      <wps:bodyPr rot="0" spcFirstLastPara="0" vertOverflow="overflow" horzOverflow="overflow" vert="horz" wrap="square" lIns="91440" tIns="45720" rIns="91440" bIns="45720" numCol="1" spcCol="0" rtlCol="0" fromWordArt="0" anchor="t" anchorCtr="0" forceAA="0" compatLnSpc="1">
+                        <a:prstTxWarp prst="textNoShape">
+                          <a:avLst/>
+                        </a:prstTxWarp>
+                        <a:noAutofit/>
+                      </wps:bodyPr>
+                    </wps:wsp>
+                  </a:graphicData>
+                </a:graphic>
+              </wp:anchor>
+            </w:drawing>
+          </mc:Choice>
+          <mc:Fallback>
+            <w:pict>
+              <v:shape w14:anchorId="7A815159" id="Casella di testo 4" o:spid="_x0000_s1027" type="#_x0000_t202" style="position:absolute;margin-left:144.3pt;margin-top:.65pt;width:106pt;height:17.5pt;z-index:251658240;visibility:visible;mso-wrap-style:square;mso-wrap-distance-left:9pt;mso-wrap-distance-top:0;mso-wrap-distance-right:9pt;mso-wrap-distance-bottom:0;mso-position-horizontal:absolute;mso-position-horizontal-relative:text;mso-position-vertical:absolute;mso-position-vertical-relative:text;v-text-anchor:top" o:gfxdata="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" fillcolor="white [3201]" stroked="f" strokeweight=".5pt">
+                <v:textbox>
+                  <w:txbxContent>
+                    <w:p>
+                      <w:pPr>
+                        <w:rPr>
+                          <w:i/>
+                          <w:iCs/>
+                          <w:sz w:val="16"/>
+                          <w:szCs w:val="16"/>
+                        </w:rPr>
+                      </w:pPr>
+                      <w:r>
+                        <w:rPr>
+                          <w:i/>
+                          <w:iCs/>
+                          <w:sz w:val="16"/>
+                          <w:szCs w:val="16"/>
+                        </w:rPr>
+                        <w:t>Feature engineering stage</w:t>
+                      </w:r>
+                    </w:p>
+                  </w:txbxContent>
+                </v:textbox>
+              </v:shape>
+            </w:pict>
+          </mc:Fallback>
+        </mc:AlternateContent>
+      </w:r>
+    </w:p>
+    <w:p>
+      <w:pPr>
+        <w:pStyle w:val="Didascalia"/>
+      </w:pPr>
+    </w:p>
+    <w:p>
+      <w:pPr>
+        <w:pStyle w:val="Didascalia"/>
+      </w:pPr>
+      <w:r>
+        <w:t xml:space="preserve">Figure </w:t>
+      </w:r>
+      <w:r>
+        <w:fldChar w:fldCharType="begin"/>
+      </w:r>
+      <w:r>
+        <w:instrText xml:space="preserve"> SEQ Figure \* ARABIC </w:instrText>
+      </w:r>
+      <w:r>
+        <w:fldChar w:fldCharType="separate"/>
+      </w:r>
+      <w:r>
+        <w:rPr>
+          <w:noProof/>
+        </w:rPr>
+        <w:t>1</w:t>
+      </w:r>
+      <w:r>
+        <w:fldChar w:fldCharType="end"/>
+      </w:r>
+      <w:r>
+        <w:t xml:space="preserve"> Workflow</w:t>
+      </w:r>
+    </w:p>
     <w:p>
       <w:pPr>
         <w:pStyle w:val="Titolo1"/>
       </w:pPr>
-      <w:bookmarkStart w:id="2" w:name="_Toc94886021"/>
+      <w:bookmarkStart w:id="2" w:name="_Toc94892577"/>
+      <w:r>
+        <w:t>Data</w:t>
+      </w:r>
+      <w:r>
+        <w:t xml:space="preserve"> pre-processin</w:t>
+      </w:r>
+      <w:r>
+        <w:t>g</w:t>
+      </w:r>
+      <w:bookmarkEnd w:id="2"/>
+    </w:p>
+    <w:p/>
+    <w:p>
+      <w:r>
+        <w:t xml:space="preserve">To prepare the text data for the model building we perform text </w:t>
+      </w:r>
+      <w:proofErr w:type="spellStart"/>
+      <w:r>
+        <w:t>preprocessing</w:t>
+      </w:r>
+      <w:proofErr w:type="spellEnd"/>
+      <w:r>
+        <w:t xml:space="preserve">. It is the very first step of NLP projects. </w:t>
+      </w:r>
+      <w:r>
+        <w:t xml:space="preserve">First we </w:t>
+      </w:r>
+      <w:r>
+        <w:t>converted</w:t>
+      </w:r>
+      <w:r>
+        <w:t xml:space="preserve"> the emojis from </w:t>
+      </w:r>
+      <w:r>
+        <w:t>Unicode format to simple text</w:t>
+      </w:r>
+      <w:r>
+        <w:t xml:space="preserve">, thanks </w:t>
+      </w:r>
+      <w:r>
+        <w:t xml:space="preserve">to the </w:t>
+      </w:r>
+      <w:proofErr w:type="spellStart"/>
+      <w:r>
+        <w:rPr>
+          <w:i/>
+          <w:iCs/>
+        </w:rPr>
+        <w:t>em</w:t>
+      </w:r>
+      <w:r>
+        <w:rPr>
+          <w:i/>
+          <w:iCs/>
+        </w:rPr>
+        <w:t>o</w:t>
+      </w:r>
+      <w:r>
+        <w:rPr>
+          <w:i/>
+          <w:iCs/>
+        </w:rPr>
+        <w:t>jis.unicode_codes</w:t>
+      </w:r>
+      <w:proofErr w:type="spellEnd"/>
+      <w:r>
+        <w:t xml:space="preserve"> library</w:t>
+      </w:r>
+      <w:r>
+        <w:t xml:space="preserve">. </w:t>
+      </w:r>
+    </w:p>
+    <w:p>
+      <w:r>
+        <w:t>…</w:t>
+      </w:r>
+    </w:p>
+    <w:p>
+      <w:r>
+        <w:t>W</w:t>
+      </w:r>
+      <w:r>
+        <w:t>e extract the hashtags</w:t>
+      </w:r>
+      <w:r>
+        <w:t xml:space="preserve"> f</w:t>
+      </w:r>
+      <w:r>
+        <w:t>rom the caption string for each post</w:t>
+      </w:r>
+      <w:r>
+        <w:t xml:space="preserve"> and </w:t>
+      </w:r>
+      <w:r>
+        <w:t xml:space="preserve">we </w:t>
+      </w:r>
+      <w:r>
+        <w:t xml:space="preserve">create another column </w:t>
+      </w:r>
+      <w:r>
+        <w:rPr>
+          <w:i/>
+          <w:iCs/>
+        </w:rPr>
+        <w:t>‘hashtags’</w:t>
+      </w:r>
+      <w:r>
+        <w:rPr>
+          <w:i/>
+          <w:iCs/>
+        </w:rPr>
+        <w:t xml:space="preserve"> </w:t>
+      </w:r>
+      <w:r>
+        <w:t>which is useful to predict the likes.</w:t>
+      </w:r>
+      <w:r>
+        <w:t xml:space="preserve"> </w:t>
+      </w:r>
+      <w:r>
+        <w:t>Afterwards</w:t>
+      </w:r>
+      <w:r>
+        <w:t xml:space="preserve"> we apply the typical </w:t>
+      </w:r>
+      <w:r>
+        <w:t>pre-processing</w:t>
+      </w:r>
+      <w:r>
+        <w:t xml:space="preserve"> </w:t>
+      </w:r>
+      <w:r>
+        <w:t>tasks</w:t>
+      </w:r>
+      <w:r>
+        <w:t xml:space="preserve"> </w:t>
+      </w:r>
+      <w:r>
+        <w:t xml:space="preserve">as </w:t>
+      </w:r>
+      <w:r>
+        <w:t>the l</w:t>
+      </w:r>
+      <w:r>
+        <w:t>ower casing, removal of punctuation, removal of frequent and rare words, stemming, l</w:t>
+      </w:r>
+      <w:r>
+        <w:t>e</w:t>
+      </w:r>
+      <w:r>
+        <w:t>mmatization</w:t>
+      </w:r>
+      <w:r>
+        <w:t>.</w:t>
+      </w:r>
+      <w:r>
+        <w:t xml:space="preserve"> </w:t>
+      </w:r>
+      <w:r>
+        <w:t>All the</w:t>
+      </w:r>
+      <w:r>
+        <w:t xml:space="preserve"> functions that </w:t>
+      </w:r>
+      <w:r>
+        <w:t xml:space="preserve">develop these changes are implemented in the python </w:t>
+      </w:r>
+      <w:r>
+        <w:t xml:space="preserve">file </w:t>
+      </w:r>
+      <w:r>
+        <w:rPr>
+          <w:i/>
+          <w:iCs/>
+        </w:rPr>
+        <w:t>‘preprocessing_functions.py</w:t>
+      </w:r>
+      <w:r>
+        <w:t>’.</w:t>
+      </w:r>
+    </w:p>
+    <w:p/>
+    <w:p/>
+    <w:p/>
+    <w:p/>
+    <w:p/>
+    <w:p/>
+    <w:p/>
+    <w:p/>
+    <w:p/>
+    <w:p/>
+    <w:p/>
+    <w:p/>
+    <w:p/>
+    <w:p/>
+    <w:p/>
+    <w:p/>
+    <w:p/>
+    <w:p/>
+    <w:p/>
+    <w:p/>
+    <w:p/>
+    <w:p/>
+    <w:p/>
+    <w:p/>
+    <w:p/>
+    <w:p/>
+    <w:p/>
+    <w:p/>
+    <w:p/>
+    <w:p/>
+    <w:p/>
+    <w:p/>
+    <w:p/>
+    <w:p/>
+    <w:p/>
+    <w:p>
+      <w:pPr>
+        <w:pStyle w:val="Titolo1"/>
+      </w:pPr>
+      <w:bookmarkStart w:id="3" w:name="_Toc94892578"/>
       <w:r>
         <w:t>References</w:t>
       </w:r>
-      <w:bookmarkEnd w:id="2"/>
+      <w:bookmarkEnd w:id="3"/>
+    </w:p>
+    <w:p>
+      <w:hyperlink r:id="rId14" w:history="1">
+        <w:r>
+          <w:rPr>
+            <w:rStyle w:val="Collegamentoipertestuale"/>
+          </w:rPr>
+          <w:t>https://towardsdatascience.com/predicting-the-popularity-of-instagram-posts-deeb7dc27a8f</w:t>
+        </w:r>
+      </w:hyperlink>
     </w:p>
     <w:p/>
     <w:p/>
@@ -699,8 +1556,124 @@
       </w:rPr>
     </w:lvl>
   </w:abstractNum>
+  <w:abstractNum w:abstractNumId="1" w15:restartNumberingAfterBreak="0">
+    <w:nsid w:val="68955B2C"/>
+    <w:multiLevelType w:val="hybridMultilevel"/>
+    <w:tmpl w:val="71568A82"/>
+    <w:lvl w:ilvl="0" w:tplc="04100009">
+      <w:start w:val="1"/>
+      <w:numFmt w:val="bullet"/>
+      <w:lvlText w:val=""/>
+      <w:lvlJc w:val="left"/>
+      <w:pPr>
+        <w:ind w:left="720" w:hanging="360"/>
+      </w:pPr>
+      <w:rPr>
+        <w:rFonts w:ascii="Wingdings" w:hAnsi="Wingdings" w:hint="default"/>
+      </w:rPr>
+    </w:lvl>
+    <w:lvl w:ilvl="1" w:tplc="04100003" w:tentative="1">
+      <w:start w:val="1"/>
+      <w:numFmt w:val="bullet"/>
+      <w:lvlText w:val="o"/>
+      <w:lvlJc w:val="left"/>
+      <w:pPr>
+        <w:ind w:left="1440" w:hanging="360"/>
+      </w:pPr>
+      <w:rPr>
+        <w:rFonts w:ascii="Courier New" w:hAnsi="Courier New" w:cs="Courier New" w:hint="default"/>
+      </w:rPr>
+    </w:lvl>
+    <w:lvl w:ilvl="2" w:tplc="04100005" w:tentative="1">
+      <w:start w:val="1"/>
+      <w:numFmt w:val="bullet"/>
+      <w:lvlText w:val=""/>
+      <w:lvlJc w:val="left"/>
+      <w:pPr>
+        <w:ind w:left="2160" w:hanging="360"/>
+      </w:pPr>
+      <w:rPr>
+        <w:rFonts w:ascii="Wingdings" w:hAnsi="Wingdings" w:hint="default"/>
+      </w:rPr>
+    </w:lvl>
+    <w:lvl w:ilvl="3" w:tplc="04100001" w:tentative="1">
+      <w:start w:val="1"/>
+      <w:numFmt w:val="bullet"/>
+      <w:lvlText w:val=""/>
+      <w:lvlJc w:val="left"/>
+      <w:pPr>
+        <w:ind w:left="2880" w:hanging="360"/>
+      </w:pPr>
+      <w:rPr>
+        <w:rFonts w:ascii="Symbol" w:hAnsi="Symbol" w:hint="default"/>
+      </w:rPr>
+    </w:lvl>
+    <w:lvl w:ilvl="4" w:tplc="04100003" w:tentative="1">
+      <w:start w:val="1"/>
+      <w:numFmt w:val="bullet"/>
+      <w:lvlText w:val="o"/>
+      <w:lvlJc w:val="left"/>
+      <w:pPr>
+        <w:ind w:left="3600" w:hanging="360"/>
+      </w:pPr>
+      <w:rPr>
+        <w:rFonts w:ascii="Courier New" w:hAnsi="Courier New" w:cs="Courier New" w:hint="default"/>
+      </w:rPr>
+    </w:lvl>
+    <w:lvl w:ilvl="5" w:tplc="04100005" w:tentative="1">
+      <w:start w:val="1"/>
+      <w:numFmt w:val="bullet"/>
+      <w:lvlText w:val=""/>
+      <w:lvlJc w:val="left"/>
+      <w:pPr>
+        <w:ind w:left="4320" w:hanging="360"/>
+      </w:pPr>
+      <w:rPr>
+        <w:rFonts w:ascii="Wingdings" w:hAnsi="Wingdings" w:hint="default"/>
+      </w:rPr>
+    </w:lvl>
+    <w:lvl w:ilvl="6" w:tplc="04100001" w:tentative="1">
+      <w:start w:val="1"/>
+      <w:numFmt w:val="bullet"/>
+      <w:lvlText w:val=""/>
+      <w:lvlJc w:val="left"/>
+      <w:pPr>
+        <w:ind w:left="5040" w:hanging="360"/>
+      </w:pPr>
+      <w:rPr>
+        <w:rFonts w:ascii="Symbol" w:hAnsi="Symbol" w:hint="default"/>
+      </w:rPr>
+    </w:lvl>
+    <w:lvl w:ilvl="7" w:tplc="04100003" w:tentative="1">
+      <w:start w:val="1"/>
+      <w:numFmt w:val="bullet"/>
+      <w:lvlText w:val="o"/>
+      <w:lvlJc w:val="left"/>
+      <w:pPr>
+        <w:ind w:left="5760" w:hanging="360"/>
+      </w:pPr>
+      <w:rPr>
+        <w:rFonts w:ascii="Courier New" w:hAnsi="Courier New" w:cs="Courier New" w:hint="default"/>
+      </w:rPr>
+    </w:lvl>
+    <w:lvl w:ilvl="8" w:tplc="04100005" w:tentative="1">
+      <w:start w:val="1"/>
+      <w:numFmt w:val="bullet"/>
+      <w:lvlText w:val=""/>
+      <w:lvlJc w:val="left"/>
+      <w:pPr>
+        <w:ind w:left="6480" w:hanging="360"/>
+      </w:pPr>
+      <w:rPr>
+        <w:rFonts w:ascii="Wingdings" w:hAnsi="Wingdings" w:hint="default"/>
+      </w:rPr>
+    </w:lvl>
+  </w:abstractNum>
   <w:num w:numId="1">
     <w:abstractNumId w:val="0"/>
+  </w:num>
+  <w:num w:numId="2">
+    <w:abstractNumId w:val="1"/>
   </w:num>
 </w:numbering>
 </file>
@@ -1131,7 +2104,6 @@
   <w:style w:type="character" w:default="1" w:styleId="Carpredefinitoparagrafo">
     <w:name w:val="Default Paragraph Font"/>
     <w:uiPriority w:val="1"/>
-    <w:semiHidden/>
     <w:unhideWhenUsed/>
   </w:style>
   <w:style w:type="table" w:default="1" w:styleId="Tabellanormale">
@@ -1253,7 +2225,3201 @@
       <w:u w:val="single"/>
     </w:rPr>
   </w:style>
+  <w:style w:type="character" w:styleId="Menzionenonrisolta">
+    <w:name w:val="Unresolved Mention"/>
+    <w:basedOn w:val="Carpredefinitoparagrafo"/>
+    <w:uiPriority w:val="99"/>
+    <w:semiHidden/>
+    <w:unhideWhenUsed/>
+    <w:rsid w:val="00AE3FB9"/>
+    <w:rPr>
+      <w:color w:val="605E5C"/>
+      <w:shd w:val="clear" w:color="auto" w:fill="E1DFDD"/>
+    </w:rPr>
+  </w:style>
+  <w:style w:type="paragraph" w:styleId="Didascalia">
+    <w:name w:val="caption"/>
+    <w:basedOn w:val="Normale"/>
+    <w:next w:val="Normale"/>
+    <w:uiPriority w:val="35"/>
+    <w:unhideWhenUsed/>
+    <w:qFormat/>
+    <w:rsid w:val="00886084"/>
+    <w:pPr>
+      <w:spacing w:after="200" w:line="240" w:lineRule="auto"/>
+    </w:pPr>
+    <w:rPr>
+      <w:i/>
+      <w:iCs/>
+      <w:color w:val="44546A" w:themeColor="text2"/>
+      <w:sz w:val="18"/>
+      <w:szCs w:val="18"/>
+    </w:rPr>
+  </w:style>
 </w:styles>
+</file>
+
+<file path=word/diagrams/colors1.xml><?xml version="1.0" encoding="utf-8"?>
+<dgm:colorsDef xmlns:dgm="http://schemas.openxmlformats.org/drawingml/2006/diagram" xmlns:a="http://schemas.openxmlformats.org/drawingml/2006/main" uniqueId="urn:microsoft.com/office/officeart/2005/8/colors/accent1_2">
+  <dgm:title val=""/>
+  <dgm:desc val=""/>
+  <dgm:catLst>
+    <dgm:cat type="accent1" pri="11200"/>
+  </dgm:catLst>
+  <dgm:styleLbl name="node0">
+    <dgm:fillClrLst meth="repeat">
+      <a:schemeClr val="accent1"/>
+    </dgm:fillClrLst>
+    <dgm:linClrLst meth="repeat">
+      <a:schemeClr val="lt1"/>
+    </dgm:linClrLst>
+    <dgm:effectClrLst/>
+    <dgm:txLinClrLst/>
+    <dgm:txFillClrLst/>
+    <dgm:txEffectClrLst/>
+  </dgm:styleLbl>
+  <dgm:styleLbl name="alignNode1">
+    <dgm:fillClrLst meth="repeat">
+      <a:schemeClr val="accent1"/>
+    </dgm:fillClrLst>
+    <dgm:linClrLst meth="repeat">
+      <a:schemeClr val="accent1"/>
+    </dgm:linClrLst>
+    <dgm:effectClrLst/>
+    <dgm:txLinClrLst/>
+    <dgm:txFillClrLst/>
+    <dgm:txEffectClrLst/>
+  </dgm:styleLbl>
+  <dgm:styleLbl name="node1">
+    <dgm:fillClrLst meth="repeat">
+      <a:schemeClr val="accent1"/>
+    </dgm:fillClrLst>
+    <dgm:linClrLst meth="repeat">
+      <a:schemeClr val="lt1"/>
+    </dgm:linClrLst>
+    <dgm:effectClrLst/>
+    <dgm:txLinClrLst/>
+    <dgm:txFillClrLst/>
+    <dgm:txEffectClrLst/>
+  </dgm:styleLbl>
+  <dgm:styleLbl name="lnNode1">
+    <dgm:fillClrLst meth="repeat">
+      <a:schemeClr val="accent1"/>
+    </dgm:fillClrLst>
+    <dgm:linClrLst meth="repeat">
+      <a:schemeClr val="lt1"/>
+    </dgm:linClrLst>
+    <dgm:effectClrLst/>
+    <dgm:txLinClrLst/>
+    <dgm:txFillClrLst/>
+    <dgm:txEffectClrLst/>
+  </dgm:styleLbl>
+  <dgm:styleLbl name="vennNode1">
+    <dgm:fillClrLst meth="repeat">
+      <a:schemeClr val="accent1">
+        <a:alpha val="50000"/>
+      </a:schemeClr>
+    </dgm:fillClrLst>
+    <dgm:linClrLst meth="repeat">
+      <a:schemeClr val="lt1"/>
+    </dgm:linClrLst>
+    <dgm:effectClrLst/>
+    <dgm:txLinClrLst/>
+    <dgm:txFillClrLst/>
+    <dgm:txEffectClrLst/>
+  </dgm:styleLbl>
+  <dgm:styleLbl name="node2">
+    <dgm:fillClrLst meth="repeat">
+      <a:schemeClr val="accent1"/>
+    </dgm:fillClrLst>
+    <dgm:linClrLst meth="repeat">
+      <a:schemeClr val="lt1"/>
+    </dgm:linClrLst>
+    <dgm:effectClrLst/>
+    <dgm:txLinClrLst/>
+    <dgm:txFillClrLst/>
+    <dgm:txEffectClrLst/>
+  </dgm:styleLbl>
+  <dgm:styleLbl name="node3">
+    <dgm:fillClrLst meth="repeat">
+      <a:schemeClr val="accent1"/>
+    </dgm:fillClrLst>
+    <dgm:linClrLst meth="repeat">
+      <a:schemeClr val="lt1"/>
+    </dgm:linClrLst>
+    <dgm:effectClrLst/>
+    <dgm:txLinClrLst/>
+    <dgm:txFillClrLst/>
+    <dgm:txEffectClrLst/>
+  </dgm:styleLbl>
+  <dgm:styleLbl name="node4">
+    <dgm:fillClrLst meth="repeat">
+      <a:schemeClr val="accent1"/>
+    </dgm:fillClrLst>
+    <dgm:linClrLst meth="repeat">
+      <a:schemeClr val="lt1"/>
+    </dgm:linClrLst>
+    <dgm:effectClrLst/>
+    <dgm:txLinClrLst/>
+    <dgm:txFillClrLst/>
+    <dgm:txEffectClrLst/>
+  </dgm:styleLbl>
+  <dgm:styleLbl name="fgImgPlace1">
+    <dgm:fillClrLst meth="repeat">
+      <a:schemeClr val="accent1">
+        <a:tint val="50000"/>
+      </a:schemeClr>
+    </dgm:fillClrLst>
+    <dgm:linClrLst meth="repeat">
+      <a:schemeClr val="lt1"/>
+    </dgm:linClrLst>
+    <dgm:effectClrLst/>
+    <dgm:txLinClrLst/>
+    <dgm:txFillClrLst meth="repeat">
+      <a:schemeClr val="lt1"/>
+    </dgm:txFillClrLst>
+    <dgm:txEffectClrLst/>
+  </dgm:styleLbl>
+  <dgm:styleLbl name="alignImgPlace1">
+    <dgm:fillClrLst meth="repeat">
+      <a:schemeClr val="accent1">
+        <a:tint val="50000"/>
+      </a:schemeClr>
+    </dgm:fillClrLst>
+    <dgm:linClrLst meth="repeat">
+      <a:schemeClr val="lt1"/>
+    </dgm:linClrLst>
+    <dgm:effectClrLst/>
+    <dgm:txLinClrLst/>
+    <dgm:txFillClrLst meth="repeat">
+      <a:schemeClr val="lt1"/>
+    </dgm:txFillClrLst>
+    <dgm:txEffectClrLst/>
+  </dgm:styleLbl>
+  <dgm:styleLbl name="bgImgPlace1">
+    <dgm:fillClrLst meth="repeat">
+      <a:schemeClr val="accent1">
+        <a:tint val="50000"/>
+      </a:schemeClr>
+    </dgm:fillClrLst>
+    <dgm:linClrLst meth="repeat">
+      <a:schemeClr val="lt1"/>
+    </dgm:linClrLst>
+    <dgm:effectClrLst/>
+    <dgm:txLinClrLst/>
+    <dgm:txFillClrLst meth="repeat">
+      <a:schemeClr val="lt1"/>
+    </dgm:txFillClrLst>
+    <dgm:txEffectClrLst/>
+  </dgm:styleLbl>
+  <dgm:styleLbl name="sibTrans2D1">
+    <dgm:fillClrLst meth="repeat">
+      <a:schemeClr val="accent1">
+        <a:tint val="60000"/>
+      </a:schemeClr>
+    </dgm:fillClrLst>
+    <dgm:linClrLst meth="repeat">
+      <a:schemeClr val="accent1">
+        <a:tint val="60000"/>
+      </a:schemeClr>
+    </dgm:linClrLst>
+    <dgm:effectClrLst/>
+    <dgm:txLinClrLst/>
+    <dgm:txFillClrLst/>
+    <dgm:txEffectClrLst/>
+  </dgm:styleLbl>
+  <dgm:styleLbl name="fgSibTrans2D1">
+    <dgm:fillClrLst meth="repeat">
+      <a:schemeClr val="accent1">
+        <a:tint val="60000"/>
+      </a:schemeClr>
+    </dgm:fillClrLst>
+    <dgm:linClrLst meth="repeat">
+      <a:schemeClr val="accent1">
+        <a:tint val="60000"/>
+      </a:schemeClr>
+    </dgm:linClrLst>
+    <dgm:effectClrLst/>
+    <dgm:txLinClrLst/>
+    <dgm:txFillClrLst/>
+    <dgm:txEffectClrLst/>
+  </dgm:styleLbl>
+  <dgm:styleLbl name="bgSibTrans2D1">
+    <dgm:fillClrLst meth="repeat">
+      <a:schemeClr val="accent1">
+        <a:tint val="60000"/>
+      </a:schemeClr>
+    </dgm:fillClrLst>
+    <dgm:linClrLst meth="repeat">
+      <a:schemeClr val="accent1">
+        <a:tint val="60000"/>
+      </a:schemeClr>
+    </dgm:linClrLst>
+    <dgm:effectClrLst/>
+    <dgm:txLinClrLst/>
+    <dgm:txFillClrLst/>
+    <dgm:txEffectClrLst/>
+  </dgm:styleLbl>
+  <dgm:styleLbl name="sibTrans1D1">
+    <dgm:fillClrLst meth="repeat">
+      <a:schemeClr val="accent1"/>
+    </dgm:fillClrLst>
+    <dgm:linClrLst meth="repeat">
+      <a:schemeClr val="accent1"/>
+    </dgm:linClrLst>
+    <dgm:effectClrLst/>
+    <dgm:txLinClrLst/>
+    <dgm:txFillClrLst meth="repeat">
+      <a:schemeClr val="tx1"/>
+    </dgm:txFillClrLst>
+    <dgm:txEffectClrLst/>
+  </dgm:styleLbl>
+  <dgm:styleLbl name="callout">
+    <dgm:fillClrLst meth="repeat">
+      <a:schemeClr val="accent1"/>
+    </dgm:fillClrLst>
+    <dgm:linClrLst meth="repeat">
+      <a:schemeClr val="accent1">
+        <a:tint val="50000"/>
+      </a:schemeClr>
+    </dgm:linClrLst>
+    <dgm:effectClrLst/>
+    <dgm:txLinClrLst/>
+    <dgm:txFillClrLst meth="repeat">
+      <a:schemeClr val="tx1"/>
+    </dgm:txFillClrLst>
+    <dgm:txEffectClrLst/>
+  </dgm:styleLbl>
+  <dgm:styleLbl name="asst0">
+    <dgm:fillClrLst meth="repeat">
+      <a:schemeClr val="accent1"/>
+    </dgm:fillClrLst>
+    <dgm:linClrLst meth="repeat">
+      <a:schemeClr val="lt1"/>
+    </dgm:linClrLst>
+    <dgm:effectClrLst/>
+    <dgm:txLinClrLst/>
+    <dgm:txFillClrLst/>
+    <dgm:txEffectClrLst/>
+  </dgm:styleLbl>
+  <dgm:styleLbl name="asst1">
+    <dgm:fillClrLst meth="repeat">
+      <a:schemeClr val="accent1"/>
+    </dgm:fillClrLst>
+    <dgm:linClrLst meth="repeat">
+      <a:schemeClr val="lt1"/>
+    </dgm:linClrLst>
+    <dgm:effectClrLst/>
+    <dgm:txLinClrLst/>
+    <dgm:txFillClrLst/>
+    <dgm:txEffectClrLst/>
+  </dgm:styleLbl>
+  <dgm:styleLbl name="asst2">
+    <dgm:fillClrLst meth="repeat">
+      <a:schemeClr val="accent1"/>
+    </dgm:fillClrLst>
+    <dgm:linClrLst meth="repeat">
+      <a:schemeClr val="lt1"/>
+    </dgm:linClrLst>
+    <dgm:effectClrLst/>
+    <dgm:txLinClrLst/>
+    <dgm:txFillClrLst/>
+    <dgm:txEffectClrLst/>
+  </dgm:styleLbl>
+  <dgm:styleLbl name="asst3">
+    <dgm:fillClrLst meth="repeat">
+      <a:schemeClr val="accent1"/>
+    </dgm:fillClrLst>
+    <dgm:linClrLst meth="repeat">
+      <a:schemeClr val="lt1"/>
+    </dgm:linClrLst>
+    <dgm:effectClrLst/>
+    <dgm:txLinClrLst/>
+    <dgm:txFillClrLst/>
+    <dgm:txEffectClrLst/>
+  </dgm:styleLbl>
+  <dgm:styleLbl name="asst4">
+    <dgm:fillClrLst meth="repeat">
+      <a:schemeClr val="accent1"/>
+    </dgm:fillClrLst>
+    <dgm:linClrLst meth="repeat">
+      <a:schemeClr val="lt1"/>
+    </dgm:linClrLst>
+    <dgm:effectClrLst/>
+    <dgm:txLinClrLst/>
+    <dgm:txFillClrLst/>
+    <dgm:txEffectClrLst/>
+  </dgm:styleLbl>
+  <dgm:styleLbl name="parChTrans2D1">
+    <dgm:fillClrLst meth="repeat">
+      <a:schemeClr val="accent1">
+        <a:tint val="60000"/>
+      </a:schemeClr>
+    </dgm:fillClrLst>
+    <dgm:linClrLst meth="repeat">
+      <a:schemeClr val="accent1">
+        <a:tint val="60000"/>
+      </a:schemeClr>
+    </dgm:linClrLst>
+    <dgm:effectClrLst/>
+    <dgm:txLinClrLst/>
+    <dgm:txFillClrLst meth="repeat">
+      <a:schemeClr val="lt1"/>
+    </dgm:txFillClrLst>
+    <dgm:txEffectClrLst/>
+  </dgm:styleLbl>
+  <dgm:styleLbl name="parChTrans2D2">
+    <dgm:fillClrLst meth="repeat">
+      <a:schemeClr val="accent1"/>
+    </dgm:fillClrLst>
+    <dgm:linClrLst meth="repeat">
+      <a:schemeClr val="accent1"/>
+    </dgm:linClrLst>
+    <dgm:effectClrLst/>
+    <dgm:txLinClrLst/>
+    <dgm:txFillClrLst meth="repeat">
+      <a:schemeClr val="lt1"/>
+    </dgm:txFillClrLst>
+    <dgm:txEffectClrLst/>
+  </dgm:styleLbl>
+  <dgm:styleLbl name="parChTrans2D3">
+    <dgm:fillClrLst meth="repeat">
+      <a:schemeClr val="accent1"/>
+    </dgm:fillClrLst>
+    <dgm:linClrLst meth="repeat">
+      <a:schemeClr val="accent1"/>
+    </dgm:linClrLst>
+    <dgm:effectClrLst/>
+    <dgm:txLinClrLst/>
+    <dgm:txFillClrLst meth="repeat">
+      <a:schemeClr val="lt1"/>
+    </dgm:txFillClrLst>
+    <dgm:txEffectClrLst/>
+  </dgm:styleLbl>
+  <dgm:styleLbl name="parChTrans2D4">
+    <dgm:fillClrLst meth="repeat">
+      <a:schemeClr val="accent1"/>
+    </dgm:fillClrLst>
+    <dgm:linClrLst meth="repeat">
+      <a:schemeClr val="accent1"/>
+    </dgm:linClrLst>
+    <dgm:effectClrLst/>
+    <dgm:txLinClrLst/>
+    <dgm:txFillClrLst meth="repeat">
+      <a:schemeClr val="lt1"/>
+    </dgm:txFillClrLst>
+    <dgm:txEffectClrLst/>
+  </dgm:styleLbl>
+  <dgm:styleLbl name="parChTrans1D1">
+    <dgm:fillClrLst meth="repeat">
+      <a:schemeClr val="accent1"/>
+    </dgm:fillClrLst>
+    <dgm:linClrLst meth="repeat">
+      <a:schemeClr val="accent1">
+        <a:shade val="60000"/>
+      </a:schemeClr>
+    </dgm:linClrLst>
+    <dgm:effectClrLst/>
+    <dgm:txLinClrLst/>
+    <dgm:txFillClrLst meth="repeat">
+      <a:schemeClr val="tx1"/>
+    </dgm:txFillClrLst>
+    <dgm:txEffectClrLst/>
+  </dgm:styleLbl>
+  <dgm:styleLbl name="parChTrans1D2">
+    <dgm:fillClrLst meth="repeat">
+      <a:schemeClr val="accent1"/>
+    </dgm:fillClrLst>
+    <dgm:linClrLst meth="repeat">
+      <a:schemeClr val="accent1">
+        <a:shade val="60000"/>
+      </a:schemeClr>
+    </dgm:linClrLst>
+    <dgm:effectClrLst/>
+    <dgm:txLinClrLst/>
+    <dgm:txFillClrLst meth="repeat">
+      <a:schemeClr val="tx1"/>
+    </dgm:txFillClrLst>
+    <dgm:txEffectClrLst/>
+  </dgm:styleLbl>
+  <dgm:styleLbl name="parChTrans1D3">
+    <dgm:fillClrLst meth="repeat">
+      <a:schemeClr val="accent1"/>
+    </dgm:fillClrLst>
+    <dgm:linClrLst meth="repeat">
+      <a:schemeClr val="accent1">
+        <a:shade val="80000"/>
+      </a:schemeClr>
+    </dgm:linClrLst>
+    <dgm:effectClrLst/>
+    <dgm:txLinClrLst/>
+    <dgm:txFillClrLst meth="repeat">
+      <a:schemeClr val="tx1"/>
+    </dgm:txFillClrLst>
+    <dgm:txEffectClrLst/>
+  </dgm:styleLbl>
+  <dgm:styleLbl name="parChTrans1D4">
+    <dgm:fillClrLst meth="repeat">
+      <a:schemeClr val="accent1"/>
+    </dgm:fillClrLst>
+    <dgm:linClrLst meth="repeat">
+      <a:schemeClr val="accent1">
+        <a:shade val="80000"/>
+      </a:schemeClr>
+    </dgm:linClrLst>
+    <dgm:effectClrLst/>
+    <dgm:txLinClrLst/>
+    <dgm:txFillClrLst meth="repeat">
+      <a:schemeClr val="tx1"/>
+    </dgm:txFillClrLst>
+    <dgm:txEffectClrLst/>
+  </dgm:styleLbl>
+  <dgm:styleLbl name="fgAcc1">
+    <dgm:fillClrLst meth="repeat">
+      <a:schemeClr val="lt1">
+        <a:alpha val="90000"/>
+      </a:schemeClr>
+    </dgm:fillClrLst>
+    <dgm:linClrLst meth="repeat">
+      <a:schemeClr val="accent1"/>
+    </dgm:linClrLst>
+    <dgm:effectClrLst/>
+    <dgm:txLinClrLst/>
+    <dgm:txFillClrLst meth="repeat">
+      <a:schemeClr val="dk1"/>
+    </dgm:txFillClrLst>
+    <dgm:txEffectClrLst/>
+  </dgm:styleLbl>
+  <dgm:styleLbl name="conFgAcc1">
+    <dgm:fillClrLst meth="repeat">
+      <a:schemeClr val="lt1">
+        <a:alpha val="90000"/>
+      </a:schemeClr>
+    </dgm:fillClrLst>
+    <dgm:linClrLst meth="repeat">
+      <a:schemeClr val="accent1"/>
+    </dgm:linClrLst>
+    <dgm:effectClrLst/>
+    <dgm:txLinClrLst/>
+    <dgm:txFillClrLst meth="repeat">
+      <a:schemeClr val="dk1"/>
+    </dgm:txFillClrLst>
+    <dgm:txEffectClrLst/>
+  </dgm:styleLbl>
+  <dgm:styleLbl name="alignAcc1">
+    <dgm:fillClrLst meth="repeat">
+      <a:schemeClr val="lt1">
+        <a:alpha val="90000"/>
+      </a:schemeClr>
+    </dgm:fillClrLst>
+    <dgm:linClrLst meth="repeat">
+      <a:schemeClr val="accent1"/>
+    </dgm:linClrLst>
+    <dgm:effectClrLst/>
+    <dgm:txLinClrLst/>
+    <dgm:txFillClrLst meth="repeat">
+      <a:schemeClr val="dk1"/>
+    </dgm:txFillClrLst>
+    <dgm:txEffectClrLst/>
+  </dgm:styleLbl>
+  <dgm:styleLbl name="trAlignAcc1">
+    <dgm:fillClrLst meth="repeat">
+      <a:schemeClr val="lt1">
+        <a:alpha val="40000"/>
+      </a:schemeClr>
+    </dgm:fillClrLst>
+    <dgm:linClrLst meth="repeat">
+      <a:schemeClr val="accent1"/>
+    </dgm:linClrLst>
+    <dgm:effectClrLst/>
+    <dgm:txLinClrLst/>
+    <dgm:txFillClrLst meth="repeat">
+      <a:schemeClr val="dk1"/>
+    </dgm:txFillClrLst>
+    <dgm:txEffectClrLst/>
+  </dgm:styleLbl>
+  <dgm:styleLbl name="bgAcc1">
+    <dgm:fillClrLst meth="repeat">
+      <a:schemeClr val="lt1">
+        <a:alpha val="90000"/>
+      </a:schemeClr>
+    </dgm:fillClrLst>
+    <dgm:linClrLst meth="repeat">
+      <a:schemeClr val="accent1"/>
+    </dgm:linClrLst>
+    <dgm:effectClrLst/>
+    <dgm:txLinClrLst/>
+    <dgm:txFillClrLst meth="repeat">
+      <a:schemeClr val="dk1"/>
+    </dgm:txFillClrLst>
+    <dgm:txEffectClrLst/>
+  </dgm:styleLbl>
+  <dgm:styleLbl name="solidFgAcc1">
+    <dgm:fillClrLst meth="repeat">
+      <a:schemeClr val="lt1"/>
+    </dgm:fillClrLst>
+    <dgm:linClrLst meth="repeat">
+      <a:schemeClr val="accent1"/>
+    </dgm:linClrLst>
+    <dgm:effectClrLst/>
+    <dgm:txLinClrLst/>
+    <dgm:txFillClrLst meth="repeat">
+      <a:schemeClr val="dk1"/>
+    </dgm:txFillClrLst>
+    <dgm:txEffectClrLst/>
+  </dgm:styleLbl>
+  <dgm:styleLbl name="solidAlignAcc1">
+    <dgm:fillClrLst meth="repeat">
+      <a:schemeClr val="lt1"/>
+    </dgm:fillClrLst>
+    <dgm:linClrLst meth="repeat">
+      <a:schemeClr val="accent1"/>
+    </dgm:linClrLst>
+    <dgm:effectClrLst/>
+    <dgm:txLinClrLst/>
+    <dgm:txFillClrLst meth="repeat">
+      <a:schemeClr val="dk1"/>
+    </dgm:txFillClrLst>
+    <dgm:txEffectClrLst/>
+  </dgm:styleLbl>
+  <dgm:styleLbl name="solidBgAcc1">
+    <dgm:fillClrLst meth="repeat">
+      <a:schemeClr val="lt1"/>
+    </dgm:fillClrLst>
+    <dgm:linClrLst meth="repeat">
+      <a:schemeClr val="accent1"/>
+    </dgm:linClrLst>
+    <dgm:effectClrLst/>
+    <dgm:txLinClrLst/>
+    <dgm:txFillClrLst meth="repeat">
+      <a:schemeClr val="dk1"/>
+    </dgm:txFillClrLst>
+    <dgm:txEffectClrLst/>
+  </dgm:styleLbl>
+  <dgm:styleLbl name="fgAccFollowNode1">
+    <dgm:fillClrLst meth="repeat">
+      <a:schemeClr val="accent1">
+        <a:alpha val="90000"/>
+        <a:tint val="40000"/>
+      </a:schemeClr>
+    </dgm:fillClrLst>
+    <dgm:linClrLst meth="repeat">
+      <a:schemeClr val="accent1">
+        <a:alpha val="90000"/>
+        <a:tint val="40000"/>
+      </a:schemeClr>
+    </dgm:linClrLst>
+    <dgm:effectClrLst/>
+    <dgm:txLinClrLst/>
+    <dgm:txFillClrLst meth="repeat">
+      <a:schemeClr val="dk1"/>
+    </dgm:txFillClrLst>
+    <dgm:txEffectClrLst/>
+  </dgm:styleLbl>
+  <dgm:styleLbl name="alignAccFollowNode1">
+    <dgm:fillClrLst meth="repeat">
+      <a:schemeClr val="accent1">
+        <a:alpha val="90000"/>
+        <a:tint val="40000"/>
+      </a:schemeClr>
+    </dgm:fillClrLst>
+    <dgm:linClrLst meth="repeat">
+      <a:schemeClr val="accent1">
+        <a:alpha val="90000"/>
+        <a:tint val="40000"/>
+      </a:schemeClr>
+    </dgm:linClrLst>
+    <dgm:effectClrLst/>
+    <dgm:txLinClrLst/>
+    <dgm:txFillClrLst meth="repeat">
+      <a:schemeClr val="dk1"/>
+    </dgm:txFillClrLst>
+    <dgm:txEffectClrLst/>
+  </dgm:styleLbl>
+  <dgm:styleLbl name="bgAccFollowNode1">
+    <dgm:fillClrLst meth="repeat">
+      <a:schemeClr val="accent1">
+        <a:alpha val="90000"/>
+        <a:tint val="40000"/>
+      </a:schemeClr>
+    </dgm:fillClrLst>
+    <dgm:linClrLst meth="repeat">
+      <a:schemeClr val="accent1">
+        <a:alpha val="90000"/>
+        <a:tint val="40000"/>
+      </a:schemeClr>
+    </dgm:linClrLst>
+    <dgm:effectClrLst/>
+    <dgm:txLinClrLst/>
+    <dgm:txFillClrLst meth="repeat">
+      <a:schemeClr val="dk1"/>
+    </dgm:txFillClrLst>
+    <dgm:txEffectClrLst/>
+  </dgm:styleLbl>
+  <dgm:styleLbl name="fgAcc0">
+    <dgm:fillClrLst meth="repeat">
+      <a:schemeClr val="lt1">
+        <a:alpha val="90000"/>
+      </a:schemeClr>
+    </dgm:fillClrLst>
+    <dgm:linClrLst meth="repeat">
+      <a:schemeClr val="accent1"/>
+    </dgm:linClrLst>
+    <dgm:effectClrLst/>
+    <dgm:txLinClrLst/>
+    <dgm:txFillClrLst meth="repeat">
+      <a:schemeClr val="dk1"/>
+    </dgm:txFillClrLst>
+    <dgm:txEffectClrLst/>
+  </dgm:styleLbl>
+  <dgm:styleLbl name="fgAcc2">
+    <dgm:fillClrLst meth="repeat">
+      <a:schemeClr val="lt1">
+        <a:alpha val="90000"/>
+      </a:schemeClr>
+    </dgm:fillClrLst>
+    <dgm:linClrLst meth="repeat">
+      <a:schemeClr val="accent1"/>
+    </dgm:linClrLst>
+    <dgm:effectClrLst/>
+    <dgm:txLinClrLst/>
+    <dgm:txFillClrLst meth="repeat">
+      <a:schemeClr val="dk1"/>
+    </dgm:txFillClrLst>
+    <dgm:txEffectClrLst/>
+  </dgm:styleLbl>
+  <dgm:styleLbl name="fgAcc3">
+    <dgm:fillClrLst meth="repeat">
+      <a:schemeClr val="lt1">
+        <a:alpha val="90000"/>
+      </a:schemeClr>
+    </dgm:fillClrLst>
+    <dgm:linClrLst meth="repeat">
+      <a:schemeClr val="accent1"/>
+    </dgm:linClrLst>
+    <dgm:effectClrLst/>
+    <dgm:txLinClrLst/>
+    <dgm:txFillClrLst meth="repeat">
+      <a:schemeClr val="dk1"/>
+    </dgm:txFillClrLst>
+    <dgm:txEffectClrLst/>
+  </dgm:styleLbl>
+  <dgm:styleLbl name="fgAcc4">
+    <dgm:fillClrLst meth="repeat">
+      <a:schemeClr val="lt1">
+        <a:alpha val="90000"/>
+      </a:schemeClr>
+    </dgm:fillClrLst>
+    <dgm:linClrLst meth="repeat">
+      <a:schemeClr val="accent1"/>
+    </dgm:linClrLst>
+    <dgm:effectClrLst/>
+    <dgm:txLinClrLst/>
+    <dgm:txFillClrLst meth="repeat">
+      <a:schemeClr val="dk1"/>
+    </dgm:txFillClrLst>
+    <dgm:txEffectClrLst/>
+  </dgm:styleLbl>
+  <dgm:styleLbl name="bgShp">
+    <dgm:fillClrLst meth="repeat">
+      <a:schemeClr val="accent1">
+        <a:tint val="40000"/>
+      </a:schemeClr>
+    </dgm:fillClrLst>
+    <dgm:linClrLst meth="repeat">
+      <a:schemeClr val="accent1"/>
+    </dgm:linClrLst>
+    <dgm:effectClrLst/>
+    <dgm:txLinClrLst/>
+    <dgm:txFillClrLst meth="repeat">
+      <a:schemeClr val="dk1"/>
+    </dgm:txFillClrLst>
+    <dgm:txEffectClrLst/>
+  </dgm:styleLbl>
+  <dgm:styleLbl name="dkBgShp">
+    <dgm:fillClrLst meth="repeat">
+      <a:schemeClr val="accent1">
+        <a:shade val="80000"/>
+      </a:schemeClr>
+    </dgm:fillClrLst>
+    <dgm:linClrLst meth="repeat">
+      <a:schemeClr val="accent1"/>
+    </dgm:linClrLst>
+    <dgm:effectClrLst/>
+    <dgm:txLinClrLst/>
+    <dgm:txFillClrLst meth="repeat">
+      <a:schemeClr val="lt1"/>
+    </dgm:txFillClrLst>
+    <dgm:txEffectClrLst/>
+  </dgm:styleLbl>
+  <dgm:styleLbl name="trBgShp">
+    <dgm:fillClrLst meth="repeat">
+      <a:schemeClr val="accent1">
+        <a:tint val="50000"/>
+        <a:alpha val="40000"/>
+      </a:schemeClr>
+    </dgm:fillClrLst>
+    <dgm:linClrLst meth="repeat">
+      <a:schemeClr val="accent1"/>
+    </dgm:linClrLst>
+    <dgm:effectClrLst/>
+    <dgm:txLinClrLst/>
+    <dgm:txFillClrLst meth="repeat">
+      <a:schemeClr val="lt1"/>
+    </dgm:txFillClrLst>
+    <dgm:txEffectClrLst/>
+  </dgm:styleLbl>
+  <dgm:styleLbl name="fgShp">
+    <dgm:fillClrLst meth="repeat">
+      <a:schemeClr val="accent1">
+        <a:tint val="60000"/>
+      </a:schemeClr>
+    </dgm:fillClrLst>
+    <dgm:linClrLst meth="repeat">
+      <a:schemeClr val="lt1"/>
+    </dgm:linClrLst>
+    <dgm:effectClrLst/>
+    <dgm:txLinClrLst/>
+    <dgm:txFillClrLst meth="repeat">
+      <a:schemeClr val="dk1"/>
+    </dgm:txFillClrLst>
+    <dgm:txEffectClrLst/>
+  </dgm:styleLbl>
+  <dgm:styleLbl name="revTx">
+    <dgm:fillClrLst meth="repeat">
+      <a:schemeClr val="lt1">
+        <a:alpha val="0"/>
+      </a:schemeClr>
+    </dgm:fillClrLst>
+    <dgm:linClrLst meth="repeat">
+      <a:schemeClr val="dk1">
+        <a:alpha val="0"/>
+      </a:schemeClr>
+    </dgm:linClrLst>
+    <dgm:effectClrLst/>
+    <dgm:txLinClrLst/>
+    <dgm:txFillClrLst meth="repeat">
+      <a:schemeClr val="tx1"/>
+    </dgm:txFillClrLst>
+    <dgm:txEffectClrLst/>
+  </dgm:styleLbl>
+</dgm:colorsDef>
+</file>
+
+<file path=word/diagrams/data1.xml><?xml version="1.0" encoding="utf-8"?>
+<dgm:dataModel xmlns:dgm="http://schemas.openxmlformats.org/drawingml/2006/diagram" xmlns:a="http://schemas.openxmlformats.org/drawingml/2006/main">
+  <dgm:ptLst>
+    <dgm:pt modelId="{8B098E31-4EE0-40D3-8452-418A7B9DEB88}" type="doc">
+      <dgm:prSet loTypeId="urn:microsoft.com/office/officeart/2005/8/layout/process1" loCatId="process" qsTypeId="urn:microsoft.com/office/officeart/2005/8/quickstyle/simple1" qsCatId="simple" csTypeId="urn:microsoft.com/office/officeart/2005/8/colors/accent1_2" csCatId="accent1" phldr="1"/>
+      <dgm:spPr/>
+    </dgm:pt>
+    <dgm:pt modelId="{7D5D93D3-9B65-44A3-BD9A-C882BD28ED49}">
+      <dgm:prSet phldrT="[Testo]"/>
+      <dgm:spPr>
+        <a:solidFill>
+          <a:schemeClr val="accent4">
+            <a:lumMod val="60000"/>
+            <a:lumOff val="40000"/>
+          </a:schemeClr>
+        </a:solidFill>
+        <a:scene3d>
+          <a:camera prst="orthographicFront"/>
+          <a:lightRig rig="threePt" dir="t"/>
+        </a:scene3d>
+        <a:sp3d>
+          <a:bevelT/>
+        </a:sp3d>
+      </dgm:spPr>
+      <dgm:t>
+        <a:bodyPr/>
+        <a:lstStyle/>
+        <a:p>
+          <a:r>
+            <a:rPr lang="it-IT" dirty="0"/>
+            <a:t>Data </a:t>
+          </a:r>
+          <a:r>
+            <a:rPr lang="it-IT" dirty="0" err="1"/>
+            <a:t>collection</a:t>
+          </a:r>
+          <a:r>
+            <a:rPr lang="it-IT" dirty="0"/>
+            <a:t> Step</a:t>
+          </a:r>
+        </a:p>
+      </dgm:t>
+    </dgm:pt>
+    <dgm:pt modelId="{3DF9560A-5C41-43DF-BAF8-4276A0ADC2D2}" type="parTrans" cxnId="{564DFB22-AE50-4F88-92C0-D732E4A469EB}">
+      <dgm:prSet/>
+      <dgm:spPr/>
+      <dgm:t>
+        <a:bodyPr/>
+        <a:lstStyle/>
+        <a:p>
+          <a:endParaRPr lang="it-IT"/>
+        </a:p>
+      </dgm:t>
+    </dgm:pt>
+    <dgm:pt modelId="{08F920E9-C36A-4AD1-AC56-C2342F12C5D5}" type="sibTrans" cxnId="{564DFB22-AE50-4F88-92C0-D732E4A469EB}">
+      <dgm:prSet/>
+      <dgm:spPr>
+        <a:scene3d>
+          <a:camera prst="orthographicFront"/>
+          <a:lightRig rig="threePt" dir="t"/>
+        </a:scene3d>
+        <a:sp3d>
+          <a:bevelT/>
+        </a:sp3d>
+      </dgm:spPr>
+      <dgm:t>
+        <a:bodyPr/>
+        <a:lstStyle/>
+        <a:p>
+          <a:endParaRPr lang="it-IT"/>
+        </a:p>
+      </dgm:t>
+    </dgm:pt>
+    <dgm:pt modelId="{037259A6-A855-4E07-81D9-CB088C0E96C6}">
+      <dgm:prSet phldrT="[Testo]"/>
+      <dgm:spPr>
+        <a:solidFill>
+          <a:schemeClr val="accent1">
+            <a:lumMod val="60000"/>
+            <a:lumOff val="40000"/>
+          </a:schemeClr>
+        </a:solidFill>
+        <a:scene3d>
+          <a:camera prst="orthographicFront"/>
+          <a:lightRig rig="threePt" dir="t"/>
+        </a:scene3d>
+        <a:sp3d>
+          <a:bevelT/>
+        </a:sp3d>
+      </dgm:spPr>
+      <dgm:t>
+        <a:bodyPr/>
+        <a:lstStyle/>
+        <a:p>
+          <a:r>
+            <a:rPr lang="it-IT" dirty="0"/>
+            <a:t>Model training</a:t>
+          </a:r>
+        </a:p>
+      </dgm:t>
+    </dgm:pt>
+    <dgm:pt modelId="{0FB5938F-8167-4E0C-B931-11FB462B9407}" type="parTrans" cxnId="{DE70C372-7D41-4EC9-9842-9500DCEC09A4}">
+      <dgm:prSet/>
+      <dgm:spPr/>
+      <dgm:t>
+        <a:bodyPr/>
+        <a:lstStyle/>
+        <a:p>
+          <a:endParaRPr lang="it-IT"/>
+        </a:p>
+      </dgm:t>
+    </dgm:pt>
+    <dgm:pt modelId="{4942E39B-1CB5-490E-AD2B-9777B960E09F}" type="sibTrans" cxnId="{DE70C372-7D41-4EC9-9842-9500DCEC09A4}">
+      <dgm:prSet/>
+      <dgm:spPr>
+        <a:scene3d>
+          <a:camera prst="orthographicFront"/>
+          <a:lightRig rig="threePt" dir="t"/>
+        </a:scene3d>
+        <a:sp3d>
+          <a:bevelT/>
+        </a:sp3d>
+      </dgm:spPr>
+      <dgm:t>
+        <a:bodyPr/>
+        <a:lstStyle/>
+        <a:p>
+          <a:endParaRPr lang="it-IT"/>
+        </a:p>
+      </dgm:t>
+    </dgm:pt>
+    <dgm:pt modelId="{704BA57A-DDC1-4435-BD37-1E9EEBD6A680}">
+      <dgm:prSet phldrT="[Testo]"/>
+      <dgm:spPr>
+        <a:solidFill>
+          <a:schemeClr val="accent6">
+            <a:lumMod val="60000"/>
+            <a:lumOff val="40000"/>
+          </a:schemeClr>
+        </a:solidFill>
+        <a:scene3d>
+          <a:camera prst="orthographicFront"/>
+          <a:lightRig rig="threePt" dir="t"/>
+        </a:scene3d>
+        <a:sp3d>
+          <a:bevelT/>
+        </a:sp3d>
+      </dgm:spPr>
+      <dgm:t>
+        <a:bodyPr/>
+        <a:lstStyle/>
+        <a:p>
+          <a:r>
+            <a:rPr lang="it-IT" dirty="0"/>
+            <a:t>Success </a:t>
+          </a:r>
+          <a:r>
+            <a:rPr lang="it-IT" dirty="0" err="1"/>
+            <a:t>Prediction</a:t>
+          </a:r>
+          <a:endParaRPr lang="it-IT" dirty="0"/>
+        </a:p>
+      </dgm:t>
+    </dgm:pt>
+    <dgm:pt modelId="{973AFA3C-28FB-4F4B-9207-2A78C54C46D2}" type="parTrans" cxnId="{9B26A2FB-1D97-4FE8-9009-42AF20CC9E88}">
+      <dgm:prSet/>
+      <dgm:spPr/>
+      <dgm:t>
+        <a:bodyPr/>
+        <a:lstStyle/>
+        <a:p>
+          <a:endParaRPr lang="it-IT"/>
+        </a:p>
+      </dgm:t>
+    </dgm:pt>
+    <dgm:pt modelId="{5645079C-DBF4-4DE9-BA30-62F631D6A684}" type="sibTrans" cxnId="{9B26A2FB-1D97-4FE8-9009-42AF20CC9E88}">
+      <dgm:prSet/>
+      <dgm:spPr/>
+      <dgm:t>
+        <a:bodyPr/>
+        <a:lstStyle/>
+        <a:p>
+          <a:endParaRPr lang="it-IT"/>
+        </a:p>
+      </dgm:t>
+    </dgm:pt>
+    <dgm:pt modelId="{A1BB22B8-9E56-495A-B450-CAC3397D66D7}">
+      <dgm:prSet phldrT="[Testo]"/>
+      <dgm:spPr>
+        <a:solidFill>
+          <a:schemeClr val="accent2">
+            <a:lumMod val="60000"/>
+            <a:lumOff val="40000"/>
+          </a:schemeClr>
+        </a:solidFill>
+        <a:scene3d>
+          <a:camera prst="orthographicFront"/>
+          <a:lightRig rig="threePt" dir="t"/>
+        </a:scene3d>
+        <a:sp3d>
+          <a:bevelT/>
+        </a:sp3d>
+      </dgm:spPr>
+      <dgm:t>
+        <a:bodyPr/>
+        <a:lstStyle/>
+        <a:p>
+          <a:r>
+            <a:rPr lang="it-IT" dirty="0"/>
+            <a:t>Data </a:t>
+          </a:r>
+          <a:r>
+            <a:rPr lang="it-IT" dirty="0" err="1"/>
+            <a:t>pre</a:t>
+          </a:r>
+          <a:r>
+            <a:rPr lang="it-IT" dirty="0"/>
+            <a:t>-processing</a:t>
+          </a:r>
+        </a:p>
+        <a:p>
+          <a:r>
+            <a:rPr lang="it-IT" dirty="0"/>
+            <a:t>and exploration</a:t>
+          </a:r>
+        </a:p>
+      </dgm:t>
+    </dgm:pt>
+    <dgm:pt modelId="{E6410127-A31F-4CB6-8C1E-AAE2BD7EBA2E}" type="parTrans" cxnId="{E67D49B9-BF8F-41E0-99A3-E6C57C4E004E}">
+      <dgm:prSet/>
+      <dgm:spPr/>
+      <dgm:t>
+        <a:bodyPr/>
+        <a:lstStyle/>
+        <a:p>
+          <a:endParaRPr lang="it-IT"/>
+        </a:p>
+      </dgm:t>
+    </dgm:pt>
+    <dgm:pt modelId="{F578C3F3-BE94-4E59-A047-CFE211E776BB}" type="sibTrans" cxnId="{E67D49B9-BF8F-41E0-99A3-E6C57C4E004E}">
+      <dgm:prSet/>
+      <dgm:spPr>
+        <a:scene3d>
+          <a:camera prst="orthographicFront"/>
+          <a:lightRig rig="threePt" dir="t"/>
+        </a:scene3d>
+        <a:sp3d>
+          <a:bevelT/>
+        </a:sp3d>
+      </dgm:spPr>
+      <dgm:t>
+        <a:bodyPr/>
+        <a:lstStyle/>
+        <a:p>
+          <a:endParaRPr lang="it-IT"/>
+        </a:p>
+      </dgm:t>
+    </dgm:pt>
+    <dgm:pt modelId="{5EBA4136-A878-4200-8CB9-B59CB588FDD0}">
+      <dgm:prSet phldrT="[Testo]"/>
+      <dgm:spPr>
+        <a:solidFill>
+          <a:schemeClr val="accent2">
+            <a:lumMod val="60000"/>
+            <a:lumOff val="40000"/>
+          </a:schemeClr>
+        </a:solidFill>
+        <a:scene3d>
+          <a:camera prst="orthographicFront"/>
+          <a:lightRig rig="threePt" dir="t"/>
+        </a:scene3d>
+        <a:sp3d>
+          <a:bevelT/>
+        </a:sp3d>
+      </dgm:spPr>
+      <dgm:t>
+        <a:bodyPr/>
+        <a:lstStyle/>
+        <a:p>
+          <a:r>
+            <a:rPr lang="it-IT" dirty="0"/>
+            <a:t>Feature </a:t>
+          </a:r>
+          <a:r>
+            <a:rPr lang="it-IT" dirty="0" err="1"/>
+            <a:t>Enrichment</a:t>
+          </a:r>
+          <a:endParaRPr lang="it-IT" dirty="0"/>
+        </a:p>
+      </dgm:t>
+    </dgm:pt>
+    <dgm:pt modelId="{81EA6D5E-DAA7-419F-A4CC-258F6642D727}" type="parTrans" cxnId="{81997299-D425-42FE-A179-612F6D3B8AFE}">
+      <dgm:prSet/>
+      <dgm:spPr/>
+      <dgm:t>
+        <a:bodyPr/>
+        <a:lstStyle/>
+        <a:p>
+          <a:endParaRPr lang="it-IT"/>
+        </a:p>
+      </dgm:t>
+    </dgm:pt>
+    <dgm:pt modelId="{34D2455E-F957-4A13-90DE-24615EF7CA8F}" type="sibTrans" cxnId="{81997299-D425-42FE-A179-612F6D3B8AFE}">
+      <dgm:prSet/>
+      <dgm:spPr>
+        <a:scene3d>
+          <a:camera prst="orthographicFront"/>
+          <a:lightRig rig="threePt" dir="t"/>
+        </a:scene3d>
+        <a:sp3d>
+          <a:bevelT/>
+        </a:sp3d>
+      </dgm:spPr>
+      <dgm:t>
+        <a:bodyPr/>
+        <a:lstStyle/>
+        <a:p>
+          <a:endParaRPr lang="it-IT"/>
+        </a:p>
+      </dgm:t>
+    </dgm:pt>
+    <dgm:pt modelId="{8049BD15-CA7E-4AC4-A08A-F4E46C3BFCAA}" type="pres">
+      <dgm:prSet presAssocID="{8B098E31-4EE0-40D3-8452-418A7B9DEB88}" presName="Name0" presStyleCnt="0">
+        <dgm:presLayoutVars>
+          <dgm:dir/>
+          <dgm:resizeHandles val="exact"/>
+        </dgm:presLayoutVars>
+      </dgm:prSet>
+      <dgm:spPr/>
+    </dgm:pt>
+    <dgm:pt modelId="{7EFB620B-E09E-4AE0-9632-A9508A3E0D10}" type="pres">
+      <dgm:prSet presAssocID="{7D5D93D3-9B65-44A3-BD9A-C882BD28ED49}" presName="node" presStyleLbl="node1" presStyleIdx="0" presStyleCnt="5">
+        <dgm:presLayoutVars>
+          <dgm:bulletEnabled val="1"/>
+        </dgm:presLayoutVars>
+      </dgm:prSet>
+      <dgm:spPr/>
+    </dgm:pt>
+    <dgm:pt modelId="{4B49FA51-2E0B-46D5-9558-59289B7FAB27}" type="pres">
+      <dgm:prSet presAssocID="{08F920E9-C36A-4AD1-AC56-C2342F12C5D5}" presName="sibTrans" presStyleLbl="sibTrans2D1" presStyleIdx="0" presStyleCnt="4"/>
+      <dgm:spPr/>
+    </dgm:pt>
+    <dgm:pt modelId="{379D97CD-9648-46BA-A508-7B1CE96A9D0E}" type="pres">
+      <dgm:prSet presAssocID="{08F920E9-C36A-4AD1-AC56-C2342F12C5D5}" presName="connectorText" presStyleLbl="sibTrans2D1" presStyleIdx="0" presStyleCnt="4"/>
+      <dgm:spPr/>
+    </dgm:pt>
+    <dgm:pt modelId="{06D4A55F-B2AC-43EA-A622-A818F99C5EE4}" type="pres">
+      <dgm:prSet presAssocID="{A1BB22B8-9E56-495A-B450-CAC3397D66D7}" presName="node" presStyleLbl="node1" presStyleIdx="1" presStyleCnt="5">
+        <dgm:presLayoutVars>
+          <dgm:bulletEnabled val="1"/>
+        </dgm:presLayoutVars>
+      </dgm:prSet>
+      <dgm:spPr/>
+    </dgm:pt>
+    <dgm:pt modelId="{320ADFBC-924E-4FD4-9750-2BAE438DE541}" type="pres">
+      <dgm:prSet presAssocID="{F578C3F3-BE94-4E59-A047-CFE211E776BB}" presName="sibTrans" presStyleLbl="sibTrans2D1" presStyleIdx="1" presStyleCnt="4"/>
+      <dgm:spPr/>
+    </dgm:pt>
+    <dgm:pt modelId="{614927F8-D027-40C8-A8AD-4445C79CA66F}" type="pres">
+      <dgm:prSet presAssocID="{F578C3F3-BE94-4E59-A047-CFE211E776BB}" presName="connectorText" presStyleLbl="sibTrans2D1" presStyleIdx="1" presStyleCnt="4"/>
+      <dgm:spPr/>
+    </dgm:pt>
+    <dgm:pt modelId="{4BCA8DF5-DB69-49D7-A2C3-F8304AD83F6E}" type="pres">
+      <dgm:prSet presAssocID="{5EBA4136-A878-4200-8CB9-B59CB588FDD0}" presName="node" presStyleLbl="node1" presStyleIdx="2" presStyleCnt="5">
+        <dgm:presLayoutVars>
+          <dgm:bulletEnabled val="1"/>
+        </dgm:presLayoutVars>
+      </dgm:prSet>
+      <dgm:spPr/>
+    </dgm:pt>
+    <dgm:pt modelId="{9284EA36-20EC-443C-8011-9941C8110774}" type="pres">
+      <dgm:prSet presAssocID="{34D2455E-F957-4A13-90DE-24615EF7CA8F}" presName="sibTrans" presStyleLbl="sibTrans2D1" presStyleIdx="2" presStyleCnt="4"/>
+      <dgm:spPr/>
+    </dgm:pt>
+    <dgm:pt modelId="{7D932C16-4EE7-48E6-960D-E7B35E6ABA19}" type="pres">
+      <dgm:prSet presAssocID="{34D2455E-F957-4A13-90DE-24615EF7CA8F}" presName="connectorText" presStyleLbl="sibTrans2D1" presStyleIdx="2" presStyleCnt="4"/>
+      <dgm:spPr/>
+    </dgm:pt>
+    <dgm:pt modelId="{F2261F8F-AEE1-495B-9569-88A8E869B41D}" type="pres">
+      <dgm:prSet presAssocID="{037259A6-A855-4E07-81D9-CB088C0E96C6}" presName="node" presStyleLbl="node1" presStyleIdx="3" presStyleCnt="5">
+        <dgm:presLayoutVars>
+          <dgm:bulletEnabled val="1"/>
+        </dgm:presLayoutVars>
+      </dgm:prSet>
+      <dgm:spPr/>
+    </dgm:pt>
+    <dgm:pt modelId="{960661FA-6356-40B3-ABD6-AA3867E51EB1}" type="pres">
+      <dgm:prSet presAssocID="{4942E39B-1CB5-490E-AD2B-9777B960E09F}" presName="sibTrans" presStyleLbl="sibTrans2D1" presStyleIdx="3" presStyleCnt="4"/>
+      <dgm:spPr/>
+    </dgm:pt>
+    <dgm:pt modelId="{8D080C46-AE08-496F-86F9-6FAB0772AE31}" type="pres">
+      <dgm:prSet presAssocID="{4942E39B-1CB5-490E-AD2B-9777B960E09F}" presName="connectorText" presStyleLbl="sibTrans2D1" presStyleIdx="3" presStyleCnt="4"/>
+      <dgm:spPr/>
+    </dgm:pt>
+    <dgm:pt modelId="{34112CA7-D906-432D-A714-D2D9D4E79007}" type="pres">
+      <dgm:prSet presAssocID="{704BA57A-DDC1-4435-BD37-1E9EEBD6A680}" presName="node" presStyleLbl="node1" presStyleIdx="4" presStyleCnt="5">
+        <dgm:presLayoutVars>
+          <dgm:bulletEnabled val="1"/>
+        </dgm:presLayoutVars>
+      </dgm:prSet>
+      <dgm:spPr/>
+    </dgm:pt>
+  </dgm:ptLst>
+  <dgm:cxnLst>
+    <dgm:cxn modelId="{8B1D1D1A-824B-4FAA-96B7-8DC67F72BD6B}" type="presOf" srcId="{5EBA4136-A878-4200-8CB9-B59CB588FDD0}" destId="{4BCA8DF5-DB69-49D7-A2C3-F8304AD83F6E}" srcOrd="0" destOrd="0" presId="urn:microsoft.com/office/officeart/2005/8/layout/process1"/>
+    <dgm:cxn modelId="{98CD6B1C-78DD-427F-9E18-EC9CDCE418CB}" type="presOf" srcId="{4942E39B-1CB5-490E-AD2B-9777B960E09F}" destId="{8D080C46-AE08-496F-86F9-6FAB0772AE31}" srcOrd="1" destOrd="0" presId="urn:microsoft.com/office/officeart/2005/8/layout/process1"/>
+    <dgm:cxn modelId="{564DFB22-AE50-4F88-92C0-D732E4A469EB}" srcId="{8B098E31-4EE0-40D3-8452-418A7B9DEB88}" destId="{7D5D93D3-9B65-44A3-BD9A-C882BD28ED49}" srcOrd="0" destOrd="0" parTransId="{3DF9560A-5C41-43DF-BAF8-4276A0ADC2D2}" sibTransId="{08F920E9-C36A-4AD1-AC56-C2342F12C5D5}"/>
+    <dgm:cxn modelId="{9340753F-F341-40B5-9375-6A465671E8F8}" type="presOf" srcId="{704BA57A-DDC1-4435-BD37-1E9EEBD6A680}" destId="{34112CA7-D906-432D-A714-D2D9D4E79007}" srcOrd="0" destOrd="0" presId="urn:microsoft.com/office/officeart/2005/8/layout/process1"/>
+    <dgm:cxn modelId="{15723E5E-5247-47DE-BEC0-10BFB7ACE471}" type="presOf" srcId="{A1BB22B8-9E56-495A-B450-CAC3397D66D7}" destId="{06D4A55F-B2AC-43EA-A622-A818F99C5EE4}" srcOrd="0" destOrd="0" presId="urn:microsoft.com/office/officeart/2005/8/layout/process1"/>
+    <dgm:cxn modelId="{086F5B41-FECF-4D79-B339-155536BCBFDC}" type="presOf" srcId="{7D5D93D3-9B65-44A3-BD9A-C882BD28ED49}" destId="{7EFB620B-E09E-4AE0-9632-A9508A3E0D10}" srcOrd="0" destOrd="0" presId="urn:microsoft.com/office/officeart/2005/8/layout/process1"/>
+    <dgm:cxn modelId="{A4F03050-C216-4C37-A85B-17F9B0FB46F8}" type="presOf" srcId="{34D2455E-F957-4A13-90DE-24615EF7CA8F}" destId="{9284EA36-20EC-443C-8011-9941C8110774}" srcOrd="0" destOrd="0" presId="urn:microsoft.com/office/officeart/2005/8/layout/process1"/>
+    <dgm:cxn modelId="{DE70C372-7D41-4EC9-9842-9500DCEC09A4}" srcId="{8B098E31-4EE0-40D3-8452-418A7B9DEB88}" destId="{037259A6-A855-4E07-81D9-CB088C0E96C6}" srcOrd="3" destOrd="0" parTransId="{0FB5938F-8167-4E0C-B931-11FB462B9407}" sibTransId="{4942E39B-1CB5-490E-AD2B-9777B960E09F}"/>
+    <dgm:cxn modelId="{856F4D84-4B4E-49B9-B03E-86895B7494F0}" type="presOf" srcId="{F578C3F3-BE94-4E59-A047-CFE211E776BB}" destId="{320ADFBC-924E-4FD4-9750-2BAE438DE541}" srcOrd="0" destOrd="0" presId="urn:microsoft.com/office/officeart/2005/8/layout/process1"/>
+    <dgm:cxn modelId="{81997299-D425-42FE-A179-612F6D3B8AFE}" srcId="{8B098E31-4EE0-40D3-8452-418A7B9DEB88}" destId="{5EBA4136-A878-4200-8CB9-B59CB588FDD0}" srcOrd="2" destOrd="0" parTransId="{81EA6D5E-DAA7-419F-A4CC-258F6642D727}" sibTransId="{34D2455E-F957-4A13-90DE-24615EF7CA8F}"/>
+    <dgm:cxn modelId="{EF1B0B9D-58D7-4059-B22B-6DF6B112E7A8}" type="presOf" srcId="{F578C3F3-BE94-4E59-A047-CFE211E776BB}" destId="{614927F8-D027-40C8-A8AD-4445C79CA66F}" srcOrd="1" destOrd="0" presId="urn:microsoft.com/office/officeart/2005/8/layout/process1"/>
+    <dgm:cxn modelId="{1B774BB7-571A-461E-B9F9-919940645E8C}" type="presOf" srcId="{4942E39B-1CB5-490E-AD2B-9777B960E09F}" destId="{960661FA-6356-40B3-ABD6-AA3867E51EB1}" srcOrd="0" destOrd="0" presId="urn:microsoft.com/office/officeart/2005/8/layout/process1"/>
+    <dgm:cxn modelId="{E67D49B9-BF8F-41E0-99A3-E6C57C4E004E}" srcId="{8B098E31-4EE0-40D3-8452-418A7B9DEB88}" destId="{A1BB22B8-9E56-495A-B450-CAC3397D66D7}" srcOrd="1" destOrd="0" parTransId="{E6410127-A31F-4CB6-8C1E-AAE2BD7EBA2E}" sibTransId="{F578C3F3-BE94-4E59-A047-CFE211E776BB}"/>
+    <dgm:cxn modelId="{6AC6D6BC-20EB-4472-ACB4-E99BB3283568}" type="presOf" srcId="{8B098E31-4EE0-40D3-8452-418A7B9DEB88}" destId="{8049BD15-CA7E-4AC4-A08A-F4E46C3BFCAA}" srcOrd="0" destOrd="0" presId="urn:microsoft.com/office/officeart/2005/8/layout/process1"/>
+    <dgm:cxn modelId="{899EF7BD-C0A1-4B59-A705-090F795A1639}" type="presOf" srcId="{34D2455E-F957-4A13-90DE-24615EF7CA8F}" destId="{7D932C16-4EE7-48E6-960D-E7B35E6ABA19}" srcOrd="1" destOrd="0" presId="urn:microsoft.com/office/officeart/2005/8/layout/process1"/>
+    <dgm:cxn modelId="{20B473BF-99E8-4C18-9828-8120AC1EADDA}" type="presOf" srcId="{08F920E9-C36A-4AD1-AC56-C2342F12C5D5}" destId="{379D97CD-9648-46BA-A508-7B1CE96A9D0E}" srcOrd="1" destOrd="0" presId="urn:microsoft.com/office/officeart/2005/8/layout/process1"/>
+    <dgm:cxn modelId="{96847CDF-7463-4566-AEDE-B6845BA83608}" type="presOf" srcId="{08F920E9-C36A-4AD1-AC56-C2342F12C5D5}" destId="{4B49FA51-2E0B-46D5-9558-59289B7FAB27}" srcOrd="0" destOrd="0" presId="urn:microsoft.com/office/officeart/2005/8/layout/process1"/>
+    <dgm:cxn modelId="{00E9CFE1-7029-4444-BBEA-D0A25C7417CA}" type="presOf" srcId="{037259A6-A855-4E07-81D9-CB088C0E96C6}" destId="{F2261F8F-AEE1-495B-9569-88A8E869B41D}" srcOrd="0" destOrd="0" presId="urn:microsoft.com/office/officeart/2005/8/layout/process1"/>
+    <dgm:cxn modelId="{9B26A2FB-1D97-4FE8-9009-42AF20CC9E88}" srcId="{8B098E31-4EE0-40D3-8452-418A7B9DEB88}" destId="{704BA57A-DDC1-4435-BD37-1E9EEBD6A680}" srcOrd="4" destOrd="0" parTransId="{973AFA3C-28FB-4F4B-9207-2A78C54C46D2}" sibTransId="{5645079C-DBF4-4DE9-BA30-62F631D6A684}"/>
+    <dgm:cxn modelId="{05D657B4-5F00-4EF4-B146-74F5BF4E9FF1}" type="presParOf" srcId="{8049BD15-CA7E-4AC4-A08A-F4E46C3BFCAA}" destId="{7EFB620B-E09E-4AE0-9632-A9508A3E0D10}" srcOrd="0" destOrd="0" presId="urn:microsoft.com/office/officeart/2005/8/layout/process1"/>
+    <dgm:cxn modelId="{D32D6EF3-4866-4A57-91D6-19FDC9E168CA}" type="presParOf" srcId="{8049BD15-CA7E-4AC4-A08A-F4E46C3BFCAA}" destId="{4B49FA51-2E0B-46D5-9558-59289B7FAB27}" srcOrd="1" destOrd="0" presId="urn:microsoft.com/office/officeart/2005/8/layout/process1"/>
+    <dgm:cxn modelId="{0A359931-2323-44C5-8532-DB966E05E862}" type="presParOf" srcId="{4B49FA51-2E0B-46D5-9558-59289B7FAB27}" destId="{379D97CD-9648-46BA-A508-7B1CE96A9D0E}" srcOrd="0" destOrd="0" presId="urn:microsoft.com/office/officeart/2005/8/layout/process1"/>
+    <dgm:cxn modelId="{0BE4163A-06F0-498A-8A74-9748ABE05CA3}" type="presParOf" srcId="{8049BD15-CA7E-4AC4-A08A-F4E46C3BFCAA}" destId="{06D4A55F-B2AC-43EA-A622-A818F99C5EE4}" srcOrd="2" destOrd="0" presId="urn:microsoft.com/office/officeart/2005/8/layout/process1"/>
+    <dgm:cxn modelId="{B0FDDE03-837B-4C84-AAB2-F58DBC7EB842}" type="presParOf" srcId="{8049BD15-CA7E-4AC4-A08A-F4E46C3BFCAA}" destId="{320ADFBC-924E-4FD4-9750-2BAE438DE541}" srcOrd="3" destOrd="0" presId="urn:microsoft.com/office/officeart/2005/8/layout/process1"/>
+    <dgm:cxn modelId="{382BAF62-4A5E-42DC-A217-CBE647D33C46}" type="presParOf" srcId="{320ADFBC-924E-4FD4-9750-2BAE438DE541}" destId="{614927F8-D027-40C8-A8AD-4445C79CA66F}" srcOrd="0" destOrd="0" presId="urn:microsoft.com/office/officeart/2005/8/layout/process1"/>
+    <dgm:cxn modelId="{667F8245-5F52-431E-9CAA-107EB7D886D0}" type="presParOf" srcId="{8049BD15-CA7E-4AC4-A08A-F4E46C3BFCAA}" destId="{4BCA8DF5-DB69-49D7-A2C3-F8304AD83F6E}" srcOrd="4" destOrd="0" presId="urn:microsoft.com/office/officeart/2005/8/layout/process1"/>
+    <dgm:cxn modelId="{A7B69EBE-EF43-4F6E-A011-B43FF701C8C2}" type="presParOf" srcId="{8049BD15-CA7E-4AC4-A08A-F4E46C3BFCAA}" destId="{9284EA36-20EC-443C-8011-9941C8110774}" srcOrd="5" destOrd="0" presId="urn:microsoft.com/office/officeart/2005/8/layout/process1"/>
+    <dgm:cxn modelId="{3F864C6F-A308-4F8E-83CC-5CCD86880399}" type="presParOf" srcId="{9284EA36-20EC-443C-8011-9941C8110774}" destId="{7D932C16-4EE7-48E6-960D-E7B35E6ABA19}" srcOrd="0" destOrd="0" presId="urn:microsoft.com/office/officeart/2005/8/layout/process1"/>
+    <dgm:cxn modelId="{D002A430-D8C9-492C-94AE-E341A12EA085}" type="presParOf" srcId="{8049BD15-CA7E-4AC4-A08A-F4E46C3BFCAA}" destId="{F2261F8F-AEE1-495B-9569-88A8E869B41D}" srcOrd="6" destOrd="0" presId="urn:microsoft.com/office/officeart/2005/8/layout/process1"/>
+    <dgm:cxn modelId="{AA9D3512-BD86-453C-AA2D-0E71978F1AEC}" type="presParOf" srcId="{8049BD15-CA7E-4AC4-A08A-F4E46C3BFCAA}" destId="{960661FA-6356-40B3-ABD6-AA3867E51EB1}" srcOrd="7" destOrd="0" presId="urn:microsoft.com/office/officeart/2005/8/layout/process1"/>
+    <dgm:cxn modelId="{1CF7FABD-17EB-4F25-B0E7-40EE07254D3A}" type="presParOf" srcId="{960661FA-6356-40B3-ABD6-AA3867E51EB1}" destId="{8D080C46-AE08-496F-86F9-6FAB0772AE31}" srcOrd="0" destOrd="0" presId="urn:microsoft.com/office/officeart/2005/8/layout/process1"/>
+    <dgm:cxn modelId="{3DB5353C-58C0-4AE4-93D2-58111F03AA89}" type="presParOf" srcId="{8049BD15-CA7E-4AC4-A08A-F4E46C3BFCAA}" destId="{34112CA7-D906-432D-A714-D2D9D4E79007}" srcOrd="8" destOrd="0" presId="urn:microsoft.com/office/officeart/2005/8/layout/process1"/>
+  </dgm:cxnLst>
+  <dgm:bg/>
+  <dgm:whole/>
+  <dgm:extLst>
+    <a:ext uri="http://schemas.microsoft.com/office/drawing/2008/diagram">
+      <dsp:dataModelExt xmlns:dsp="http://schemas.microsoft.com/office/drawing/2008/diagram" relId="rId13" minVer="http://schemas.openxmlformats.org/drawingml/2006/diagram"/>
+    </a:ext>
+  </dgm:extLst>
+</dgm:dataModel>
+</file>
+
+<file path=word/diagrams/drawing1.xml><?xml version="1.0" encoding="utf-8"?>
+<dsp:drawing xmlns:dgm="http://schemas.openxmlformats.org/drawingml/2006/diagram" xmlns:dsp="http://schemas.microsoft.com/office/drawing/2008/diagram" xmlns:a="http://schemas.openxmlformats.org/drawingml/2006/main">
+  <dsp:spTree>
+    <dsp:nvGrpSpPr>
+      <dsp:cNvPr id="0" name=""/>
+      <dsp:cNvGrpSpPr/>
+    </dsp:nvGrpSpPr>
+    <dsp:grpSpPr/>
+    <dsp:sp modelId="{7EFB620B-E09E-4AE0-9632-A9508A3E0D10}">
+      <dsp:nvSpPr>
+        <dsp:cNvPr id="0" name=""/>
+        <dsp:cNvSpPr/>
+      </dsp:nvSpPr>
+      <dsp:spPr>
+        <a:xfrm>
+          <a:off x="2988" y="232585"/>
+          <a:ext cx="926386" cy="893728"/>
+        </a:xfrm>
+        <a:prstGeom prst="roundRect">
+          <a:avLst>
+            <a:gd name="adj" fmla="val 10000"/>
+          </a:avLst>
+        </a:prstGeom>
+        <a:solidFill>
+          <a:schemeClr val="accent4">
+            <a:lumMod val="60000"/>
+            <a:lumOff val="40000"/>
+          </a:schemeClr>
+        </a:solidFill>
+        <a:ln w="12700" cap="flat" cmpd="sng" algn="ctr">
+          <a:solidFill>
+            <a:schemeClr val="lt1">
+              <a:hueOff val="0"/>
+              <a:satOff val="0"/>
+              <a:lumOff val="0"/>
+              <a:alphaOff val="0"/>
+            </a:schemeClr>
+          </a:solidFill>
+          <a:prstDash val="solid"/>
+          <a:miter lim="800000"/>
+        </a:ln>
+        <a:effectLst/>
+        <a:scene3d>
+          <a:camera prst="orthographicFront"/>
+          <a:lightRig rig="threePt" dir="t"/>
+        </a:scene3d>
+        <a:sp3d>
+          <a:bevelT/>
+        </a:sp3d>
+      </dsp:spPr>
+      <dsp:style>
+        <a:lnRef idx="2">
+          <a:scrgbClr r="0" g="0" b="0"/>
+        </a:lnRef>
+        <a:fillRef idx="1">
+          <a:scrgbClr r="0" g="0" b="0"/>
+        </a:fillRef>
+        <a:effectRef idx="0">
+          <a:scrgbClr r="0" g="0" b="0"/>
+        </a:effectRef>
+        <a:fontRef idx="minor">
+          <a:schemeClr val="lt1"/>
+        </a:fontRef>
+      </dsp:style>
+      <dsp:txBody>
+        <a:bodyPr spcFirstLastPara="0" vert="horz" wrap="square" lIns="45720" tIns="45720" rIns="45720" bIns="45720" numCol="1" spcCol="1270" anchor="ctr" anchorCtr="0">
+          <a:noAutofit/>
+        </a:bodyPr>
+        <a:lstStyle/>
+        <a:p>
+          <a:pPr marL="0" lvl="0" indent="0" algn="ctr" defTabSz="533400">
+            <a:lnSpc>
+              <a:spcPct val="90000"/>
+            </a:lnSpc>
+            <a:spcBef>
+              <a:spcPct val="0"/>
+            </a:spcBef>
+            <a:spcAft>
+              <a:spcPct val="35000"/>
+            </a:spcAft>
+            <a:buNone/>
+          </a:pPr>
+          <a:r>
+            <a:rPr lang="it-IT" sz="1200" kern="1200" dirty="0"/>
+            <a:t>Data </a:t>
+          </a:r>
+          <a:r>
+            <a:rPr lang="it-IT" sz="1200" kern="1200" dirty="0" err="1"/>
+            <a:t>collection</a:t>
+          </a:r>
+          <a:r>
+            <a:rPr lang="it-IT" sz="1200" kern="1200" dirty="0"/>
+            <a:t> Step</a:t>
+          </a:r>
+        </a:p>
+      </dsp:txBody>
+      <dsp:txXfrm>
+        <a:off x="29164" y="258761"/>
+        <a:ext cx="874034" cy="841376"/>
+      </dsp:txXfrm>
+    </dsp:sp>
+    <dsp:sp modelId="{4B49FA51-2E0B-46D5-9558-59289B7FAB27}">
+      <dsp:nvSpPr>
+        <dsp:cNvPr id="0" name=""/>
+        <dsp:cNvSpPr/>
+      </dsp:nvSpPr>
+      <dsp:spPr>
+        <a:xfrm>
+          <a:off x="1022013" y="564578"/>
+          <a:ext cx="196394" cy="229743"/>
+        </a:xfrm>
+        <a:prstGeom prst="rightArrow">
+          <a:avLst>
+            <a:gd name="adj1" fmla="val 60000"/>
+            <a:gd name="adj2" fmla="val 50000"/>
+          </a:avLst>
+        </a:prstGeom>
+        <a:solidFill>
+          <a:schemeClr val="accent1">
+            <a:tint val="60000"/>
+            <a:hueOff val="0"/>
+            <a:satOff val="0"/>
+            <a:lumOff val="0"/>
+            <a:alphaOff val="0"/>
+          </a:schemeClr>
+        </a:solidFill>
+        <a:ln>
+          <a:noFill/>
+        </a:ln>
+        <a:effectLst/>
+        <a:scene3d>
+          <a:camera prst="orthographicFront"/>
+          <a:lightRig rig="threePt" dir="t"/>
+        </a:scene3d>
+        <a:sp3d>
+          <a:bevelT/>
+        </a:sp3d>
+      </dsp:spPr>
+      <dsp:style>
+        <a:lnRef idx="0">
+          <a:scrgbClr r="0" g="0" b="0"/>
+        </a:lnRef>
+        <a:fillRef idx="1">
+          <a:scrgbClr r="0" g="0" b="0"/>
+        </a:fillRef>
+        <a:effectRef idx="0">
+          <a:scrgbClr r="0" g="0" b="0"/>
+        </a:effectRef>
+        <a:fontRef idx="minor">
+          <a:schemeClr val="lt1"/>
+        </a:fontRef>
+      </dsp:style>
+      <dsp:txBody>
+        <a:bodyPr spcFirstLastPara="0" vert="horz" wrap="square" lIns="0" tIns="0" rIns="0" bIns="0" numCol="1" spcCol="1270" anchor="ctr" anchorCtr="0">
+          <a:noAutofit/>
+        </a:bodyPr>
+        <a:lstStyle/>
+        <a:p>
+          <a:pPr marL="0" lvl="0" indent="0" algn="ctr" defTabSz="400050">
+            <a:lnSpc>
+              <a:spcPct val="90000"/>
+            </a:lnSpc>
+            <a:spcBef>
+              <a:spcPct val="0"/>
+            </a:spcBef>
+            <a:spcAft>
+              <a:spcPct val="35000"/>
+            </a:spcAft>
+            <a:buNone/>
+          </a:pPr>
+          <a:endParaRPr lang="it-IT" sz="900" kern="1200"/>
+        </a:p>
+      </dsp:txBody>
+      <dsp:txXfrm>
+        <a:off x="1022013" y="610527"/>
+        <a:ext cx="137476" cy="137845"/>
+      </dsp:txXfrm>
+    </dsp:sp>
+    <dsp:sp modelId="{06D4A55F-B2AC-43EA-A622-A818F99C5EE4}">
+      <dsp:nvSpPr>
+        <dsp:cNvPr id="0" name=""/>
+        <dsp:cNvSpPr/>
+      </dsp:nvSpPr>
+      <dsp:spPr>
+        <a:xfrm>
+          <a:off x="1299929" y="232585"/>
+          <a:ext cx="926386" cy="893728"/>
+        </a:xfrm>
+        <a:prstGeom prst="roundRect">
+          <a:avLst>
+            <a:gd name="adj" fmla="val 10000"/>
+          </a:avLst>
+        </a:prstGeom>
+        <a:solidFill>
+          <a:schemeClr val="accent2">
+            <a:lumMod val="60000"/>
+            <a:lumOff val="40000"/>
+          </a:schemeClr>
+        </a:solidFill>
+        <a:ln w="12700" cap="flat" cmpd="sng" algn="ctr">
+          <a:solidFill>
+            <a:schemeClr val="lt1">
+              <a:hueOff val="0"/>
+              <a:satOff val="0"/>
+              <a:lumOff val="0"/>
+              <a:alphaOff val="0"/>
+            </a:schemeClr>
+          </a:solidFill>
+          <a:prstDash val="solid"/>
+          <a:miter lim="800000"/>
+        </a:ln>
+        <a:effectLst/>
+        <a:scene3d>
+          <a:camera prst="orthographicFront"/>
+          <a:lightRig rig="threePt" dir="t"/>
+        </a:scene3d>
+        <a:sp3d>
+          <a:bevelT/>
+        </a:sp3d>
+      </dsp:spPr>
+      <dsp:style>
+        <a:lnRef idx="2">
+          <a:scrgbClr r="0" g="0" b="0"/>
+        </a:lnRef>
+        <a:fillRef idx="1">
+          <a:scrgbClr r="0" g="0" b="0"/>
+        </a:fillRef>
+        <a:effectRef idx="0">
+          <a:scrgbClr r="0" g="0" b="0"/>
+        </a:effectRef>
+        <a:fontRef idx="minor">
+          <a:schemeClr val="lt1"/>
+        </a:fontRef>
+      </dsp:style>
+      <dsp:txBody>
+        <a:bodyPr spcFirstLastPara="0" vert="horz" wrap="square" lIns="45720" tIns="45720" rIns="45720" bIns="45720" numCol="1" spcCol="1270" anchor="ctr" anchorCtr="0">
+          <a:noAutofit/>
+        </a:bodyPr>
+        <a:lstStyle/>
+        <a:p>
+          <a:pPr marL="0" lvl="0" indent="0" algn="ctr" defTabSz="533400">
+            <a:lnSpc>
+              <a:spcPct val="90000"/>
+            </a:lnSpc>
+            <a:spcBef>
+              <a:spcPct val="0"/>
+            </a:spcBef>
+            <a:spcAft>
+              <a:spcPct val="35000"/>
+            </a:spcAft>
+            <a:buNone/>
+          </a:pPr>
+          <a:r>
+            <a:rPr lang="it-IT" sz="1200" kern="1200" dirty="0"/>
+            <a:t>Data </a:t>
+          </a:r>
+          <a:r>
+            <a:rPr lang="it-IT" sz="1200" kern="1200" dirty="0" err="1"/>
+            <a:t>pre</a:t>
+          </a:r>
+          <a:r>
+            <a:rPr lang="it-IT" sz="1200" kern="1200" dirty="0"/>
+            <a:t>-processing</a:t>
+          </a:r>
+        </a:p>
+        <a:p>
+          <a:pPr marL="0" lvl="0" indent="0" algn="ctr" defTabSz="533400">
+            <a:lnSpc>
+              <a:spcPct val="90000"/>
+            </a:lnSpc>
+            <a:spcBef>
+              <a:spcPct val="0"/>
+            </a:spcBef>
+            <a:spcAft>
+              <a:spcPct val="35000"/>
+            </a:spcAft>
+            <a:buNone/>
+          </a:pPr>
+          <a:r>
+            <a:rPr lang="it-IT" sz="1200" kern="1200" dirty="0"/>
+            <a:t>and exploration</a:t>
+          </a:r>
+        </a:p>
+      </dsp:txBody>
+      <dsp:txXfrm>
+        <a:off x="1326105" y="258761"/>
+        <a:ext cx="874034" cy="841376"/>
+      </dsp:txXfrm>
+    </dsp:sp>
+    <dsp:sp modelId="{320ADFBC-924E-4FD4-9750-2BAE438DE541}">
+      <dsp:nvSpPr>
+        <dsp:cNvPr id="0" name=""/>
+        <dsp:cNvSpPr/>
+      </dsp:nvSpPr>
+      <dsp:spPr>
+        <a:xfrm>
+          <a:off x="2318955" y="564578"/>
+          <a:ext cx="196394" cy="229743"/>
+        </a:xfrm>
+        <a:prstGeom prst="rightArrow">
+          <a:avLst>
+            <a:gd name="adj1" fmla="val 60000"/>
+            <a:gd name="adj2" fmla="val 50000"/>
+          </a:avLst>
+        </a:prstGeom>
+        <a:solidFill>
+          <a:schemeClr val="accent1">
+            <a:tint val="60000"/>
+            <a:hueOff val="0"/>
+            <a:satOff val="0"/>
+            <a:lumOff val="0"/>
+            <a:alphaOff val="0"/>
+          </a:schemeClr>
+        </a:solidFill>
+        <a:ln>
+          <a:noFill/>
+        </a:ln>
+        <a:effectLst/>
+        <a:scene3d>
+          <a:camera prst="orthographicFront"/>
+          <a:lightRig rig="threePt" dir="t"/>
+        </a:scene3d>
+        <a:sp3d>
+          <a:bevelT/>
+        </a:sp3d>
+      </dsp:spPr>
+      <dsp:style>
+        <a:lnRef idx="0">
+          <a:scrgbClr r="0" g="0" b="0"/>
+        </a:lnRef>
+        <a:fillRef idx="1">
+          <a:scrgbClr r="0" g="0" b="0"/>
+        </a:fillRef>
+        <a:effectRef idx="0">
+          <a:scrgbClr r="0" g="0" b="0"/>
+        </a:effectRef>
+        <a:fontRef idx="minor">
+          <a:schemeClr val="lt1"/>
+        </a:fontRef>
+      </dsp:style>
+      <dsp:txBody>
+        <a:bodyPr spcFirstLastPara="0" vert="horz" wrap="square" lIns="0" tIns="0" rIns="0" bIns="0" numCol="1" spcCol="1270" anchor="ctr" anchorCtr="0">
+          <a:noAutofit/>
+        </a:bodyPr>
+        <a:lstStyle/>
+        <a:p>
+          <a:pPr marL="0" lvl="0" indent="0" algn="ctr" defTabSz="400050">
+            <a:lnSpc>
+              <a:spcPct val="90000"/>
+            </a:lnSpc>
+            <a:spcBef>
+              <a:spcPct val="0"/>
+            </a:spcBef>
+            <a:spcAft>
+              <a:spcPct val="35000"/>
+            </a:spcAft>
+            <a:buNone/>
+          </a:pPr>
+          <a:endParaRPr lang="it-IT" sz="900" kern="1200"/>
+        </a:p>
+      </dsp:txBody>
+      <dsp:txXfrm>
+        <a:off x="2318955" y="610527"/>
+        <a:ext cx="137476" cy="137845"/>
+      </dsp:txXfrm>
+    </dsp:sp>
+    <dsp:sp modelId="{4BCA8DF5-DB69-49D7-A2C3-F8304AD83F6E}">
+      <dsp:nvSpPr>
+        <dsp:cNvPr id="0" name=""/>
+        <dsp:cNvSpPr/>
+      </dsp:nvSpPr>
+      <dsp:spPr>
+        <a:xfrm>
+          <a:off x="2596871" y="232585"/>
+          <a:ext cx="926386" cy="893728"/>
+        </a:xfrm>
+        <a:prstGeom prst="roundRect">
+          <a:avLst>
+            <a:gd name="adj" fmla="val 10000"/>
+          </a:avLst>
+        </a:prstGeom>
+        <a:solidFill>
+          <a:schemeClr val="accent2">
+            <a:lumMod val="60000"/>
+            <a:lumOff val="40000"/>
+          </a:schemeClr>
+        </a:solidFill>
+        <a:ln w="12700" cap="flat" cmpd="sng" algn="ctr">
+          <a:solidFill>
+            <a:schemeClr val="lt1">
+              <a:hueOff val="0"/>
+              <a:satOff val="0"/>
+              <a:lumOff val="0"/>
+              <a:alphaOff val="0"/>
+            </a:schemeClr>
+          </a:solidFill>
+          <a:prstDash val="solid"/>
+          <a:miter lim="800000"/>
+        </a:ln>
+        <a:effectLst/>
+        <a:scene3d>
+          <a:camera prst="orthographicFront"/>
+          <a:lightRig rig="threePt" dir="t"/>
+        </a:scene3d>
+        <a:sp3d>
+          <a:bevelT/>
+        </a:sp3d>
+      </dsp:spPr>
+      <dsp:style>
+        <a:lnRef idx="2">
+          <a:scrgbClr r="0" g="0" b="0"/>
+        </a:lnRef>
+        <a:fillRef idx="1">
+          <a:scrgbClr r="0" g="0" b="0"/>
+        </a:fillRef>
+        <a:effectRef idx="0">
+          <a:scrgbClr r="0" g="0" b="0"/>
+        </a:effectRef>
+        <a:fontRef idx="minor">
+          <a:schemeClr val="lt1"/>
+        </a:fontRef>
+      </dsp:style>
+      <dsp:txBody>
+        <a:bodyPr spcFirstLastPara="0" vert="horz" wrap="square" lIns="45720" tIns="45720" rIns="45720" bIns="45720" numCol="1" spcCol="1270" anchor="ctr" anchorCtr="0">
+          <a:noAutofit/>
+        </a:bodyPr>
+        <a:lstStyle/>
+        <a:p>
+          <a:pPr marL="0" lvl="0" indent="0" algn="ctr" defTabSz="533400">
+            <a:lnSpc>
+              <a:spcPct val="90000"/>
+            </a:lnSpc>
+            <a:spcBef>
+              <a:spcPct val="0"/>
+            </a:spcBef>
+            <a:spcAft>
+              <a:spcPct val="35000"/>
+            </a:spcAft>
+            <a:buNone/>
+          </a:pPr>
+          <a:r>
+            <a:rPr lang="it-IT" sz="1200" kern="1200" dirty="0"/>
+            <a:t>Feature </a:t>
+          </a:r>
+          <a:r>
+            <a:rPr lang="it-IT" sz="1200" kern="1200" dirty="0" err="1"/>
+            <a:t>Enrichment</a:t>
+          </a:r>
+          <a:endParaRPr lang="it-IT" sz="1200" kern="1200" dirty="0"/>
+        </a:p>
+      </dsp:txBody>
+      <dsp:txXfrm>
+        <a:off x="2623047" y="258761"/>
+        <a:ext cx="874034" cy="841376"/>
+      </dsp:txXfrm>
+    </dsp:sp>
+    <dsp:sp modelId="{9284EA36-20EC-443C-8011-9941C8110774}">
+      <dsp:nvSpPr>
+        <dsp:cNvPr id="0" name=""/>
+        <dsp:cNvSpPr/>
+      </dsp:nvSpPr>
+      <dsp:spPr>
+        <a:xfrm>
+          <a:off x="3615897" y="564578"/>
+          <a:ext cx="196394" cy="229743"/>
+        </a:xfrm>
+        <a:prstGeom prst="rightArrow">
+          <a:avLst>
+            <a:gd name="adj1" fmla="val 60000"/>
+            <a:gd name="adj2" fmla="val 50000"/>
+          </a:avLst>
+        </a:prstGeom>
+        <a:solidFill>
+          <a:schemeClr val="accent1">
+            <a:tint val="60000"/>
+            <a:hueOff val="0"/>
+            <a:satOff val="0"/>
+            <a:lumOff val="0"/>
+            <a:alphaOff val="0"/>
+          </a:schemeClr>
+        </a:solidFill>
+        <a:ln>
+          <a:noFill/>
+        </a:ln>
+        <a:effectLst/>
+        <a:scene3d>
+          <a:camera prst="orthographicFront"/>
+          <a:lightRig rig="threePt" dir="t"/>
+        </a:scene3d>
+        <a:sp3d>
+          <a:bevelT/>
+        </a:sp3d>
+      </dsp:spPr>
+      <dsp:style>
+        <a:lnRef idx="0">
+          <a:scrgbClr r="0" g="0" b="0"/>
+        </a:lnRef>
+        <a:fillRef idx="1">
+          <a:scrgbClr r="0" g="0" b="0"/>
+        </a:fillRef>
+        <a:effectRef idx="0">
+          <a:scrgbClr r="0" g="0" b="0"/>
+        </a:effectRef>
+        <a:fontRef idx="minor">
+          <a:schemeClr val="lt1"/>
+        </a:fontRef>
+      </dsp:style>
+      <dsp:txBody>
+        <a:bodyPr spcFirstLastPara="0" vert="horz" wrap="square" lIns="0" tIns="0" rIns="0" bIns="0" numCol="1" spcCol="1270" anchor="ctr" anchorCtr="0">
+          <a:noAutofit/>
+        </a:bodyPr>
+        <a:lstStyle/>
+        <a:p>
+          <a:pPr marL="0" lvl="0" indent="0" algn="ctr" defTabSz="400050">
+            <a:lnSpc>
+              <a:spcPct val="90000"/>
+            </a:lnSpc>
+            <a:spcBef>
+              <a:spcPct val="0"/>
+            </a:spcBef>
+            <a:spcAft>
+              <a:spcPct val="35000"/>
+            </a:spcAft>
+            <a:buNone/>
+          </a:pPr>
+          <a:endParaRPr lang="it-IT" sz="900" kern="1200"/>
+        </a:p>
+      </dsp:txBody>
+      <dsp:txXfrm>
+        <a:off x="3615897" y="610527"/>
+        <a:ext cx="137476" cy="137845"/>
+      </dsp:txXfrm>
+    </dsp:sp>
+    <dsp:sp modelId="{F2261F8F-AEE1-495B-9569-88A8E869B41D}">
+      <dsp:nvSpPr>
+        <dsp:cNvPr id="0" name=""/>
+        <dsp:cNvSpPr/>
+      </dsp:nvSpPr>
+      <dsp:spPr>
+        <a:xfrm>
+          <a:off x="3893813" y="232585"/>
+          <a:ext cx="926386" cy="893728"/>
+        </a:xfrm>
+        <a:prstGeom prst="roundRect">
+          <a:avLst>
+            <a:gd name="adj" fmla="val 10000"/>
+          </a:avLst>
+        </a:prstGeom>
+        <a:solidFill>
+          <a:schemeClr val="accent1">
+            <a:lumMod val="60000"/>
+            <a:lumOff val="40000"/>
+          </a:schemeClr>
+        </a:solidFill>
+        <a:ln w="12700" cap="flat" cmpd="sng" algn="ctr">
+          <a:solidFill>
+            <a:schemeClr val="lt1">
+              <a:hueOff val="0"/>
+              <a:satOff val="0"/>
+              <a:lumOff val="0"/>
+              <a:alphaOff val="0"/>
+            </a:schemeClr>
+          </a:solidFill>
+          <a:prstDash val="solid"/>
+          <a:miter lim="800000"/>
+        </a:ln>
+        <a:effectLst/>
+        <a:scene3d>
+          <a:camera prst="orthographicFront"/>
+          <a:lightRig rig="threePt" dir="t"/>
+        </a:scene3d>
+        <a:sp3d>
+          <a:bevelT/>
+        </a:sp3d>
+      </dsp:spPr>
+      <dsp:style>
+        <a:lnRef idx="2">
+          <a:scrgbClr r="0" g="0" b="0"/>
+        </a:lnRef>
+        <a:fillRef idx="1">
+          <a:scrgbClr r="0" g="0" b="0"/>
+        </a:fillRef>
+        <a:effectRef idx="0">
+          <a:scrgbClr r="0" g="0" b="0"/>
+        </a:effectRef>
+        <a:fontRef idx="minor">
+          <a:schemeClr val="lt1"/>
+        </a:fontRef>
+      </dsp:style>
+      <dsp:txBody>
+        <a:bodyPr spcFirstLastPara="0" vert="horz" wrap="square" lIns="45720" tIns="45720" rIns="45720" bIns="45720" numCol="1" spcCol="1270" anchor="ctr" anchorCtr="0">
+          <a:noAutofit/>
+        </a:bodyPr>
+        <a:lstStyle/>
+        <a:p>
+          <a:pPr marL="0" lvl="0" indent="0" algn="ctr" defTabSz="533400">
+            <a:lnSpc>
+              <a:spcPct val="90000"/>
+            </a:lnSpc>
+            <a:spcBef>
+              <a:spcPct val="0"/>
+            </a:spcBef>
+            <a:spcAft>
+              <a:spcPct val="35000"/>
+            </a:spcAft>
+            <a:buNone/>
+          </a:pPr>
+          <a:r>
+            <a:rPr lang="it-IT" sz="1200" kern="1200" dirty="0"/>
+            <a:t>Model training</a:t>
+          </a:r>
+        </a:p>
+      </dsp:txBody>
+      <dsp:txXfrm>
+        <a:off x="3919989" y="258761"/>
+        <a:ext cx="874034" cy="841376"/>
+      </dsp:txXfrm>
+    </dsp:sp>
+    <dsp:sp modelId="{960661FA-6356-40B3-ABD6-AA3867E51EB1}">
+      <dsp:nvSpPr>
+        <dsp:cNvPr id="0" name=""/>
+        <dsp:cNvSpPr/>
+      </dsp:nvSpPr>
+      <dsp:spPr>
+        <a:xfrm>
+          <a:off x="4912838" y="564578"/>
+          <a:ext cx="196394" cy="229743"/>
+        </a:xfrm>
+        <a:prstGeom prst="rightArrow">
+          <a:avLst>
+            <a:gd name="adj1" fmla="val 60000"/>
+            <a:gd name="adj2" fmla="val 50000"/>
+          </a:avLst>
+        </a:prstGeom>
+        <a:solidFill>
+          <a:schemeClr val="accent1">
+            <a:tint val="60000"/>
+            <a:hueOff val="0"/>
+            <a:satOff val="0"/>
+            <a:lumOff val="0"/>
+            <a:alphaOff val="0"/>
+          </a:schemeClr>
+        </a:solidFill>
+        <a:ln>
+          <a:noFill/>
+        </a:ln>
+        <a:effectLst/>
+        <a:scene3d>
+          <a:camera prst="orthographicFront"/>
+          <a:lightRig rig="threePt" dir="t"/>
+        </a:scene3d>
+        <a:sp3d>
+          <a:bevelT/>
+        </a:sp3d>
+      </dsp:spPr>
+      <dsp:style>
+        <a:lnRef idx="0">
+          <a:scrgbClr r="0" g="0" b="0"/>
+        </a:lnRef>
+        <a:fillRef idx="1">
+          <a:scrgbClr r="0" g="0" b="0"/>
+        </a:fillRef>
+        <a:effectRef idx="0">
+          <a:scrgbClr r="0" g="0" b="0"/>
+        </a:effectRef>
+        <a:fontRef idx="minor">
+          <a:schemeClr val="lt1"/>
+        </a:fontRef>
+      </dsp:style>
+      <dsp:txBody>
+        <a:bodyPr spcFirstLastPara="0" vert="horz" wrap="square" lIns="0" tIns="0" rIns="0" bIns="0" numCol="1" spcCol="1270" anchor="ctr" anchorCtr="0">
+          <a:noAutofit/>
+        </a:bodyPr>
+        <a:lstStyle/>
+        <a:p>
+          <a:pPr marL="0" lvl="0" indent="0" algn="ctr" defTabSz="400050">
+            <a:lnSpc>
+              <a:spcPct val="90000"/>
+            </a:lnSpc>
+            <a:spcBef>
+              <a:spcPct val="0"/>
+            </a:spcBef>
+            <a:spcAft>
+              <a:spcPct val="35000"/>
+            </a:spcAft>
+            <a:buNone/>
+          </a:pPr>
+          <a:endParaRPr lang="it-IT" sz="900" kern="1200"/>
+        </a:p>
+      </dsp:txBody>
+      <dsp:txXfrm>
+        <a:off x="4912838" y="610527"/>
+        <a:ext cx="137476" cy="137845"/>
+      </dsp:txXfrm>
+    </dsp:sp>
+    <dsp:sp modelId="{34112CA7-D906-432D-A714-D2D9D4E79007}">
+      <dsp:nvSpPr>
+        <dsp:cNvPr id="0" name=""/>
+        <dsp:cNvSpPr/>
+      </dsp:nvSpPr>
+      <dsp:spPr>
+        <a:xfrm>
+          <a:off x="5190754" y="232585"/>
+          <a:ext cx="926386" cy="893728"/>
+        </a:xfrm>
+        <a:prstGeom prst="roundRect">
+          <a:avLst>
+            <a:gd name="adj" fmla="val 10000"/>
+          </a:avLst>
+        </a:prstGeom>
+        <a:solidFill>
+          <a:schemeClr val="accent6">
+            <a:lumMod val="60000"/>
+            <a:lumOff val="40000"/>
+          </a:schemeClr>
+        </a:solidFill>
+        <a:ln w="12700" cap="flat" cmpd="sng" algn="ctr">
+          <a:solidFill>
+            <a:schemeClr val="lt1">
+              <a:hueOff val="0"/>
+              <a:satOff val="0"/>
+              <a:lumOff val="0"/>
+              <a:alphaOff val="0"/>
+            </a:schemeClr>
+          </a:solidFill>
+          <a:prstDash val="solid"/>
+          <a:miter lim="800000"/>
+        </a:ln>
+        <a:effectLst/>
+        <a:scene3d>
+          <a:camera prst="orthographicFront"/>
+          <a:lightRig rig="threePt" dir="t"/>
+        </a:scene3d>
+        <a:sp3d>
+          <a:bevelT/>
+        </a:sp3d>
+      </dsp:spPr>
+      <dsp:style>
+        <a:lnRef idx="2">
+          <a:scrgbClr r="0" g="0" b="0"/>
+        </a:lnRef>
+        <a:fillRef idx="1">
+          <a:scrgbClr r="0" g="0" b="0"/>
+        </a:fillRef>
+        <a:effectRef idx="0">
+          <a:scrgbClr r="0" g="0" b="0"/>
+        </a:effectRef>
+        <a:fontRef idx="minor">
+          <a:schemeClr val="lt1"/>
+        </a:fontRef>
+      </dsp:style>
+      <dsp:txBody>
+        <a:bodyPr spcFirstLastPara="0" vert="horz" wrap="square" lIns="45720" tIns="45720" rIns="45720" bIns="45720" numCol="1" spcCol="1270" anchor="ctr" anchorCtr="0">
+          <a:noAutofit/>
+        </a:bodyPr>
+        <a:lstStyle/>
+        <a:p>
+          <a:pPr marL="0" lvl="0" indent="0" algn="ctr" defTabSz="533400">
+            <a:lnSpc>
+              <a:spcPct val="90000"/>
+            </a:lnSpc>
+            <a:spcBef>
+              <a:spcPct val="0"/>
+            </a:spcBef>
+            <a:spcAft>
+              <a:spcPct val="35000"/>
+            </a:spcAft>
+            <a:buNone/>
+          </a:pPr>
+          <a:r>
+            <a:rPr lang="it-IT" sz="1200" kern="1200" dirty="0"/>
+            <a:t>Success </a:t>
+          </a:r>
+          <a:r>
+            <a:rPr lang="it-IT" sz="1200" kern="1200" dirty="0" err="1"/>
+            <a:t>Prediction</a:t>
+          </a:r>
+          <a:endParaRPr lang="it-IT" sz="1200" kern="1200" dirty="0"/>
+        </a:p>
+      </dsp:txBody>
+      <dsp:txXfrm>
+        <a:off x="5216930" y="258761"/>
+        <a:ext cx="874034" cy="841376"/>
+      </dsp:txXfrm>
+    </dsp:sp>
+  </dsp:spTree>
+</dsp:drawing>
+</file>
+
+<file path=word/diagrams/layout1.xml><?xml version="1.0" encoding="utf-8"?>
+<dgm:layoutDef xmlns:dgm="http://schemas.openxmlformats.org/drawingml/2006/diagram" xmlns:a="http://schemas.openxmlformats.org/drawingml/2006/main" uniqueId="urn:microsoft.com/office/officeart/2005/8/layout/process1">
+  <dgm:title val=""/>
+  <dgm:desc val=""/>
+  <dgm:catLst>
+    <dgm:cat type="process" pri="1000"/>
+    <dgm:cat type="convert" pri="15000"/>
+  </dgm:catLst>
+  <dgm:sampData useDef="1">
+    <dgm:dataModel>
+      <dgm:ptLst/>
+      <dgm:bg/>
+      <dgm:whole/>
+    </dgm:dataModel>
+  </dgm:sampData>
+  <dgm:styleData>
+    <dgm:dataModel>
+      <dgm:ptLst>
+        <dgm:pt modelId="0" type="doc"/>
+        <dgm:pt modelId="1"/>
+        <dgm:pt modelId="2"/>
+      </dgm:ptLst>
+      <dgm:cxnLst>
+        <dgm:cxn modelId="3" srcId="0" destId="1" srcOrd="0" destOrd="0"/>
+        <dgm:cxn modelId="4" srcId="0" destId="2" srcOrd="1" destOrd="0"/>
+      </dgm:cxnLst>
+      <dgm:bg/>
+      <dgm:whole/>
+    </dgm:dataModel>
+  </dgm:styleData>
+  <dgm:clrData>
+    <dgm:dataModel>
+      <dgm:ptLst>
+        <dgm:pt modelId="0" type="doc"/>
+        <dgm:pt modelId="1"/>
+        <dgm:pt modelId="2"/>
+        <dgm:pt modelId="3"/>
+        <dgm:pt modelId="4"/>
+      </dgm:ptLst>
+      <dgm:cxnLst>
+        <dgm:cxn modelId="5" srcId="0" destId="1" srcOrd="0" destOrd="0"/>
+        <dgm:cxn modelId="6" srcId="0" destId="2" srcOrd="1" destOrd="0"/>
+        <dgm:cxn modelId="7" srcId="0" destId="3" srcOrd="2" destOrd="0"/>
+        <dgm:cxn modelId="8" srcId="0" destId="4" srcOrd="3" destOrd="0"/>
+      </dgm:cxnLst>
+      <dgm:bg/>
+      <dgm:whole/>
+    </dgm:dataModel>
+  </dgm:clrData>
+  <dgm:layoutNode name="Name0">
+    <dgm:varLst>
+      <dgm:dir/>
+      <dgm:resizeHandles val="exact"/>
+    </dgm:varLst>
+    <dgm:choose name="Name1">
+      <dgm:if name="Name2" func="var" arg="dir" op="equ" val="norm">
+        <dgm:alg type="lin"/>
+      </dgm:if>
+      <dgm:else name="Name3">
+        <dgm:alg type="lin">
+          <dgm:param type="linDir" val="fromR"/>
+        </dgm:alg>
+      </dgm:else>
+    </dgm:choose>
+    <dgm:shape xmlns:r="http://schemas.openxmlformats.org/officeDocument/2006/relationships" r:blip="">
+      <dgm:adjLst/>
+    </dgm:shape>
+    <dgm:presOf/>
+    <dgm:constrLst>
+      <dgm:constr type="w" for="ch" ptType="node" refType="w"/>
+      <dgm:constr type="h" for="ch" ptType="node" op="equ"/>
+      <dgm:constr type="primFontSz" for="ch" ptType="node" op="equ" val="65"/>
+      <dgm:constr type="w" for="ch" ptType="sibTrans" refType="w" refFor="ch" refPtType="node" op="equ" fact="0.4"/>
+      <dgm:constr type="h" for="ch" ptType="sibTrans" op="equ"/>
+      <dgm:constr type="primFontSz" for="des" forName="connectorText" op="equ" val="55"/>
+      <dgm:constr type="primFontSz" for="des" forName="connectorText" refType="primFontSz" refFor="ch" refPtType="node" op="lte" fact="0.8"/>
+    </dgm:constrLst>
+    <dgm:ruleLst/>
+    <dgm:forEach name="nodesForEach" axis="ch" ptType="node">
+      <dgm:layoutNode name="node">
+        <dgm:varLst>
+          <dgm:bulletEnabled val="1"/>
+        </dgm:varLst>
+        <dgm:alg type="tx"/>
+        <dgm:shape xmlns:r="http://schemas.openxmlformats.org/officeDocument/2006/relationships" type="roundRect" r:blip="">
+          <dgm:adjLst>
+            <dgm:adj idx="1" val="0.1"/>
+          </dgm:adjLst>
+        </dgm:shape>
+        <dgm:presOf axis="desOrSelf" ptType="node"/>
+        <dgm:constrLst>
+          <dgm:constr type="h" refType="w" fact="0.6"/>
+          <dgm:constr type="tMarg" refType="primFontSz" fact="0.3"/>
+          <dgm:constr type="bMarg" refType="primFontSz" fact="0.3"/>
+          <dgm:constr type="lMarg" refType="primFontSz" fact="0.3"/>
+          <dgm:constr type="rMarg" refType="primFontSz" fact="0.3"/>
+        </dgm:constrLst>
+        <dgm:ruleLst>
+          <dgm:rule type="primFontSz" val="18" fact="NaN" max="NaN"/>
+          <dgm:rule type="h" val="NaN" fact="1.5" max="NaN"/>
+          <dgm:rule type="primFontSz" val="5" fact="NaN" max="NaN"/>
+          <dgm:rule type="h" val="INF" fact="NaN" max="NaN"/>
+        </dgm:ruleLst>
+      </dgm:layoutNode>
+      <dgm:forEach name="sibTransForEach" axis="followSib" ptType="sibTrans" cnt="1">
+        <dgm:layoutNode name="sibTrans">
+          <dgm:alg type="conn">
+            <dgm:param type="begPts" val="auto"/>
+            <dgm:param type="endPts" val="auto"/>
+          </dgm:alg>
+          <dgm:shape xmlns:r="http://schemas.openxmlformats.org/officeDocument/2006/relationships" type="conn" r:blip="">
+            <dgm:adjLst/>
+          </dgm:shape>
+          <dgm:presOf axis="self"/>
+          <dgm:constrLst>
+            <dgm:constr type="h" refType="w" fact="0.62"/>
+            <dgm:constr type="connDist"/>
+            <dgm:constr type="begPad" refType="connDist" fact="0.25"/>
+            <dgm:constr type="endPad" refType="connDist" fact="0.22"/>
+          </dgm:constrLst>
+          <dgm:ruleLst/>
+          <dgm:layoutNode name="connectorText">
+            <dgm:alg type="tx">
+              <dgm:param type="autoTxRot" val="grav"/>
+            </dgm:alg>
+            <dgm:shape xmlns:r="http://schemas.openxmlformats.org/officeDocument/2006/relationships" type="conn" r:blip="" hideGeom="1">
+              <dgm:adjLst/>
+            </dgm:shape>
+            <dgm:presOf axis="self"/>
+            <dgm:constrLst>
+              <dgm:constr type="lMarg"/>
+              <dgm:constr type="rMarg"/>
+              <dgm:constr type="tMarg"/>
+              <dgm:constr type="bMarg"/>
+            </dgm:constrLst>
+            <dgm:ruleLst>
+              <dgm:rule type="primFontSz" val="5" fact="NaN" max="NaN"/>
+            </dgm:ruleLst>
+          </dgm:layoutNode>
+        </dgm:layoutNode>
+      </dgm:forEach>
+    </dgm:forEach>
+  </dgm:layoutNode>
+</dgm:layoutDef>
+</file>
+
+<file path=word/diagrams/quickStyle1.xml><?xml version="1.0" encoding="utf-8"?>
+<dgm:styleDef xmlns:dgm="http://schemas.openxmlformats.org/drawingml/2006/diagram" xmlns:a="http://schemas.openxmlformats.org/drawingml/2006/main" uniqueId="urn:microsoft.com/office/officeart/2005/8/quickstyle/simple1">
+  <dgm:title val=""/>
+  <dgm:desc val=""/>
+  <dgm:catLst>
+    <dgm:cat type="simple" pri="10100"/>
+  </dgm:catLst>
+  <dgm:scene3d>
+    <a:camera prst="orthographicFront"/>
+    <a:lightRig rig="threePt" dir="t"/>
+  </dgm:scene3d>
+  <dgm:styleLbl name="node0">
+    <dgm:scene3d>
+      <a:camera prst="orthographicFront"/>
+      <a:lightRig rig="threePt" dir="t"/>
+    </dgm:scene3d>
+    <dgm:sp3d/>
+    <dgm:txPr/>
+    <dgm:style>
+      <a:lnRef idx="2">
+        <a:scrgbClr r="0" g="0" b="0"/>
+      </a:lnRef>
+      <a:fillRef idx="1">
+        <a:scrgbClr r="0" g="0" b="0"/>
+      </a:fillRef>
+      <a:effectRef idx="0">
+        <a:scrgbClr r="0" g="0" b="0"/>
+      </a:effectRef>
+      <a:fontRef idx="minor">
+        <a:schemeClr val="lt1"/>
+      </a:fontRef>
+    </dgm:style>
+  </dgm:styleLbl>
+  <dgm:styleLbl name="lnNode1">
+    <dgm:scene3d>
+      <a:camera prst="orthographicFront"/>
+      <a:lightRig rig="threePt" dir="t"/>
+    </dgm:scene3d>
+    <dgm:sp3d/>
+    <dgm:txPr/>
+    <dgm:style>
+      <a:lnRef idx="2">
+        <a:scrgbClr r="0" g="0" b="0"/>
+      </a:lnRef>
+      <a:fillRef idx="1">
+        <a:scrgbClr r="0" g="0" b="0"/>
+      </a:fillRef>
+      <a:effectRef idx="0">
+        <a:scrgbClr r="0" g="0" b="0"/>
+      </a:effectRef>
+      <a:fontRef idx="minor">
+        <a:schemeClr val="lt1"/>
+      </a:fontRef>
+    </dgm:style>
+  </dgm:styleLbl>
+  <dgm:styleLbl name="vennNode1">
+    <dgm:scene3d>
+      <a:camera prst="orthographicFront"/>
+      <a:lightRig rig="threePt" dir="t"/>
+    </dgm:scene3d>
+    <dgm:sp3d/>
+    <dgm:txPr/>
+    <dgm:style>
+      <a:lnRef idx="2">
+        <a:scrgbClr r="0" g="0" b="0"/>
+      </a:lnRef>
+      <a:fillRef idx="1">
+        <a:scrgbClr r="0" g="0" b="0"/>
+      </a:fillRef>
+      <a:effectRef idx="0">
+        <a:scrgbClr r="0" g="0" b="0"/>
+      </a:effectRef>
+      <a:fontRef idx="minor">
+        <a:schemeClr val="tx1"/>
+      </a:fontRef>
+    </dgm:style>
+  </dgm:styleLbl>
+  <dgm:styleLbl name="alignNode1">
+    <dgm:scene3d>
+      <a:camera prst="orthographicFront"/>
+      <a:lightRig rig="threePt" dir="t"/>
+    </dgm:scene3d>
+    <dgm:sp3d/>
+    <dgm:txPr/>
+    <dgm:style>
+      <a:lnRef idx="2">
+        <a:scrgbClr r="0" g="0" b="0"/>
+      </a:lnRef>
+      <a:fillRef idx="1">
+        <a:scrgbClr r="0" g="0" b="0"/>
+      </a:fillRef>
+      <a:effectRef idx="0">
+        <a:scrgbClr r="0" g="0" b="0"/>
+      </a:effectRef>
+      <a:fontRef idx="minor">
+        <a:schemeClr val="lt1"/>
+      </a:fontRef>
+    </dgm:style>
+  </dgm:styleLbl>
+  <dgm:styleLbl name="node1">
+    <dgm:scene3d>
+      <a:camera prst="orthographicFront"/>
+      <a:lightRig rig="threePt" dir="t"/>
+    </dgm:scene3d>
+    <dgm:sp3d/>
+    <dgm:txPr/>
+    <dgm:style>
+      <a:lnRef idx="2">
+        <a:scrgbClr r="0" g="0" b="0"/>
+      </a:lnRef>
+      <a:fillRef idx="1">
+        <a:scrgbClr r="0" g="0" b="0"/>
+      </a:fillRef>
+      <a:effectRef idx="0">
+        <a:scrgbClr r="0" g="0" b="0"/>
+      </a:effectRef>
+      <a:fontRef idx="minor">
+        <a:schemeClr val="lt1"/>
+      </a:fontRef>
+    </dgm:style>
+  </dgm:styleLbl>
+  <dgm:styleLbl name="node2">
+    <dgm:scene3d>
+      <a:camera prst="orthographicFront"/>
+      <a:lightRig rig="threePt" dir="t"/>
+    </dgm:scene3d>
+    <dgm:sp3d/>
+    <dgm:txPr/>
+    <dgm:style>
+      <a:lnRef idx="2">
+        <a:scrgbClr r="0" g="0" b="0"/>
+      </a:lnRef>
+      <a:fillRef idx="1">
+        <a:scrgbClr r="0" g="0" b="0"/>
+      </a:fillRef>
+      <a:effectRef idx="0">
+        <a:scrgbClr r="0" g="0" b="0"/>
+      </a:effectRef>
+      <a:fontRef idx="minor">
+        <a:schemeClr val="lt1"/>
+      </a:fontRef>
+    </dgm:style>
+  </dgm:styleLbl>
+  <dgm:styleLbl name="node3">
+    <dgm:scene3d>
+      <a:camera prst="orthographicFront"/>
+      <a:lightRig rig="threePt" dir="t"/>
+    </dgm:scene3d>
+    <dgm:sp3d/>
+    <dgm:txPr/>
+    <dgm:style>
+      <a:lnRef idx="2">
+        <a:scrgbClr r="0" g="0" b="0"/>
+      </a:lnRef>
+      <a:fillRef idx="1">
+        <a:scrgbClr r="0" g="0" b="0"/>
+      </a:fillRef>
+      <a:effectRef idx="0">
+        <a:scrgbClr r="0" g="0" b="0"/>
+      </a:effectRef>
+      <a:fontRef idx="minor">
+        <a:schemeClr val="lt1"/>
+      </a:fontRef>
+    </dgm:style>
+  </dgm:styleLbl>
+  <dgm:styleLbl name="node4">
+    <dgm:scene3d>
+      <a:camera prst="orthographicFront"/>
+      <a:lightRig rig="threePt" dir="t"/>
+    </dgm:scene3d>
+    <dgm:sp3d/>
+    <dgm:txPr/>
+    <dgm:style>
+      <a:lnRef idx="2">
+        <a:scrgbClr r="0" g="0" b="0"/>
+      </a:lnRef>
+      <a:fillRef idx="1">
+        <a:scrgbClr r="0" g="0" b="0"/>
+      </a:fillRef>
+      <a:effectRef idx="0">
+        <a:scrgbClr r="0" g="0" b="0"/>
+      </a:effectRef>
+      <a:fontRef idx="minor">
+        <a:schemeClr val="lt1"/>
+      </a:fontRef>
+    </dgm:style>
+  </dgm:styleLbl>
+  <dgm:styleLbl name="fgImgPlace1">
+    <dgm:scene3d>
+      <a:camera prst="orthographicFront"/>
+      <a:lightRig rig="threePt" dir="t"/>
+    </dgm:scene3d>
+    <dgm:sp3d/>
+    <dgm:txPr/>
+    <dgm:style>
+      <a:lnRef idx="2">
+        <a:scrgbClr r="0" g="0" b="0"/>
+      </a:lnRef>
+      <a:fillRef idx="1">
+        <a:scrgbClr r="0" g="0" b="0"/>
+      </a:fillRef>
+      <a:effectRef idx="0">
+        <a:scrgbClr r="0" g="0" b="0"/>
+      </a:effectRef>
+      <a:fontRef idx="minor"/>
+    </dgm:style>
+  </dgm:styleLbl>
+  <dgm:styleLbl name="alignImgPlace1">
+    <dgm:scene3d>
+      <a:camera prst="orthographicFront"/>
+      <a:lightRig rig="threePt" dir="t"/>
+    </dgm:scene3d>
+    <dgm:sp3d/>
+    <dgm:txPr/>
+    <dgm:style>
+      <a:lnRef idx="2">
+        <a:scrgbClr r="0" g="0" b="0"/>
+      </a:lnRef>
+      <a:fillRef idx="1">
+        <a:scrgbClr r="0" g="0" b="0"/>
+      </a:fillRef>
+      <a:effectRef idx="0">
+        <a:scrgbClr r="0" g="0" b="0"/>
+      </a:effectRef>
+      <a:fontRef idx="minor"/>
+    </dgm:style>
+  </dgm:styleLbl>
+  <dgm:styleLbl name="bgImgPlace1">
+    <dgm:scene3d>
+      <a:camera prst="orthographicFront"/>
+      <a:lightRig rig="threePt" dir="t"/>
+    </dgm:scene3d>
+    <dgm:sp3d/>
+    <dgm:txPr/>
+    <dgm:style>
+      <a:lnRef idx="2">
+        <a:scrgbClr r="0" g="0" b="0"/>
+      </a:lnRef>
+      <a:fillRef idx="1">
+        <a:scrgbClr r="0" g="0" b="0"/>
+      </a:fillRef>
+      <a:effectRef idx="0">
+        <a:scrgbClr r="0" g="0" b="0"/>
+      </a:effectRef>
+      <a:fontRef idx="minor"/>
+    </dgm:style>
+  </dgm:styleLbl>
+  <dgm:styleLbl name="sibTrans2D1">
+    <dgm:scene3d>
+      <a:camera prst="orthographicFront"/>
+      <a:lightRig rig="threePt" dir="t"/>
+    </dgm:scene3d>
+    <dgm:sp3d/>
+    <dgm:txPr/>
+    <dgm:style>
+      <a:lnRef idx="0">
+        <a:scrgbClr r="0" g="0" b="0"/>
+      </a:lnRef>
+      <a:fillRef idx="1">
+        <a:scrgbClr r="0" g="0" b="0"/>
+      </a:fillRef>
+      <a:effectRef idx="0">
+        <a:scrgbClr r="0" g="0" b="0"/>
+      </a:effectRef>
+      <a:fontRef idx="minor">
+        <a:schemeClr val="lt1"/>
+      </a:fontRef>
+    </dgm:style>
+  </dgm:styleLbl>
+  <dgm:styleLbl name="fgSibTrans2D1">
+    <dgm:scene3d>
+      <a:camera prst="orthographicFront"/>
+      <a:lightRig rig="threePt" dir="t"/>
+    </dgm:scene3d>
+    <dgm:sp3d/>
+    <dgm:txPr/>
+    <dgm:style>
+      <a:lnRef idx="0">
+        <a:scrgbClr r="0" g="0" b="0"/>
+      </a:lnRef>
+      <a:fillRef idx="1">
+        <a:scrgbClr r="0" g="0" b="0"/>
+      </a:fillRef>
+      <a:effectRef idx="0">
+        <a:scrgbClr r="0" g="0" b="0"/>
+      </a:effectRef>
+      <a:fontRef idx="minor">
+        <a:schemeClr val="lt1"/>
+      </a:fontRef>
+    </dgm:style>
+  </dgm:styleLbl>
+  <dgm:styleLbl name="bgSibTrans2D1">
+    <dgm:scene3d>
+      <a:camera prst="orthographicFront"/>
+      <a:lightRig rig="threePt" dir="t"/>
+    </dgm:scene3d>
+    <dgm:sp3d/>
+    <dgm:txPr/>
+    <dgm:style>
+      <a:lnRef idx="0">
+        <a:scrgbClr r="0" g="0" b="0"/>
+      </a:lnRef>
+      <a:fillRef idx="1">
+        <a:scrgbClr r="0" g="0" b="0"/>
+      </a:fillRef>
+      <a:effectRef idx="0">
+        <a:scrgbClr r="0" g="0" b="0"/>
+      </a:effectRef>
+      <a:fontRef idx="minor">
+        <a:schemeClr val="lt1"/>
+      </a:fontRef>
+    </dgm:style>
+  </dgm:styleLbl>
+  <dgm:styleLbl name="sibTrans1D1">
+    <dgm:scene3d>
+      <a:camera prst="orthographicFront"/>
+      <a:lightRig rig="threePt" dir="t"/>
+    </dgm:scene3d>
+    <dgm:sp3d/>
+    <dgm:txPr/>
+    <dgm:style>
+      <a:lnRef idx="1">
+        <a:scrgbClr r="0" g="0" b="0"/>
+      </a:lnRef>
+      <a:fillRef idx="0">
+        <a:scrgbClr r="0" g="0" b="0"/>
+      </a:fillRef>
+      <a:effectRef idx="0">
+        <a:scrgbClr r="0" g="0" b="0"/>
+      </a:effectRef>
+      <a:fontRef idx="minor"/>
+    </dgm:style>
+  </dgm:styleLbl>
+  <dgm:styleLbl name="callout">
+    <dgm:scene3d>
+      <a:camera prst="orthographicFront"/>
+      <a:lightRig rig="threePt" dir="t"/>
+    </dgm:scene3d>
+    <dgm:sp3d/>
+    <dgm:txPr/>
+    <dgm:style>
+      <a:lnRef idx="2">
+        <a:scrgbClr r="0" g="0" b="0"/>
+      </a:lnRef>
+      <a:fillRef idx="1">
+        <a:scrgbClr r="0" g="0" b="0"/>
+      </a:fillRef>
+      <a:effectRef idx="0">
+        <a:scrgbClr r="0" g="0" b="0"/>
+      </a:effectRef>
+      <a:fontRef idx="minor"/>
+    </dgm:style>
+  </dgm:styleLbl>
+  <dgm:styleLbl name="asst0">
+    <dgm:scene3d>
+      <a:camera prst="orthographicFront"/>
+      <a:lightRig rig="threePt" dir="t"/>
+    </dgm:scene3d>
+    <dgm:sp3d/>
+    <dgm:txPr/>
+    <dgm:style>
+      <a:lnRef idx="2">
+        <a:scrgbClr r="0" g="0" b="0"/>
+      </a:lnRef>
+      <a:fillRef idx="1">
+        <a:scrgbClr r="0" g="0" b="0"/>
+      </a:fillRef>
+      <a:effectRef idx="0">
+        <a:scrgbClr r="0" g="0" b="0"/>
+      </a:effectRef>
+      <a:fontRef idx="minor">
+        <a:schemeClr val="lt1"/>
+      </a:fontRef>
+    </dgm:style>
+  </dgm:styleLbl>
+  <dgm:styleLbl name="asst1">
+    <dgm:scene3d>
+      <a:camera prst="orthographicFront"/>
+      <a:lightRig rig="threePt" dir="t"/>
+    </dgm:scene3d>
+    <dgm:sp3d/>
+    <dgm:txPr/>
+    <dgm:style>
+      <a:lnRef idx="2">
+        <a:scrgbClr r="0" g="0" b="0"/>
+      </a:lnRef>
+      <a:fillRef idx="1">
+        <a:scrgbClr r="0" g="0" b="0"/>
+      </a:fillRef>
+      <a:effectRef idx="0">
+        <a:scrgbClr r="0" g="0" b="0"/>
+      </a:effectRef>
+      <a:fontRef idx="minor">
+        <a:schemeClr val="lt1"/>
+      </a:fontRef>
+    </dgm:style>
+  </dgm:styleLbl>
+  <dgm:styleLbl name="asst2">
+    <dgm:scene3d>
+      <a:camera prst="orthographicFront"/>
+      <a:lightRig rig="threePt" dir="t"/>
+    </dgm:scene3d>
+    <dgm:sp3d/>
+    <dgm:txPr/>
+    <dgm:style>
+      <a:lnRef idx="2">
+        <a:scrgbClr r="0" g="0" b="0"/>
+      </a:lnRef>
+      <a:fillRef idx="1">
+        <a:scrgbClr r="0" g="0" b="0"/>
+      </a:fillRef>
+      <a:effectRef idx="0">
+        <a:scrgbClr r="0" g="0" b="0"/>
+      </a:effectRef>
+      <a:fontRef idx="minor">
+        <a:schemeClr val="lt1"/>
+      </a:fontRef>
+    </dgm:style>
+  </dgm:styleLbl>
+  <dgm:styleLbl name="asst3">
+    <dgm:scene3d>
+      <a:camera prst="orthographicFront"/>
+      <a:lightRig rig="threePt" dir="t"/>
+    </dgm:scene3d>
+    <dgm:sp3d/>
+    <dgm:txPr/>
+    <dgm:style>
+      <a:lnRef idx="2">
+        <a:scrgbClr r="0" g="0" b="0"/>
+      </a:lnRef>
+      <a:fillRef idx="1">
+        <a:scrgbClr r="0" g="0" b="0"/>
+      </a:fillRef>
+      <a:effectRef idx="0">
+        <a:scrgbClr r="0" g="0" b="0"/>
+      </a:effectRef>
+      <a:fontRef idx="minor">
+        <a:schemeClr val="lt1"/>
+      </a:fontRef>
+    </dgm:style>
+  </dgm:styleLbl>
+  <dgm:styleLbl name="asst4">
+    <dgm:scene3d>
+      <a:camera prst="orthographicFront"/>
+      <a:lightRig rig="threePt" dir="t"/>
+    </dgm:scene3d>
+    <dgm:sp3d/>
+    <dgm:txPr/>
+    <dgm:style>
+      <a:lnRef idx="2">
+        <a:scrgbClr r="0" g="0" b="0"/>
+      </a:lnRef>
+      <a:fillRef idx="1">
+        <a:scrgbClr r="0" g="0" b="0"/>
+      </a:fillRef>
+      <a:effectRef idx="0">
+        <a:scrgbClr r="0" g="0" b="0"/>
+      </a:effectRef>
+      <a:fontRef idx="minor">
+        <a:schemeClr val="lt1"/>
+      </a:fontRef>
+    </dgm:style>
+  </dgm:styleLbl>
+  <dgm:styleLbl name="parChTrans2D1">
+    <dgm:scene3d>
+      <a:camera prst="orthographicFront"/>
+      <a:lightRig rig="threePt" dir="t"/>
+    </dgm:scene3d>
+    <dgm:sp3d/>
+    <dgm:txPr/>
+    <dgm:style>
+      <a:lnRef idx="2">
+        <a:scrgbClr r="0" g="0" b="0"/>
+      </a:lnRef>
+      <a:fillRef idx="1">
+        <a:scrgbClr r="0" g="0" b="0"/>
+      </a:fillRef>
+      <a:effectRef idx="0">
+        <a:scrgbClr r="0" g="0" b="0"/>
+      </a:effectRef>
+      <a:fontRef idx="minor">
+        <a:schemeClr val="lt1"/>
+      </a:fontRef>
+    </dgm:style>
+  </dgm:styleLbl>
+  <dgm:styleLbl name="parChTrans2D2">
+    <dgm:scene3d>
+      <a:camera prst="orthographicFront"/>
+      <a:lightRig rig="threePt" dir="t"/>
+    </dgm:scene3d>
+    <dgm:sp3d/>
+    <dgm:txPr/>
+    <dgm:style>
+      <a:lnRef idx="2">
+        <a:scrgbClr r="0" g="0" b="0"/>
+      </a:lnRef>
+      <a:fillRef idx="1">
+        <a:scrgbClr r="0" g="0" b="0"/>
+      </a:fillRef>
+      <a:effectRef idx="0">
+        <a:scrgbClr r="0" g="0" b="0"/>
+      </a:effectRef>
+      <a:fontRef idx="minor">
+        <a:schemeClr val="lt1"/>
+      </a:fontRef>
+    </dgm:style>
+  </dgm:styleLbl>
+  <dgm:styleLbl name="parChTrans2D3">
+    <dgm:scene3d>
+      <a:camera prst="orthographicFront"/>
+      <a:lightRig rig="threePt" dir="t"/>
+    </dgm:scene3d>
+    <dgm:sp3d/>
+    <dgm:txPr/>
+    <dgm:style>
+      <a:lnRef idx="2">
+        <a:scrgbClr r="0" g="0" b="0"/>
+      </a:lnRef>
+      <a:fillRef idx="1">
+        <a:scrgbClr r="0" g="0" b="0"/>
+      </a:fillRef>
+      <a:effectRef idx="0">
+        <a:scrgbClr r="0" g="0" b="0"/>
+      </a:effectRef>
+      <a:fontRef idx="minor">
+        <a:schemeClr val="lt1"/>
+      </a:fontRef>
+    </dgm:style>
+  </dgm:styleLbl>
+  <dgm:styleLbl name="parChTrans2D4">
+    <dgm:scene3d>
+      <a:camera prst="orthographicFront"/>
+      <a:lightRig rig="threePt" dir="t"/>
+    </dgm:scene3d>
+    <dgm:sp3d/>
+    <dgm:txPr/>
+    <dgm:style>
+      <a:lnRef idx="2">
+        <a:scrgbClr r="0" g="0" b="0"/>
+      </a:lnRef>
+      <a:fillRef idx="1">
+        <a:scrgbClr r="0" g="0" b="0"/>
+      </a:fillRef>
+      <a:effectRef idx="0">
+        <a:scrgbClr r="0" g="0" b="0"/>
+      </a:effectRef>
+      <a:fontRef idx="minor">
+        <a:schemeClr val="lt1"/>
+      </a:fontRef>
+    </dgm:style>
+  </dgm:styleLbl>
+  <dgm:styleLbl name="parChTrans1D1">
+    <dgm:scene3d>
+      <a:camera prst="orthographicFront"/>
+      <a:lightRig rig="threePt" dir="t"/>
+    </dgm:scene3d>
+    <dgm:sp3d/>
+    <dgm:txPr/>
+    <dgm:style>
+      <a:lnRef idx="2">
+        <a:scrgbClr r="0" g="0" b="0"/>
+      </a:lnRef>
+      <a:fillRef idx="0">
+        <a:scrgbClr r="0" g="0" b="0"/>
+      </a:fillRef>
+      <a:effectRef idx="0">
+        <a:scrgbClr r="0" g="0" b="0"/>
+      </a:effectRef>
+      <a:fontRef idx="minor"/>
+    </dgm:style>
+  </dgm:styleLbl>
+  <dgm:styleLbl name="parChTrans1D2">
+    <dgm:scene3d>
+      <a:camera prst="orthographicFront"/>
+      <a:lightRig rig="threePt" dir="t"/>
+    </dgm:scene3d>
+    <dgm:sp3d/>
+    <dgm:txPr/>
+    <dgm:style>
+      <a:lnRef idx="2">
+        <a:scrgbClr r="0" g="0" b="0"/>
+      </a:lnRef>
+      <a:fillRef idx="0">
+        <a:scrgbClr r="0" g="0" b="0"/>
+      </a:fillRef>
+      <a:effectRef idx="0">
+        <a:scrgbClr r="0" g="0" b="0"/>
+      </a:effectRef>
+      <a:fontRef idx="minor"/>
+    </dgm:style>
+  </dgm:styleLbl>
+  <dgm:styleLbl name="parChTrans1D3">
+    <dgm:scene3d>
+      <a:camera prst="orthographicFront"/>
+      <a:lightRig rig="threePt" dir="t"/>
+    </dgm:scene3d>
+    <dgm:sp3d/>
+    <dgm:txPr/>
+    <dgm:style>
+      <a:lnRef idx="2">
+        <a:scrgbClr r="0" g="0" b="0"/>
+      </a:lnRef>
+      <a:fillRef idx="0">
+        <a:scrgbClr r="0" g="0" b="0"/>
+      </a:fillRef>
+      <a:effectRef idx="0">
+        <a:scrgbClr r="0" g="0" b="0"/>
+      </a:effectRef>
+      <a:fontRef idx="minor"/>
+    </dgm:style>
+  </dgm:styleLbl>
+  <dgm:styleLbl name="parChTrans1D4">
+    <dgm:scene3d>
+      <a:camera prst="orthographicFront"/>
+      <a:lightRig rig="threePt" dir="t"/>
+    </dgm:scene3d>
+    <dgm:sp3d/>
+    <dgm:txPr/>
+    <dgm:style>
+      <a:lnRef idx="2">
+        <a:scrgbClr r="0" g="0" b="0"/>
+      </a:lnRef>
+      <a:fillRef idx="0">
+        <a:scrgbClr r="0" g="0" b="0"/>
+      </a:fillRef>
+      <a:effectRef idx="0">
+        <a:scrgbClr r="0" g="0" b="0"/>
+      </a:effectRef>
+      <a:fontRef idx="minor"/>
+    </dgm:style>
+  </dgm:styleLbl>
+  <dgm:styleLbl name="fgAcc1">
+    <dgm:scene3d>
+      <a:camera prst="orthographicFront"/>
+      <a:lightRig rig="threePt" dir="t"/>
+    </dgm:scene3d>
+    <dgm:sp3d/>
+    <dgm:txPr/>
+    <dgm:style>
+      <a:lnRef idx="2">
+        <a:scrgbClr r="0" g="0" b="0"/>
+      </a:lnRef>
+      <a:fillRef idx="1">
+        <a:scrgbClr r="0" g="0" b="0"/>
+      </a:fillRef>
+      <a:effectRef idx="0">
+        <a:scrgbClr r="0" g="0" b="0"/>
+      </a:effectRef>
+      <a:fontRef idx="minor"/>
+    </dgm:style>
+  </dgm:styleLbl>
+  <dgm:styleLbl name="conFgAcc1">
+    <dgm:scene3d>
+      <a:camera prst="orthographicFront"/>
+      <a:lightRig rig="threePt" dir="t"/>
+    </dgm:scene3d>
+    <dgm:sp3d/>
+    <dgm:txPr/>
+    <dgm:style>
+      <a:lnRef idx="2">
+        <a:scrgbClr r="0" g="0" b="0"/>
+      </a:lnRef>
+      <a:fillRef idx="1">
+        <a:scrgbClr r="0" g="0" b="0"/>
+      </a:fillRef>
+      <a:effectRef idx="0">
+        <a:scrgbClr r="0" g="0" b="0"/>
+      </a:effectRef>
+      <a:fontRef idx="minor"/>
+    </dgm:style>
+  </dgm:styleLbl>
+  <dgm:styleLbl name="alignAcc1">
+    <dgm:scene3d>
+      <a:camera prst="orthographicFront"/>
+      <a:lightRig rig="threePt" dir="t"/>
+    </dgm:scene3d>
+    <dgm:sp3d/>
+    <dgm:txPr/>
+    <dgm:style>
+      <a:lnRef idx="2">
+        <a:scrgbClr r="0" g="0" b="0"/>
+      </a:lnRef>
+      <a:fillRef idx="1">
+        <a:scrgbClr r="0" g="0" b="0"/>
+      </a:fillRef>
+      <a:effectRef idx="0">
+        <a:scrgbClr r="0" g="0" b="0"/>
+      </a:effectRef>
+      <a:fontRef idx="minor"/>
+    </dgm:style>
+  </dgm:styleLbl>
+  <dgm:styleLbl name="trAlignAcc1">
+    <dgm:scene3d>
+      <a:camera prst="orthographicFront"/>
+      <a:lightRig rig="threePt" dir="t"/>
+    </dgm:scene3d>
+    <dgm:sp3d/>
+    <dgm:txPr/>
+    <dgm:style>
+      <a:lnRef idx="1">
+        <a:scrgbClr r="0" g="0" b="0"/>
+      </a:lnRef>
+      <a:fillRef idx="1">
+        <a:scrgbClr r="0" g="0" b="0"/>
+      </a:fillRef>
+      <a:effectRef idx="0">
+        <a:scrgbClr r="0" g="0" b="0"/>
+      </a:effectRef>
+      <a:fontRef idx="minor"/>
+    </dgm:style>
+  </dgm:styleLbl>
+  <dgm:styleLbl name="bgAcc1">
+    <dgm:scene3d>
+      <a:camera prst="orthographicFront"/>
+      <a:lightRig rig="threePt" dir="t"/>
+    </dgm:scene3d>
+    <dgm:sp3d/>
+    <dgm:txPr/>
+    <dgm:style>
+      <a:lnRef idx="2">
+        <a:scrgbClr r="0" g="0" b="0"/>
+      </a:lnRef>
+      <a:fillRef idx="1">
+        <a:scrgbClr r="0" g="0" b="0"/>
+      </a:fillRef>
+      <a:effectRef idx="0">
+        <a:scrgbClr r="0" g="0" b="0"/>
+      </a:effectRef>
+      <a:fontRef idx="minor"/>
+    </dgm:style>
+  </dgm:styleLbl>
+  <dgm:styleLbl name="solidFgAcc1">
+    <dgm:scene3d>
+      <a:camera prst="orthographicFront"/>
+      <a:lightRig rig="threePt" dir="t"/>
+    </dgm:scene3d>
+    <dgm:sp3d/>
+    <dgm:txPr/>
+    <dgm:style>
+      <a:lnRef idx="2">
+        <a:scrgbClr r="0" g="0" b="0"/>
+      </a:lnRef>
+      <a:fillRef idx="1">
+        <a:scrgbClr r="0" g="0" b="0"/>
+      </a:fillRef>
+      <a:effectRef idx="0">
+        <a:scrgbClr r="0" g="0" b="0"/>
+      </a:effectRef>
+      <a:fontRef idx="minor"/>
+    </dgm:style>
+  </dgm:styleLbl>
+  <dgm:styleLbl name="solidAlignAcc1">
+    <dgm:scene3d>
+      <a:camera prst="orthographicFront"/>
+      <a:lightRig rig="threePt" dir="t"/>
+    </dgm:scene3d>
+    <dgm:sp3d/>
+    <dgm:txPr/>
+    <dgm:style>
+      <a:lnRef idx="2">
+        <a:scrgbClr r="0" g="0" b="0"/>
+      </a:lnRef>
+      <a:fillRef idx="1">
+        <a:scrgbClr r="0" g="0" b="0"/>
+      </a:fillRef>
+      <a:effectRef idx="0">
+        <a:scrgbClr r="0" g="0" b="0"/>
+      </a:effectRef>
+      <a:fontRef idx="minor"/>
+    </dgm:style>
+  </dgm:styleLbl>
+  <dgm:styleLbl name="solidBgAcc1">
+    <dgm:scene3d>
+      <a:camera prst="orthographicFront"/>
+      <a:lightRig rig="threePt" dir="t"/>
+    </dgm:scene3d>
+    <dgm:sp3d/>
+    <dgm:txPr/>
+    <dgm:style>
+      <a:lnRef idx="2">
+        <a:scrgbClr r="0" g="0" b="0"/>
+      </a:lnRef>
+      <a:fillRef idx="1">
+        <a:scrgbClr r="0" g="0" b="0"/>
+      </a:fillRef>
+      <a:effectRef idx="0">
+        <a:scrgbClr r="0" g="0" b="0"/>
+      </a:effectRef>
+      <a:fontRef idx="minor"/>
+    </dgm:style>
+  </dgm:styleLbl>
+  <dgm:styleLbl name="fgAccFollowNode1">
+    <dgm:scene3d>
+      <a:camera prst="orthographicFront"/>
+      <a:lightRig rig="threePt" dir="t"/>
+    </dgm:scene3d>
+    <dgm:sp3d/>
+    <dgm:txPr/>
+    <dgm:style>
+      <a:lnRef idx="2">
+        <a:scrgbClr r="0" g="0" b="0"/>
+      </a:lnRef>
+      <a:fillRef idx="1">
+        <a:scrgbClr r="0" g="0" b="0"/>
+      </a:fillRef>
+      <a:effectRef idx="0">
+        <a:scrgbClr r="0" g="0" b="0"/>
+      </a:effectRef>
+      <a:fontRef idx="minor"/>
+    </dgm:style>
+  </dgm:styleLbl>
+  <dgm:styleLbl name="alignAccFollowNode1">
+    <dgm:scene3d>
+      <a:camera prst="orthographicFront"/>
+      <a:lightRig rig="threePt" dir="t"/>
+    </dgm:scene3d>
+    <dgm:sp3d/>
+    <dgm:txPr/>
+    <dgm:style>
+      <a:lnRef idx="2">
+        <a:scrgbClr r="0" g="0" b="0"/>
+      </a:lnRef>
+      <a:fillRef idx="1">
+        <a:scrgbClr r="0" g="0" b="0"/>
+      </a:fillRef>
+      <a:effectRef idx="0">
+        <a:scrgbClr r="0" g="0" b="0"/>
+      </a:effectRef>
+      <a:fontRef idx="minor"/>
+    </dgm:style>
+  </dgm:styleLbl>
+  <dgm:styleLbl name="bgAccFollowNode1">
+    <dgm:scene3d>
+      <a:camera prst="orthographicFront"/>
+      <a:lightRig rig="threePt" dir="t"/>
+    </dgm:scene3d>
+    <dgm:sp3d/>
+    <dgm:txPr/>
+    <dgm:style>
+      <a:lnRef idx="2">
+        <a:scrgbClr r="0" g="0" b="0"/>
+      </a:lnRef>
+      <a:fillRef idx="1">
+        <a:scrgbClr r="0" g="0" b="0"/>
+      </a:fillRef>
+      <a:effectRef idx="0">
+        <a:scrgbClr r="0" g="0" b="0"/>
+      </a:effectRef>
+      <a:fontRef idx="minor"/>
+    </dgm:style>
+  </dgm:styleLbl>
+  <dgm:styleLbl name="fgAcc0">
+    <dgm:scene3d>
+      <a:camera prst="orthographicFront"/>
+      <a:lightRig rig="threePt" dir="t"/>
+    </dgm:scene3d>
+    <dgm:sp3d/>
+    <dgm:txPr/>
+    <dgm:style>
+      <a:lnRef idx="2">
+        <a:scrgbClr r="0" g="0" b="0"/>
+      </a:lnRef>
+      <a:fillRef idx="1">
+        <a:scrgbClr r="0" g="0" b="0"/>
+      </a:fillRef>
+      <a:effectRef idx="0">
+        <a:scrgbClr r="0" g="0" b="0"/>
+      </a:effectRef>
+      <a:fontRef idx="minor"/>
+    </dgm:style>
+  </dgm:styleLbl>
+  <dgm:styleLbl name="fgAcc2">
+    <dgm:scene3d>
+      <a:camera prst="orthographicFront"/>
+      <a:lightRig rig="threePt" dir="t"/>
+    </dgm:scene3d>
+    <dgm:sp3d/>
+    <dgm:txPr/>
+    <dgm:style>
+      <a:lnRef idx="2">
+        <a:scrgbClr r="0" g="0" b="0"/>
+      </a:lnRef>
+      <a:fillRef idx="1">
+        <a:scrgbClr r="0" g="0" b="0"/>
+      </a:fillRef>
+      <a:effectRef idx="0">
+        <a:scrgbClr r="0" g="0" b="0"/>
+      </a:effectRef>
+      <a:fontRef idx="minor"/>
+    </dgm:style>
+  </dgm:styleLbl>
+  <dgm:styleLbl name="fgAcc3">
+    <dgm:scene3d>
+      <a:camera prst="orthographicFront"/>
+      <a:lightRig rig="threePt" dir="t"/>
+    </dgm:scene3d>
+    <dgm:sp3d/>
+    <dgm:txPr/>
+    <dgm:style>
+      <a:lnRef idx="2">
+        <a:scrgbClr r="0" g="0" b="0"/>
+      </a:lnRef>
+      <a:fillRef idx="1">
+        <a:scrgbClr r="0" g="0" b="0"/>
+      </a:fillRef>
+      <a:effectRef idx="0">
+        <a:scrgbClr r="0" g="0" b="0"/>
+      </a:effectRef>
+      <a:fontRef idx="minor"/>
+    </dgm:style>
+  </dgm:styleLbl>
+  <dgm:styleLbl name="fgAcc4">
+    <dgm:scene3d>
+      <a:camera prst="orthographicFront"/>
+      <a:lightRig rig="threePt" dir="t"/>
+    </dgm:scene3d>
+    <dgm:sp3d/>
+    <dgm:txPr/>
+    <dgm:style>
+      <a:lnRef idx="2">
+        <a:scrgbClr r="0" g="0" b="0"/>
+      </a:lnRef>
+      <a:fillRef idx="1">
+        <a:scrgbClr r="0" g="0" b="0"/>
+      </a:fillRef>
+      <a:effectRef idx="0">
+        <a:scrgbClr r="0" g="0" b="0"/>
+      </a:effectRef>
+      <a:fontRef idx="minor"/>
+    </dgm:style>
+  </dgm:styleLbl>
+  <dgm:styleLbl name="bgShp">
+    <dgm:scene3d>
+      <a:camera prst="orthographicFront"/>
+      <a:lightRig rig="threePt" dir="t"/>
+    </dgm:scene3d>
+    <dgm:sp3d/>
+    <dgm:txPr/>
+    <dgm:style>
+      <a:lnRef idx="0">
+        <a:scrgbClr r="0" g="0" b="0"/>
+      </a:lnRef>
+      <a:fillRef idx="1">
+        <a:scrgbClr r="0" g="0" b="0"/>
+      </a:fillRef>
+      <a:effectRef idx="0">
+        <a:scrgbClr r="0" g="0" b="0"/>
+      </a:effectRef>
+      <a:fontRef idx="minor"/>
+    </dgm:style>
+  </dgm:styleLbl>
+  <dgm:styleLbl name="dkBgShp">
+    <dgm:scene3d>
+      <a:camera prst="orthographicFront"/>
+      <a:lightRig rig="threePt" dir="t"/>
+    </dgm:scene3d>
+    <dgm:sp3d/>
+    <dgm:txPr/>
+    <dgm:style>
+      <a:lnRef idx="0">
+        <a:scrgbClr r="0" g="0" b="0"/>
+      </a:lnRef>
+      <a:fillRef idx="1">
+        <a:scrgbClr r="0" g="0" b="0"/>
+      </a:fillRef>
+      <a:effectRef idx="0">
+        <a:scrgbClr r="0" g="0" b="0"/>
+      </a:effectRef>
+      <a:fontRef idx="minor"/>
+    </dgm:style>
+  </dgm:styleLbl>
+  <dgm:styleLbl name="trBgShp">
+    <dgm:scene3d>
+      <a:camera prst="orthographicFront"/>
+      <a:lightRig rig="threePt" dir="t"/>
+    </dgm:scene3d>
+    <dgm:sp3d/>
+    <dgm:txPr/>
+    <dgm:style>
+      <a:lnRef idx="0">
+        <a:scrgbClr r="0" g="0" b="0"/>
+      </a:lnRef>
+      <a:fillRef idx="1">
+        <a:scrgbClr r="0" g="0" b="0"/>
+      </a:fillRef>
+      <a:effectRef idx="0">
+        <a:scrgbClr r="0" g="0" b="0"/>
+      </a:effectRef>
+      <a:fontRef idx="minor"/>
+    </dgm:style>
+  </dgm:styleLbl>
+  <dgm:styleLbl name="fgShp">
+    <dgm:scene3d>
+      <a:camera prst="orthographicFront"/>
+      <a:lightRig rig="threePt" dir="t"/>
+    </dgm:scene3d>
+    <dgm:sp3d/>
+    <dgm:txPr/>
+    <dgm:style>
+      <a:lnRef idx="2">
+        <a:scrgbClr r="0" g="0" b="0"/>
+      </a:lnRef>
+      <a:fillRef idx="1">
+        <a:scrgbClr r="0" g="0" b="0"/>
+      </a:fillRef>
+      <a:effectRef idx="0">
+        <a:scrgbClr r="0" g="0" b="0"/>
+      </a:effectRef>
+      <a:fontRef idx="minor"/>
+    </dgm:style>
+  </dgm:styleLbl>
+  <dgm:styleLbl name="revTx">
+    <dgm:scene3d>
+      <a:camera prst="orthographicFront"/>
+      <a:lightRig rig="threePt" dir="t"/>
+    </dgm:scene3d>
+    <dgm:sp3d/>
+    <dgm:txPr/>
+    <dgm:style>
+      <a:lnRef idx="0">
+        <a:scrgbClr r="0" g="0" b="0"/>
+      </a:lnRef>
+      <a:fillRef idx="0">
+        <a:scrgbClr r="0" g="0" b="0"/>
+      </a:fillRef>
+      <a:effectRef idx="0">
+        <a:scrgbClr r="0" g="0" b="0"/>
+      </a:effectRef>
+      <a:fontRef idx="minor"/>
+    </dgm:style>
+  </dgm:styleLbl>
+</dgm:styleDef>
 </file>
 
 <file path=word/theme/theme1.xml><?xml version="1.0" encoding="utf-8"?>
@@ -1555,10 +5721,286 @@
 <b:Sources xmlns:b="http://schemas.openxmlformats.org/officeDocument/2006/bibliography" xmlns="http://schemas.openxmlformats.org/officeDocument/2006/bibliography" SelectedStyle="\IEEE2006OfficeOnline.xsl" StyleName="IEEE" Version="2006"/>
 </file>
 
+<file path=customXml/item2.xml><?xml version="1.0" encoding="utf-8"?>
+<ct:contentTypeSchema xmlns:ct="http://schemas.microsoft.com/office/2006/metadata/contentType" xmlns:ma="http://schemas.microsoft.com/office/2006/metadata/properties/metaAttributes" ct:_="" ma:_="" ma:contentTypeName="Document" ma:contentTypeID="0x010100A90984A6D7F35141B49C7AD2F614F8EF" ma:contentTypeVersion="12" ma:contentTypeDescription="Create a new document." ma:contentTypeScope="" ma:versionID="7452cf4a16b6f6af4a770e68717fcbe2">
+  <xsd:schema xmlns:xsd="http://www.w3.org/2001/XMLSchema" xmlns:xs="http://www.w3.org/2001/XMLSchema" xmlns:p="http://schemas.microsoft.com/office/2006/metadata/properties" xmlns:ns3="9ed310e5-6b5b-487f-86a1-3136517907fe" xmlns:ns4="d45cf48d-8f71-4bf7-baaa-c4af11f15e4e" targetNamespace="http://schemas.microsoft.com/office/2006/metadata/properties" ma:root="true" ma:fieldsID="f66f97892e38665a8ade6c737f39d508" ns3:_="" ns4:_="">
+    <xsd:import namespace="9ed310e5-6b5b-487f-86a1-3136517907fe"/>
+    <xsd:import namespace="d45cf48d-8f71-4bf7-baaa-c4af11f15e4e"/>
+    <xsd:element name="properties">
+      <xsd:complexType>
+        <xsd:sequence>
+          <xsd:element name="documentManagement">
+            <xsd:complexType>
+              <xsd:all>
+                <xsd:element ref="ns3:SharedWithUsers" minOccurs="0"/>
+                <xsd:element ref="ns3:SharedWithDetails" minOccurs="0"/>
+                <xsd:element ref="ns3:SharingHintHash" minOccurs="0"/>
+                <xsd:element ref="ns4:MediaServiceMetadata" minOccurs="0"/>
+                <xsd:element ref="ns4:MediaServiceFastMetadata" minOccurs="0"/>
+                <xsd:element ref="ns4:MediaServiceDateTaken" minOccurs="0"/>
+                <xsd:element ref="ns4:MediaServiceAutoTags" minOccurs="0"/>
+                <xsd:element ref="ns4:MediaServiceOCR" minOccurs="0"/>
+                <xsd:element ref="ns4:MediaServiceGenerationTime" minOccurs="0"/>
+                <xsd:element ref="ns4:MediaServiceEventHashCode" minOccurs="0"/>
+                <xsd:element ref="ns4:MediaServiceAutoKeyPoints" minOccurs="0"/>
+                <xsd:element ref="ns4:MediaServiceKeyPoints" minOccurs="0"/>
+              </xsd:all>
+            </xsd:complexType>
+          </xsd:element>
+        </xsd:sequence>
+      </xsd:complexType>
+    </xsd:element>
+  </xsd:schema>
+  <xsd:schema xmlns:xsd="http://www.w3.org/2001/XMLSchema" xmlns:xs="http://www.w3.org/2001/XMLSchema" xmlns:dms="http://schemas.microsoft.com/office/2006/documentManagement/types" xmlns:pc="http://schemas.microsoft.com/office/infopath/2007/PartnerControls" targetNamespace="9ed310e5-6b5b-487f-86a1-3136517907fe" elementFormDefault="qualified">
+    <xsd:import namespace="http://schemas.microsoft.com/office/2006/documentManagement/types"/>
+    <xsd:import namespace="http://schemas.microsoft.com/office/infopath/2007/PartnerControls"/>
+    <xsd:element name="SharedWithUsers" ma:index="8" nillable="true" ma:displayName="Shared With" ma:internalName="SharedWithUsers" ma:readOnly="true">
+      <xsd:complexType>
+        <xsd:complexContent>
+          <xsd:extension base="dms:UserMulti">
+            <xsd:sequence>
+              <xsd:element name="UserInfo" minOccurs="0" maxOccurs="unbounded">
+                <xsd:complexType>
+                  <xsd:sequence>
+                    <xsd:element name="DisplayName" type="xsd:string" minOccurs="0"/>
+                    <xsd:element name="AccountId" type="dms:UserId" minOccurs="0" nillable="true"/>
+                    <xsd:element name="AccountType" type="xsd:string" minOccurs="0"/>
+                  </xsd:sequence>
+                </xsd:complexType>
+              </xsd:element>
+            </xsd:sequence>
+          </xsd:extension>
+        </xsd:complexContent>
+      </xsd:complexType>
+    </xsd:element>
+    <xsd:element name="SharedWithDetails" ma:index="9" nillable="true" ma:displayName="Shared With Details" ma:internalName="SharedWithDetails" ma:readOnly="true">
+      <xsd:simpleType>
+        <xsd:restriction base="dms:Note">
+          <xsd:maxLength value="255"/>
+        </xsd:restriction>
+      </xsd:simpleType>
+    </xsd:element>
+    <xsd:element name="SharingHintHash" ma:index="10" nillable="true" ma:displayName="Sharing Hint Hash" ma:hidden="true" ma:internalName="SharingHintHash" ma:readOnly="true">
+      <xsd:simpleType>
+        <xsd:restriction base="dms:Text"/>
+      </xsd:simpleType>
+    </xsd:element>
+  </xsd:schema>
+  <xsd:schema xmlns:xsd="http://www.w3.org/2001/XMLSchema" xmlns:xs="http://www.w3.org/2001/XMLSchema" xmlns:dms="http://schemas.microsoft.com/office/2006/documentManagement/types" xmlns:pc="http://schemas.microsoft.com/office/infopath/2007/PartnerControls" targetNamespace="d45cf48d-8f71-4bf7-baaa-c4af11f15e4e" elementFormDefault="qualified">
+    <xsd:import namespace="http://schemas.microsoft.com/office/2006/documentManagement/types"/>
+    <xsd:import namespace="http://schemas.microsoft.com/office/infopath/2007/PartnerControls"/>
+    <xsd:element name="MediaServiceMetadata" ma:index="11" nillable="true" ma:displayName="MediaServiceMetadata" ma:hidden="true" ma:internalName="MediaServiceMetadata" ma:readOnly="true">
+      <xsd:simpleType>
+        <xsd:restriction base="dms:Note"/>
+      </xsd:simpleType>
+    </xsd:element>
+    <xsd:element name="MediaServiceFastMetadata" ma:index="12" nillable="true" ma:displayName="MediaServiceFastMetadata" ma:hidden="true" ma:internalName="MediaServiceFastMetadata" ma:readOnly="true">
+      <xsd:simpleType>
+        <xsd:restriction base="dms:Note"/>
+      </xsd:simpleType>
+    </xsd:element>
+    <xsd:element name="MediaServiceDateTaken" ma:index="13" nillable="true" ma:displayName="MediaServiceDateTaken" ma:hidden="true" ma:internalName="MediaServiceDateTaken" ma:readOnly="true">
+      <xsd:simpleType>
+        <xsd:restriction base="dms:Text"/>
+      </xsd:simpleType>
+    </xsd:element>
+    <xsd:element name="MediaServiceAutoTags" ma:index="14" nillable="true" ma:displayName="Tags" ma:internalName="MediaServiceAutoTags" ma:readOnly="true">
+      <xsd:simpleType>
+        <xsd:restriction base="dms:Text"/>
+      </xsd:simpleType>
+    </xsd:element>
+    <xsd:element name="MediaServiceOCR" ma:index="15" nillable="true" ma:displayName="Extracted Text" ma:internalName="MediaServiceOCR" ma:readOnly="true">
+      <xsd:simpleType>
+        <xsd:restriction base="dms:Note">
+          <xsd:maxLength value="255"/>
+        </xsd:restriction>
+      </xsd:simpleType>
+    </xsd:element>
+    <xsd:element name="MediaServiceGenerationTime" ma:index="16" nillable="true" ma:displayName="MediaServiceGenerationTime" ma:hidden="true" ma:internalName="MediaServiceGenerationTime" ma:readOnly="true">
+      <xsd:simpleType>
+        <xsd:restriction base="dms:Text"/>
+      </xsd:simpleType>
+    </xsd:element>
+    <xsd:element name="MediaServiceEventHashCode" ma:index="17" nillable="true" ma:displayName="MediaServiceEventHashCode" ma:hidden="true" ma:internalName="MediaServiceEventHashCode" ma:readOnly="true">
+      <xsd:simpleType>
+        <xsd:restriction base="dms:Text"/>
+      </xsd:simpleType>
+    </xsd:element>
+    <xsd:element name="MediaServiceAutoKeyPoints" ma:index="18" nillable="true" ma:displayName="MediaServiceAutoKeyPoints" ma:hidden="true" ma:internalName="MediaServiceAutoKeyPoints" ma:readOnly="true">
+      <xsd:simpleType>
+        <xsd:restriction base="dms:Note"/>
+      </xsd:simpleType>
+    </xsd:element>
+    <xsd:element name="MediaServiceKeyPoints" ma:index="19" nillable="true" ma:displayName="KeyPoints" ma:internalName="MediaServiceKeyPoints" ma:readOnly="true">
+      <xsd:simpleType>
+        <xsd:restriction base="dms:Note">
+          <xsd:maxLength value="255"/>
+        </xsd:restriction>
+      </xsd:simpleType>
+    </xsd:element>
+  </xsd:schema>
+  <xsd:schema xmlns="http://schemas.openxmlformats.org/package/2006/metadata/core-properties" xmlns:xsd="http://www.w3.org/2001/XMLSchema" xmlns:xsi="http://www.w3.org/2001/XMLSchema-instance" xmlns:dc="http://purl.org/dc/elements/1.1/" xmlns:dcterms="http://purl.org/dc/terms/" xmlns:odoc="http://schemas.microsoft.com/internal/obd" targetNamespace="http://schemas.openxmlformats.org/package/2006/metadata/core-properties" elementFormDefault="qualified" attributeFormDefault="unqualified" blockDefault="#all">
+    <xsd:import namespace="http://purl.org/dc/elements/1.1/" schemaLocation="http://dublincore.org/schemas/xmls/qdc/2003/04/02/dc.xsd"/>
+    <xsd:import namespace="http://purl.org/dc/terms/" schemaLocation="http://dublincore.org/schemas/xmls/qdc/2003/04/02/dcterms.xsd"/>
+    <xsd:element name="coreProperties" type="CT_coreProperties"/>
+    <xsd:complexType name="CT_coreProperties">
+      <xsd:all>
+        <xsd:element ref="dc:creator" minOccurs="0" maxOccurs="1"/>
+        <xsd:element ref="dcterms:created" minOccurs="0" maxOccurs="1"/>
+        <xsd:element ref="dc:identifier" minOccurs="0" maxOccurs="1"/>
+        <xsd:element name="contentType" minOccurs="0" maxOccurs="1" type="xsd:string" ma:index="0" ma:displayName="Content Type"/>
+        <xsd:element ref="dc:title" minOccurs="0" maxOccurs="1" ma:index="4" ma:displayName="Title"/>
+        <xsd:element ref="dc:subject" minOccurs="0" maxOccurs="1"/>
+        <xsd:element ref="dc:description" minOccurs="0" maxOccurs="1"/>
+        <xsd:element name="keywords" minOccurs="0" maxOccurs="1" type="xsd:string"/>
+        <xsd:element ref="dc:language" minOccurs="0" maxOccurs="1"/>
+        <xsd:element name="category" minOccurs="0" maxOccurs="1" type="xsd:string"/>
+        <xsd:element name="version" minOccurs="0" maxOccurs="1" type="xsd:string"/>
+        <xsd:element name="revision" minOccurs="0" maxOccurs="1" type="xsd:string">
+          <xsd:annotation>
+            <xsd:documentation>
+                        This value indicates the number of saves or revisions. The application is responsible for updating this value after each revision.
+                    </xsd:documentation>
+          </xsd:annotation>
+        </xsd:element>
+        <xsd:element name="lastModifiedBy" minOccurs="0" maxOccurs="1" type="xsd:string"/>
+        <xsd:element ref="dcterms:modified" minOccurs="0" maxOccurs="1"/>
+        <xsd:element name="contentStatus" minOccurs="0" maxOccurs="1" type="xsd:string"/>
+      </xsd:all>
+    </xsd:complexType>
+  </xsd:schema>
+  <xs:schema xmlns:pc="http://schemas.microsoft.com/office/infopath/2007/PartnerControls" xmlns:xs="http://www.w3.org/2001/XMLSchema" targetNamespace="http://schemas.microsoft.com/office/infopath/2007/PartnerControls" elementFormDefault="qualified" attributeFormDefault="unqualified">
+    <xs:element name="Person">
+      <xs:complexType>
+        <xs:sequence>
+          <xs:element ref="pc:DisplayName" minOccurs="0"/>
+          <xs:element ref="pc:AccountId" minOccurs="0"/>
+          <xs:element ref="pc:AccountType" minOccurs="0"/>
+        </xs:sequence>
+      </xs:complexType>
+    </xs:element>
+    <xs:element name="DisplayName" type="xs:string"/>
+    <xs:element name="AccountId" type="xs:string"/>
+    <xs:element name="AccountType" type="xs:string"/>
+    <xs:element name="BDCAssociatedEntity">
+      <xs:complexType>
+        <xs:sequence>
+          <xs:element ref="pc:BDCEntity" minOccurs="0" maxOccurs="unbounded"/>
+        </xs:sequence>
+        <xs:attribute ref="pc:EntityNamespace"/>
+        <xs:attribute ref="pc:EntityName"/>
+        <xs:attribute ref="pc:SystemInstanceName"/>
+        <xs:attribute ref="pc:AssociationName"/>
+      </xs:complexType>
+    </xs:element>
+    <xs:attribute name="EntityNamespace" type="xs:string"/>
+    <xs:attribute name="EntityName" type="xs:string"/>
+    <xs:attribute name="SystemInstanceName" type="xs:string"/>
+    <xs:attribute name="AssociationName" type="xs:string"/>
+    <xs:element name="BDCEntity">
+      <xs:complexType>
+        <xs:sequence>
+          <xs:element ref="pc:EntityDisplayName" minOccurs="0"/>
+          <xs:element ref="pc:EntityInstanceReference" minOccurs="0"/>
+          <xs:element ref="pc:EntityId1" minOccurs="0"/>
+          <xs:element ref="pc:EntityId2" minOccurs="0"/>
+          <xs:element ref="pc:EntityId3" minOccurs="0"/>
+          <xs:element ref="pc:EntityId4" minOccurs="0"/>
+          <xs:element ref="pc:EntityId5" minOccurs="0"/>
+        </xs:sequence>
+      </xs:complexType>
+    </xs:element>
+    <xs:element name="EntityDisplayName" type="xs:string"/>
+    <xs:element name="EntityInstanceReference" type="xs:string"/>
+    <xs:element name="EntityId1" type="xs:string"/>
+    <xs:element name="EntityId2" type="xs:string"/>
+    <xs:element name="EntityId3" type="xs:string"/>
+    <xs:element name="EntityId4" type="xs:string"/>
+    <xs:element name="EntityId5" type="xs:string"/>
+    <xs:element name="Terms">
+      <xs:complexType>
+        <xs:sequence>
+          <xs:element ref="pc:TermInfo" minOccurs="0" maxOccurs="unbounded"/>
+        </xs:sequence>
+      </xs:complexType>
+    </xs:element>
+    <xs:element name="TermInfo">
+      <xs:complexType>
+        <xs:sequence>
+          <xs:element ref="pc:TermName" minOccurs="0"/>
+          <xs:element ref="pc:TermId" minOccurs="0"/>
+        </xs:sequence>
+      </xs:complexType>
+    </xs:element>
+    <xs:element name="TermName" type="xs:string"/>
+    <xs:element name="TermId" type="xs:string"/>
+  </xs:schema>
+</ct:contentTypeSchema>
+</file>
+
+<file path=customXml/item3.xml><?xml version="1.0" encoding="utf-8"?>
+<?mso-contentType ?>
+<FormTemplates xmlns="http://schemas.microsoft.com/sharepoint/v3/contenttype/forms">
+  <Display>DocumentLibraryForm</Display>
+  <Edit>DocumentLibraryForm</Edit>
+  <New>DocumentLibraryForm</New>
+</FormTemplates>
+</file>
+
+<file path=customXml/item4.xml><?xml version="1.0" encoding="utf-8"?>
+<p:properties xmlns:p="http://schemas.microsoft.com/office/2006/metadata/properties" xmlns:xsi="http://www.w3.org/2001/XMLSchema-instance" xmlns:pc="http://schemas.microsoft.com/office/infopath/2007/PartnerControls">
+  <documentManagement/>
+</p:properties>
+</file>
+
 <file path=customXml/itemProps1.xml><?xml version="1.0" encoding="utf-8"?>
 <ds:datastoreItem xmlns:ds="http://schemas.openxmlformats.org/officeDocument/2006/customXml" ds:itemID="{EC95408C-2821-4C7E-A2F3-E97CA6981285}">
   <ds:schemaRefs>
     <ds:schemaRef ds:uri="http://schemas.openxmlformats.org/officeDocument/2006/bibliography"/>
   </ds:schemaRefs>
 </ds:datastoreItem>
+</file>
+
+<file path=customXml/itemProps2.xml><?xml version="1.0" encoding="utf-8"?>
+<ds:datastoreItem xmlns:ds="http://schemas.openxmlformats.org/officeDocument/2006/customXml" ds:itemID="{480A4C6A-09B7-4F29-ACCF-92D9E0B00A90}">
+  <ds:schemaRefs>
+    <ds:schemaRef ds:uri="http://schemas.microsoft.com/office/2006/metadata/contentType"/>
+    <ds:schemaRef ds:uri="http://schemas.microsoft.com/office/2006/metadata/properties/metaAttributes"/>
+    <ds:schemaRef ds:uri="http://www.w3.org/2001/XMLSchema"/>
+    <ds:schemaRef ds:uri="http://schemas.microsoft.com/office/2006/metadata/properties"/>
+    <ds:schemaRef ds:uri="9ed310e5-6b5b-487f-86a1-3136517907fe"/>
+    <ds:schemaRef ds:uri="d45cf48d-8f71-4bf7-baaa-c4af11f15e4e"/>
+    <ds:schemaRef ds:uri="http://schemas.microsoft.com/office/2006/documentManagement/types"/>
+    <ds:schemaRef ds:uri="http://schemas.microsoft.com/office/infopath/2007/PartnerControls"/>
+    <ds:schemaRef ds:uri="http://schemas.openxmlformats.org/package/2006/metadata/core-properties"/>
+    <ds:schemaRef ds:uri="http://purl.org/dc/elements/1.1/"/>
+    <ds:schemaRef ds:uri="http://purl.org/dc/terms/"/>
+    <ds:schemaRef ds:uri="http://schemas.microsoft.com/internal/obd"/>
+  </ds:schemaRefs>
+</ds:datastoreItem>
+</file>
+
+<file path=customXml/itemProps3.xml><?xml version="1.0" encoding="utf-8"?>
+<ds:datastoreItem xmlns:ds="http://schemas.openxmlformats.org/officeDocument/2006/customXml" ds:itemID="{03ADCF47-2C45-4EB9-BBDC-AFEC63886D92}">
+  <ds:schemaRefs>
+    <ds:schemaRef ds:uri="http://schemas.microsoft.com/sharepoint/v3/contenttype/forms"/>
+  </ds:schemaRefs>
+</ds:datastoreItem>
+</file>
+
+<file path=customXml/itemProps4.xml><?xml version="1.0" encoding="utf-8"?>
+<ds:datastoreItem xmlns:ds="http://schemas.openxmlformats.org/officeDocument/2006/customXml" ds:itemID="{4013236E-910D-4332-AC3A-E7E36534E81A}">
+  <ds:schemaRefs>
+    <ds:schemaRef ds:uri="http://purl.org/dc/elements/1.1/"/>
+    <ds:schemaRef ds:uri="http://schemas.microsoft.com/office/infopath/2007/PartnerControls"/>
+    <ds:schemaRef ds:uri="http://purl.org/dc/terms/"/>
+    <ds:schemaRef ds:uri="http://schemas.microsoft.com/office/2006/metadata/properties"/>
+    <ds:schemaRef ds:uri="9ed310e5-6b5b-487f-86a1-3136517907fe"/>
+    <ds:schemaRef ds:uri="http://schemas.microsoft.com/office/2006/documentManagement/types"/>
+    <ds:schemaRef ds:uri="http://schemas.openxmlformats.org/package/2006/metadata/core-properties"/>
+    <ds:schemaRef ds:uri="d45cf48d-8f71-4bf7-baaa-c4af11f15e4e"/>
+    <ds:schemaRef ds:uri="http://www.w3.org/XML/1998/namespace"/>
+    <ds:schemaRef ds:uri="http://purl.org/dc/dcmitype/"/>
+  </ds:schemaRefs>
+</ds:datastoreItem>
 </file>
</xml_diff>